<commit_message>
datasets has been added.
</commit_message>
<xml_diff>
--- a/Taller GMaps/Taller GMaps/Documents/MÉTODO DE LA INGENIERÍA.docx
+++ b/Taller GMaps/Taller GMaps/Documents/MÉTODO DE LA INGENIERÍA.docx
@@ -1,10 +1,209 @@
 
 <file path=word/document.xml><?xml version="1.0" encoding="utf-8"?>
-<w:document xmlns:wpc="http://schemas.microsoft.com/office/word/2010/wordprocessingCanvas" xmlns:cx="http://schemas.microsoft.com/office/drawing/2014/chartex" xmlns:mc="http://schemas.openxmlformats.org/markup-compatibility/2006" xmlns:o="urn:schemas-microsoft-com:office:office" xmlns:r="http://schemas.openxmlformats.org/officeDocument/2006/relationships" xmlns:m="http://schemas.openxmlformats.org/officeDocument/2006/math" xmlns:v="urn:schemas-microsoft-com:vml" xmlns:wp14="http://schemas.microsoft.com/office/word/2010/wordprocessingDrawing" xmlns:wp="http://schemas.openxmlformats.org/drawingml/2006/wordprocessingDrawing" xmlns:w10="urn:schemas-microsoft-com:office:word" xmlns:w="http://schemas.openxmlformats.org/wordprocessingml/2006/main" xmlns:w14="http://schemas.microsoft.com/office/word/2010/wordml" xmlns:w15="http://schemas.microsoft.com/office/word/2012/wordml" xmlns:w16se="http://schemas.microsoft.com/office/word/2015/wordml/symex" xmlns:wpg="http://schemas.microsoft.com/office/word/2010/wordprocessingGroup" xmlns:wpi="http://schemas.microsoft.com/office/word/2010/wordprocessingInk" xmlns:wne="http://schemas.microsoft.com/office/word/2006/wordml" xmlns:wps="http://schemas.microsoft.com/office/word/2010/wordprocessingShape" mc:Ignorable="w14 w15 w16se wp14">
+<w:document xmlns:wpc="http://schemas.microsoft.com/office/word/2010/wordprocessingCanvas" xmlns:mc="http://schemas.openxmlformats.org/markup-compatibility/2006" xmlns:o="urn:schemas-microsoft-com:office:office" xmlns:r="http://schemas.openxmlformats.org/officeDocument/2006/relationships" xmlns:m="http://schemas.openxmlformats.org/officeDocument/2006/math" xmlns:v="urn:schemas-microsoft-com:vml" xmlns:wp14="http://schemas.microsoft.com/office/word/2010/wordprocessingDrawing" xmlns:wp="http://schemas.openxmlformats.org/drawingml/2006/wordprocessingDrawing" xmlns:w10="urn:schemas-microsoft-com:office:word" xmlns:w="http://schemas.openxmlformats.org/wordprocessingml/2006/main" xmlns:w14="http://schemas.microsoft.com/office/word/2010/wordml" xmlns:w15="http://schemas.microsoft.com/office/word/2012/wordml" xmlns:wpg="http://schemas.microsoft.com/office/word/2010/wordprocessingGroup" xmlns:wpi="http://schemas.microsoft.com/office/word/2010/wordprocessingInk" xmlns:wne="http://schemas.microsoft.com/office/word/2006/wordml" xmlns:wps="http://schemas.microsoft.com/office/word/2010/wordprocessingShape" mc:Ignorable="w14 w15 wp14">
   <w:body>
     <w:p>
       <w:pPr>
+        <w:spacing w:after="0"/>
         <w:jc w:val="center"/>
+        <w:rPr>
+          <w:rFonts w:ascii="Arial" w:hAnsi="Arial" w:cs="Arial"/>
+          <w:b/>
+          <w:sz w:val="24"/>
+          <w:lang w:val="es-ES"/>
+        </w:rPr>
+      </w:pPr>
+      <w:r>
+        <w:rPr>
+          <w:rFonts w:ascii="Arial" w:hAnsi="Arial" w:cs="Arial"/>
+          <w:b/>
+          <w:sz w:val="24"/>
+          <w:lang w:val="es-ES"/>
+        </w:rPr>
+        <w:t>MÉTODO DE LA INGENIERÍA</w:t>
+      </w:r>
+    </w:p>
+    <w:p>
+      <w:pPr>
+        <w:tabs>
+          <w:tab w:val="left" w:pos="1415"/>
+        </w:tabs>
+        <w:spacing w:after="0"/>
+        <w:jc w:val="both"/>
+        <w:rPr>
+          <w:rFonts w:ascii="Arial" w:hAnsi="Arial" w:cs="Arial"/>
+          <w:sz w:val="24"/>
+          <w:lang w:val="es-ES"/>
+        </w:rPr>
+      </w:pPr>
+    </w:p>
+    <w:p>
+      <w:pPr>
+        <w:tabs>
+          <w:tab w:val="left" w:pos="1415"/>
+        </w:tabs>
+        <w:spacing w:after="0"/>
+        <w:jc w:val="both"/>
+        <w:rPr>
+          <w:rFonts w:ascii="Arial" w:hAnsi="Arial" w:cs="Arial"/>
+          <w:sz w:val="24"/>
+          <w:lang w:val="es-ES"/>
+        </w:rPr>
+      </w:pPr>
+    </w:p>
+    <w:p>
+      <w:pPr>
+        <w:tabs>
+          <w:tab w:val="left" w:pos="1415"/>
+        </w:tabs>
+        <w:spacing w:after="0"/>
+        <w:jc w:val="both"/>
+        <w:rPr>
+          <w:rFonts w:ascii="Arial" w:hAnsi="Arial" w:cs="Arial"/>
+          <w:sz w:val="24"/>
+          <w:lang w:val="es-ES"/>
+        </w:rPr>
+      </w:pPr>
+    </w:p>
+    <w:p>
+      <w:pPr>
+        <w:tabs>
+          <w:tab w:val="left" w:pos="1415"/>
+        </w:tabs>
+        <w:spacing w:after="0"/>
+        <w:jc w:val="both"/>
+        <w:rPr>
+          <w:rFonts w:ascii="Arial" w:hAnsi="Arial" w:cs="Arial"/>
+          <w:b/>
+          <w:sz w:val="24"/>
+          <w:lang w:val="es-ES"/>
+        </w:rPr>
+      </w:pPr>
+      <w:r>
+        <w:rPr>
+          <w:rFonts w:ascii="Arial" w:hAnsi="Arial" w:cs="Arial"/>
+          <w:b/>
+          <w:sz w:val="24"/>
+          <w:lang w:val="es-ES"/>
+        </w:rPr>
+        <w:t>Identificación del Problema:</w:t>
+      </w:r>
+    </w:p>
+    <w:p>
+      <w:pPr>
+        <w:tabs>
+          <w:tab w:val="left" w:pos="1415"/>
+        </w:tabs>
+        <w:spacing w:after="0"/>
+        <w:jc w:val="both"/>
+        <w:rPr>
+          <w:rFonts w:ascii="Arial" w:hAnsi="Arial" w:cs="Arial"/>
+          <w:sz w:val="24"/>
+          <w:lang w:val="es-ES"/>
+        </w:rPr>
+      </w:pPr>
+    </w:p>
+    <w:p>
+      <w:pPr>
+        <w:tabs>
+          <w:tab w:val="left" w:pos="1415"/>
+        </w:tabs>
+        <w:spacing w:after="0"/>
+        <w:jc w:val="both"/>
+        <w:rPr>
+          <w:rFonts w:ascii="Arial" w:hAnsi="Arial" w:cs="Arial"/>
+          <w:sz w:val="24"/>
+          <w:lang w:val="es-ES"/>
+        </w:rPr>
+      </w:pPr>
+      <w:r>
+        <w:rPr>
+          <w:rFonts w:ascii="Arial" w:hAnsi="Arial" w:cs="Arial"/>
+          <w:sz w:val="24"/>
+          <w:lang w:val="es-ES"/>
+        </w:rPr>
+        <w:t>Actualmente una de las mayores preocupaciones de salud, se centra en como la calidad del aire afecta la salud de los individuos que conviven en los centros urbanos. Por esta razón tomando los datos de calidad del aire reportados por el Instituto de Hidrología, Meteorología y Estudios Ambientales para el año 2017 se realizó un análisis georreferenciado a nivel país, departamento y ciudad.</w:t>
+      </w:r>
+    </w:p>
+    <w:p>
+      <w:pPr>
+        <w:tabs>
+          <w:tab w:val="left" w:pos="1415"/>
+        </w:tabs>
+        <w:spacing w:after="0"/>
+        <w:jc w:val="both"/>
+        <w:rPr>
+          <w:rFonts w:ascii="Arial" w:hAnsi="Arial" w:cs="Arial"/>
+          <w:sz w:val="24"/>
+          <w:lang w:val="es-ES"/>
+        </w:rPr>
+      </w:pPr>
+    </w:p>
+    <w:p>
+      <w:pPr>
+        <w:tabs>
+          <w:tab w:val="left" w:pos="1415"/>
+        </w:tabs>
+        <w:spacing w:after="0"/>
+        <w:jc w:val="both"/>
+        <w:rPr>
+          <w:rFonts w:ascii="Arial" w:hAnsi="Arial" w:cs="Arial"/>
+          <w:sz w:val="24"/>
+          <w:lang w:val="es-ES"/>
+        </w:rPr>
+      </w:pPr>
+      <w:r>
+        <w:rPr>
+          <w:rFonts w:ascii="Arial" w:hAnsi="Arial" w:cs="Arial"/>
+          <w:sz w:val="24"/>
+          <w:lang w:val="es-ES"/>
+        </w:rPr>
+        <w:t xml:space="preserve">De esta forma usando este mapa se puede ver cuáles son las ubicaciones que presentan mayor cantidad de días donde la contaminación supera los límites máximos recomendados. Siguiendo este análisis podemos ver que la localidad con mayor contaminación de Bogotá es </w:t>
+      </w:r>
+      <w:proofErr w:type="spellStart"/>
+      <w:r>
+        <w:rPr>
+          <w:rFonts w:ascii="Arial" w:hAnsi="Arial" w:cs="Arial"/>
+          <w:sz w:val="24"/>
+          <w:lang w:val="es-ES"/>
+        </w:rPr>
+        <w:t>Usaquen</w:t>
+      </w:r>
+      <w:proofErr w:type="spellEnd"/>
+      <w:r>
+        <w:rPr>
+          <w:rFonts w:ascii="Arial" w:hAnsi="Arial" w:cs="Arial"/>
+          <w:sz w:val="24"/>
+          <w:lang w:val="es-ES"/>
+        </w:rPr>
+        <w:t xml:space="preserve"> con 81 días para todos los contaminantes. Pero si solo tomamos el contaminante PM10, el </w:t>
+      </w:r>
+      <w:proofErr w:type="spellStart"/>
+      <w:r>
+        <w:rPr>
+          <w:rFonts w:ascii="Arial" w:hAnsi="Arial" w:cs="Arial"/>
+          <w:sz w:val="24"/>
+          <w:lang w:val="es-ES"/>
+        </w:rPr>
+        <w:t>cuál</w:t>
+      </w:r>
+      <w:proofErr w:type="spellEnd"/>
+      <w:r>
+        <w:rPr>
+          <w:rFonts w:ascii="Arial" w:hAnsi="Arial" w:cs="Arial"/>
+          <w:sz w:val="24"/>
+          <w:lang w:val="es-ES"/>
+        </w:rPr>
+        <w:t xml:space="preserve"> tiene graves efectos sobre la salud al ser fácilmente aspirado, llegamos a que la localidad con mayor contaminación por PM10 es Kennedy.</w:t>
+      </w:r>
+    </w:p>
+    <w:p>
+      <w:pPr>
+        <w:tabs>
+          <w:tab w:val="left" w:pos="1415"/>
+        </w:tabs>
+        <w:spacing w:after="0"/>
+        <w:jc w:val="both"/>
         <w:rPr>
           <w:rFonts w:ascii="Arial" w:hAnsi="Arial" w:cs="Arial"/>
           <w:sz w:val="24"/>
@@ -13,16 +212,629 @@
       </w:pPr>
       <w:bookmarkStart w:id="0" w:name="_GoBack"/>
       <w:bookmarkEnd w:id="0"/>
-      <w:r>
-        <w:rPr>
-          <w:rFonts w:ascii="Arial" w:hAnsi="Arial" w:cs="Arial"/>
-          <w:sz w:val="24"/>
-          <w:lang w:val="es-ES"/>
-        </w:rPr>
-        <w:t>MÉTODO DE LA INGENIERÍA</w:t>
-      </w:r>
+    </w:p>
+    <w:p>
+      <w:pPr>
+        <w:tabs>
+          <w:tab w:val="left" w:pos="1415"/>
+        </w:tabs>
+        <w:spacing w:after="0"/>
+        <w:jc w:val="both"/>
+        <w:rPr>
+          <w:rFonts w:ascii="Arial" w:hAnsi="Arial" w:cs="Arial"/>
+          <w:sz w:val="24"/>
+          <w:lang w:val="es-ES"/>
+        </w:rPr>
+      </w:pPr>
+    </w:p>
+    <w:p>
+      <w:pPr>
+        <w:tabs>
+          <w:tab w:val="left" w:pos="1415"/>
+        </w:tabs>
+        <w:spacing w:after="0"/>
+        <w:jc w:val="both"/>
+        <w:rPr>
+          <w:rFonts w:ascii="Arial" w:hAnsi="Arial" w:cs="Arial"/>
+          <w:sz w:val="24"/>
+          <w:lang w:val="es-ES"/>
+        </w:rPr>
+      </w:pPr>
+    </w:p>
+    <w:p>
+      <w:pPr>
+        <w:tabs>
+          <w:tab w:val="left" w:pos="1415"/>
+        </w:tabs>
+        <w:spacing w:after="0"/>
+        <w:jc w:val="both"/>
+        <w:rPr>
+          <w:rFonts w:ascii="Arial" w:hAnsi="Arial" w:cs="Arial"/>
+          <w:b/>
+          <w:sz w:val="24"/>
+          <w:lang w:val="es-ES"/>
+        </w:rPr>
+      </w:pPr>
+      <w:r>
+        <w:rPr>
+          <w:rFonts w:ascii="Arial" w:hAnsi="Arial" w:cs="Arial"/>
+          <w:b/>
+          <w:sz w:val="24"/>
+          <w:lang w:val="es-ES"/>
+        </w:rPr>
+        <w:t>ANÁLISIS</w:t>
+      </w:r>
+    </w:p>
+    <w:p>
+      <w:pPr>
+        <w:tabs>
+          <w:tab w:val="left" w:pos="1415"/>
+        </w:tabs>
+        <w:spacing w:after="0"/>
+        <w:jc w:val="both"/>
+        <w:rPr>
+          <w:rFonts w:ascii="Arial" w:hAnsi="Arial" w:cs="Arial"/>
+          <w:b/>
+          <w:sz w:val="24"/>
+          <w:lang w:val="es-ES"/>
+        </w:rPr>
+      </w:pPr>
+    </w:p>
+    <w:p>
+      <w:pPr>
+        <w:tabs>
+          <w:tab w:val="left" w:pos="1415"/>
+        </w:tabs>
+        <w:spacing w:after="0"/>
+        <w:jc w:val="center"/>
+        <w:rPr>
+          <w:rFonts w:ascii="Arial" w:hAnsi="Arial" w:cs="Arial"/>
+          <w:b/>
+          <w:sz w:val="24"/>
+          <w:lang w:val="es-ES"/>
+        </w:rPr>
+      </w:pPr>
+      <w:r>
+        <w:rPr>
+          <w:rFonts w:ascii="Arial" w:hAnsi="Arial" w:cs="Arial"/>
+          <w:b/>
+          <w:sz w:val="24"/>
+          <w:lang w:val="es-ES"/>
+        </w:rPr>
+        <w:t>Requerimientos Funcionales</w:t>
+      </w:r>
+    </w:p>
+    <w:p>
+      <w:pPr>
+        <w:tabs>
+          <w:tab w:val="left" w:pos="1415"/>
+        </w:tabs>
+        <w:spacing w:after="0"/>
+        <w:jc w:val="center"/>
+        <w:rPr>
+          <w:rFonts w:ascii="Arial" w:hAnsi="Arial" w:cs="Arial"/>
+          <w:sz w:val="24"/>
+          <w:lang w:val="es-ES"/>
+        </w:rPr>
+      </w:pPr>
+    </w:p>
+    <w:p>
+      <w:pPr>
+        <w:tabs>
+          <w:tab w:val="left" w:pos="1415"/>
+        </w:tabs>
+        <w:spacing w:after="0"/>
+        <w:jc w:val="both"/>
+        <w:rPr>
+          <w:rFonts w:ascii="Arial" w:hAnsi="Arial" w:cs="Arial"/>
+          <w:sz w:val="24"/>
+          <w:lang w:val="es-ES"/>
+        </w:rPr>
+      </w:pPr>
+    </w:p>
+    <w:tbl>
+      <w:tblPr>
+        <w:tblStyle w:val="Tablaconcuadrcula"/>
+        <w:tblW w:w="0" w:type="auto"/>
+        <w:tblLook w:val="04A0" w:firstRow="1" w:lastRow="0" w:firstColumn="1" w:lastColumn="0" w:noHBand="0" w:noVBand="1"/>
+      </w:tblPr>
+      <w:tblGrid>
+        <w:gridCol w:w="1838"/>
+        <w:gridCol w:w="6990"/>
+      </w:tblGrid>
+      <w:tr>
+        <w:tc>
+          <w:tcPr>
+            <w:tcW w:w="1838" w:type="dxa"/>
+          </w:tcPr>
+          <w:p>
+            <w:pPr>
+              <w:tabs>
+                <w:tab w:val="left" w:pos="1415"/>
+              </w:tabs>
+              <w:jc w:val="center"/>
+              <w:rPr>
+                <w:rFonts w:ascii="Arial" w:hAnsi="Arial" w:cs="Arial"/>
+                <w:b/>
+                <w:sz w:val="24"/>
+                <w:lang w:val="es-ES"/>
+              </w:rPr>
+            </w:pPr>
+            <w:r>
+              <w:rPr>
+                <w:rFonts w:ascii="Arial" w:hAnsi="Arial" w:cs="Arial"/>
+                <w:b/>
+                <w:sz w:val="24"/>
+                <w:lang w:val="es-ES"/>
+              </w:rPr>
+              <w:t>Nombre</w:t>
+            </w:r>
+          </w:p>
+        </w:tc>
+        <w:tc>
+          <w:tcPr>
+            <w:tcW w:w="6990" w:type="dxa"/>
+          </w:tcPr>
+          <w:p>
+            <w:pPr>
+              <w:tabs>
+                <w:tab w:val="left" w:pos="1415"/>
+              </w:tabs>
+              <w:jc w:val="center"/>
+              <w:rPr>
+                <w:rFonts w:ascii="Arial" w:hAnsi="Arial" w:cs="Arial"/>
+                <w:sz w:val="24"/>
+                <w:lang w:val="es-ES"/>
+              </w:rPr>
+            </w:pPr>
+            <w:r>
+              <w:rPr>
+                <w:rFonts w:ascii="Arial" w:hAnsi="Arial" w:cs="Arial"/>
+                <w:sz w:val="24"/>
+                <w:lang w:val="es-ES"/>
+              </w:rPr>
+              <w:t>REQ-001 – Graficar los Datos</w:t>
+            </w:r>
+          </w:p>
+        </w:tc>
+      </w:tr>
+      <w:tr>
+        <w:tc>
+          <w:tcPr>
+            <w:tcW w:w="1838" w:type="dxa"/>
+          </w:tcPr>
+          <w:p>
+            <w:pPr>
+              <w:tabs>
+                <w:tab w:val="left" w:pos="1415"/>
+              </w:tabs>
+              <w:jc w:val="center"/>
+              <w:rPr>
+                <w:rFonts w:ascii="Arial" w:hAnsi="Arial" w:cs="Arial"/>
+                <w:b/>
+                <w:sz w:val="24"/>
+                <w:lang w:val="es-ES"/>
+              </w:rPr>
+            </w:pPr>
+            <w:r>
+              <w:rPr>
+                <w:rFonts w:ascii="Arial" w:hAnsi="Arial" w:cs="Arial"/>
+                <w:b/>
+                <w:sz w:val="24"/>
+                <w:lang w:val="es-ES"/>
+              </w:rPr>
+              <w:t>Resumen</w:t>
+            </w:r>
+          </w:p>
+        </w:tc>
+        <w:tc>
+          <w:tcPr>
+            <w:tcW w:w="6990" w:type="dxa"/>
+          </w:tcPr>
+          <w:p>
+            <w:pPr>
+              <w:tabs>
+                <w:tab w:val="left" w:pos="1415"/>
+              </w:tabs>
+              <w:jc w:val="center"/>
+              <w:rPr>
+                <w:rFonts w:ascii="Arial" w:hAnsi="Arial" w:cs="Arial"/>
+                <w:sz w:val="24"/>
+                <w:lang w:val="es-ES"/>
+              </w:rPr>
+            </w:pPr>
+          </w:p>
+        </w:tc>
+      </w:tr>
+      <w:tr>
+        <w:tc>
+          <w:tcPr>
+            <w:tcW w:w="1838" w:type="dxa"/>
+          </w:tcPr>
+          <w:p>
+            <w:pPr>
+              <w:tabs>
+                <w:tab w:val="left" w:pos="1415"/>
+              </w:tabs>
+              <w:jc w:val="center"/>
+              <w:rPr>
+                <w:rFonts w:ascii="Arial" w:hAnsi="Arial" w:cs="Arial"/>
+                <w:b/>
+                <w:sz w:val="24"/>
+                <w:lang w:val="es-ES"/>
+              </w:rPr>
+            </w:pPr>
+            <w:r>
+              <w:rPr>
+                <w:rFonts w:ascii="Arial" w:hAnsi="Arial" w:cs="Arial"/>
+                <w:b/>
+                <w:sz w:val="24"/>
+                <w:lang w:val="es-ES"/>
+              </w:rPr>
+              <w:t>Entradas</w:t>
+            </w:r>
+          </w:p>
+        </w:tc>
+        <w:tc>
+          <w:tcPr>
+            <w:tcW w:w="6990" w:type="dxa"/>
+          </w:tcPr>
+          <w:p>
+            <w:pPr>
+              <w:tabs>
+                <w:tab w:val="left" w:pos="1415"/>
+              </w:tabs>
+              <w:jc w:val="center"/>
+              <w:rPr>
+                <w:rFonts w:ascii="Arial" w:hAnsi="Arial" w:cs="Arial"/>
+                <w:sz w:val="24"/>
+                <w:lang w:val="es-ES"/>
+              </w:rPr>
+            </w:pPr>
+          </w:p>
+        </w:tc>
+      </w:tr>
+      <w:tr>
+        <w:tc>
+          <w:tcPr>
+            <w:tcW w:w="1838" w:type="dxa"/>
+          </w:tcPr>
+          <w:p>
+            <w:pPr>
+              <w:tabs>
+                <w:tab w:val="left" w:pos="1415"/>
+              </w:tabs>
+              <w:jc w:val="center"/>
+              <w:rPr>
+                <w:rFonts w:ascii="Arial" w:hAnsi="Arial" w:cs="Arial"/>
+                <w:b/>
+                <w:sz w:val="24"/>
+                <w:lang w:val="es-ES"/>
+              </w:rPr>
+            </w:pPr>
+            <w:r>
+              <w:rPr>
+                <w:rFonts w:ascii="Arial" w:hAnsi="Arial" w:cs="Arial"/>
+                <w:b/>
+                <w:sz w:val="24"/>
+                <w:lang w:val="es-ES"/>
+              </w:rPr>
+              <w:t>Salidas</w:t>
+            </w:r>
+          </w:p>
+        </w:tc>
+        <w:tc>
+          <w:tcPr>
+            <w:tcW w:w="6990" w:type="dxa"/>
+          </w:tcPr>
+          <w:p>
+            <w:pPr>
+              <w:tabs>
+                <w:tab w:val="left" w:pos="1415"/>
+              </w:tabs>
+              <w:jc w:val="center"/>
+              <w:rPr>
+                <w:rFonts w:ascii="Arial" w:hAnsi="Arial" w:cs="Arial"/>
+                <w:sz w:val="24"/>
+                <w:lang w:val="es-ES"/>
+              </w:rPr>
+            </w:pPr>
+          </w:p>
+        </w:tc>
+      </w:tr>
+    </w:tbl>
+    <w:p>
+      <w:pPr>
+        <w:tabs>
+          <w:tab w:val="left" w:pos="1415"/>
+        </w:tabs>
+        <w:spacing w:after="0"/>
+        <w:jc w:val="both"/>
+        <w:rPr>
+          <w:rFonts w:ascii="Arial" w:hAnsi="Arial" w:cs="Arial"/>
+          <w:sz w:val="24"/>
+          <w:lang w:val="es-ES"/>
+        </w:rPr>
+      </w:pPr>
+      <w:r>
+        <w:rPr>
+          <w:rFonts w:ascii="Arial" w:hAnsi="Arial" w:cs="Arial"/>
+          <w:sz w:val="24"/>
+          <w:lang w:val="es-ES"/>
+        </w:rPr>
+        <w:tab/>
+      </w:r>
+    </w:p>
+    <w:p>
+      <w:pPr>
+        <w:tabs>
+          <w:tab w:val="left" w:pos="1415"/>
+        </w:tabs>
+        <w:spacing w:after="0"/>
+        <w:jc w:val="both"/>
+        <w:rPr>
+          <w:rFonts w:ascii="Arial" w:hAnsi="Arial" w:cs="Arial"/>
+          <w:sz w:val="24"/>
+          <w:lang w:val="es-ES"/>
+        </w:rPr>
+      </w:pPr>
+    </w:p>
+    <w:p>
+      <w:pPr>
+        <w:tabs>
+          <w:tab w:val="left" w:pos="1415"/>
+        </w:tabs>
+        <w:spacing w:after="0"/>
+        <w:jc w:val="both"/>
+        <w:rPr>
+          <w:rFonts w:ascii="Arial" w:hAnsi="Arial" w:cs="Arial"/>
+          <w:sz w:val="24"/>
+          <w:lang w:val="es-ES"/>
+        </w:rPr>
+      </w:pPr>
+    </w:p>
+    <w:p>
+      <w:pPr>
+        <w:tabs>
+          <w:tab w:val="left" w:pos="1415"/>
+        </w:tabs>
+        <w:spacing w:after="0"/>
+        <w:jc w:val="both"/>
+        <w:rPr>
+          <w:rFonts w:ascii="Arial" w:hAnsi="Arial" w:cs="Arial"/>
+          <w:b/>
+          <w:sz w:val="24"/>
+          <w:lang w:val="es-ES"/>
+        </w:rPr>
+      </w:pPr>
+      <w:r>
+        <w:rPr>
+          <w:rFonts w:ascii="Arial" w:hAnsi="Arial" w:cs="Arial"/>
+          <w:b/>
+          <w:sz w:val="24"/>
+          <w:lang w:val="es-ES"/>
+        </w:rPr>
+        <w:t>DISEÑO:</w:t>
+      </w:r>
+    </w:p>
+    <w:p>
+      <w:pPr>
+        <w:tabs>
+          <w:tab w:val="left" w:pos="1415"/>
+        </w:tabs>
+        <w:spacing w:after="0"/>
+        <w:jc w:val="both"/>
+        <w:rPr>
+          <w:rFonts w:ascii="Arial" w:hAnsi="Arial" w:cs="Arial"/>
+          <w:b/>
+          <w:sz w:val="24"/>
+          <w:lang w:val="es-ES"/>
+        </w:rPr>
+      </w:pPr>
+    </w:p>
+    <w:p>
+      <w:pPr>
+        <w:tabs>
+          <w:tab w:val="left" w:pos="1415"/>
+        </w:tabs>
+        <w:spacing w:after="0"/>
+        <w:jc w:val="both"/>
+        <w:rPr>
+          <w:rFonts w:ascii="Arial" w:hAnsi="Arial" w:cs="Arial"/>
+          <w:b/>
+          <w:sz w:val="24"/>
+          <w:lang w:val="es-ES"/>
+        </w:rPr>
+      </w:pPr>
+    </w:p>
+    <w:p>
+      <w:pPr>
+        <w:tabs>
+          <w:tab w:val="left" w:pos="1415"/>
+        </w:tabs>
+        <w:spacing w:after="0"/>
+        <w:jc w:val="center"/>
+        <w:rPr>
+          <w:rFonts w:ascii="Arial" w:hAnsi="Arial" w:cs="Arial"/>
+          <w:b/>
+          <w:sz w:val="24"/>
+          <w:lang w:val="es-ES"/>
+        </w:rPr>
+      </w:pPr>
+      <w:r>
+        <w:rPr>
+          <w:rFonts w:ascii="Arial" w:hAnsi="Arial" w:cs="Arial"/>
+          <w:b/>
+          <w:sz w:val="24"/>
+          <w:lang w:val="es-ES"/>
+        </w:rPr>
+        <w:t>Diagrama de clases</w:t>
+      </w:r>
+    </w:p>
+    <w:p>
+      <w:pPr>
+        <w:tabs>
+          <w:tab w:val="left" w:pos="1415"/>
+        </w:tabs>
+        <w:spacing w:after="0"/>
+        <w:jc w:val="center"/>
+        <w:rPr>
+          <w:rFonts w:ascii="Arial" w:hAnsi="Arial" w:cs="Arial"/>
+          <w:b/>
+          <w:sz w:val="24"/>
+          <w:lang w:val="es-ES"/>
+        </w:rPr>
+      </w:pPr>
+    </w:p>
+    <w:p>
+      <w:pPr>
+        <w:tabs>
+          <w:tab w:val="left" w:pos="1415"/>
+        </w:tabs>
+        <w:spacing w:after="0"/>
+        <w:jc w:val="center"/>
+        <w:rPr>
+          <w:rFonts w:ascii="Arial" w:hAnsi="Arial" w:cs="Arial"/>
+          <w:b/>
+          <w:sz w:val="24"/>
+          <w:lang w:val="es-ES"/>
+        </w:rPr>
+      </w:pPr>
+    </w:p>
+    <w:p>
+      <w:pPr>
+        <w:tabs>
+          <w:tab w:val="left" w:pos="1415"/>
+        </w:tabs>
+        <w:spacing w:after="0"/>
+        <w:jc w:val="center"/>
+        <w:rPr>
+          <w:rFonts w:ascii="Arial" w:hAnsi="Arial" w:cs="Arial"/>
+          <w:b/>
+          <w:sz w:val="24"/>
+          <w:lang w:val="es-ES"/>
+        </w:rPr>
+      </w:pPr>
+      <w:r>
+        <w:rPr>
+          <w:rFonts w:ascii="Arial" w:hAnsi="Arial" w:cs="Arial"/>
+          <w:b/>
+          <w:sz w:val="24"/>
+          <w:lang w:val="es-ES"/>
+        </w:rPr>
+        <w:t>Diagrama de Objetos</w:t>
+      </w:r>
+    </w:p>
+    <w:p>
+      <w:pPr>
+        <w:tabs>
+          <w:tab w:val="left" w:pos="1415"/>
+        </w:tabs>
+        <w:spacing w:after="0"/>
+        <w:jc w:val="center"/>
+        <w:rPr>
+          <w:rFonts w:ascii="Arial" w:hAnsi="Arial" w:cs="Arial"/>
+          <w:b/>
+          <w:sz w:val="24"/>
+          <w:lang w:val="es-ES"/>
+        </w:rPr>
+      </w:pPr>
+    </w:p>
+    <w:p>
+      <w:pPr>
+        <w:tabs>
+          <w:tab w:val="left" w:pos="1415"/>
+        </w:tabs>
+        <w:spacing w:after="0"/>
+        <w:jc w:val="center"/>
+        <w:rPr>
+          <w:rFonts w:ascii="Arial" w:hAnsi="Arial" w:cs="Arial"/>
+          <w:b/>
+          <w:sz w:val="24"/>
+          <w:lang w:val="es-ES"/>
+        </w:rPr>
+      </w:pPr>
+    </w:p>
+    <w:p>
+      <w:pPr>
+        <w:tabs>
+          <w:tab w:val="left" w:pos="1415"/>
+        </w:tabs>
+        <w:spacing w:after="0"/>
+        <w:jc w:val="center"/>
+        <w:rPr>
+          <w:rFonts w:ascii="Arial" w:hAnsi="Arial" w:cs="Arial"/>
+          <w:b/>
+          <w:sz w:val="24"/>
+          <w:lang w:val="es-ES"/>
+        </w:rPr>
+      </w:pPr>
+      <w:r>
+        <w:rPr>
+          <w:rFonts w:ascii="Arial" w:hAnsi="Arial" w:cs="Arial"/>
+          <w:b/>
+          <w:sz w:val="24"/>
+          <w:lang w:val="es-ES"/>
+        </w:rPr>
+        <w:lastRenderedPageBreak/>
+        <w:t>Bibliografía</w:t>
+      </w:r>
+    </w:p>
+    <w:p>
+      <w:pPr>
+        <w:tabs>
+          <w:tab w:val="left" w:pos="1415"/>
+        </w:tabs>
+        <w:spacing w:after="0"/>
+        <w:jc w:val="center"/>
+        <w:rPr>
+          <w:rFonts w:ascii="Arial" w:hAnsi="Arial" w:cs="Arial"/>
+          <w:b/>
+          <w:sz w:val="24"/>
+          <w:lang w:val="es-ES"/>
+        </w:rPr>
+      </w:pPr>
+    </w:p>
+    <w:p>
+      <w:pPr>
+        <w:tabs>
+          <w:tab w:val="left" w:pos="1415"/>
+        </w:tabs>
+        <w:spacing w:after="0"/>
+      </w:pPr>
+      <w:hyperlink r:id="rId6" w:history="1">
+        <w:r>
+          <w:rPr>
+            <w:rStyle w:val="Hipervnculo"/>
+          </w:rPr>
+          <w:t>https://www.datos.gov.co/Ambiente-y-Desarrollo-Sostenible/INMISIONES-DATOS-DE-CONTAMINANTES-Y-CLIMATOL-GICOS/v3ny-6yj9/data</w:t>
+        </w:r>
+      </w:hyperlink>
+    </w:p>
+    <w:p>
+      <w:pPr>
+        <w:tabs>
+          <w:tab w:val="left" w:pos="1415"/>
+        </w:tabs>
+        <w:spacing w:after="0"/>
+      </w:pPr>
+    </w:p>
+    <w:p>
+      <w:pPr>
+        <w:tabs>
+          <w:tab w:val="left" w:pos="1415"/>
+        </w:tabs>
+        <w:spacing w:after="0"/>
+        <w:rPr>
+          <w:rFonts w:ascii="Arial" w:hAnsi="Arial" w:cs="Arial"/>
+          <w:b/>
+          <w:sz w:val="24"/>
+          <w:lang w:val="es-ES"/>
+        </w:rPr>
+      </w:pPr>
     </w:p>
     <w:sectPr>
+      <w:headerReference w:type="default" r:id="rId7"/>
       <w:pgSz w:w="12240" w:h="15840"/>
       <w:pgMar w:top="1417" w:right="1701" w:bottom="1417" w:left="1701" w:header="708" w:footer="708" w:gutter="0"/>
       <w:cols w:space="708"/>
@@ -33,7 +845,7 @@
 </file>
 
 <file path=word/endnotes.xml><?xml version="1.0" encoding="utf-8"?>
-<w:endnotes xmlns:wpc="http://schemas.microsoft.com/office/word/2010/wordprocessingCanvas" xmlns:cx="http://schemas.microsoft.com/office/drawing/2014/chartex" xmlns:mc="http://schemas.openxmlformats.org/markup-compatibility/2006" xmlns:o="urn:schemas-microsoft-com:office:office" xmlns:r="http://schemas.openxmlformats.org/officeDocument/2006/relationships" xmlns:m="http://schemas.openxmlformats.org/officeDocument/2006/math" xmlns:v="urn:schemas-microsoft-com:vml" xmlns:wp14="http://schemas.microsoft.com/office/word/2010/wordprocessingDrawing" xmlns:wp="http://schemas.openxmlformats.org/drawingml/2006/wordprocessingDrawing" xmlns:w10="urn:schemas-microsoft-com:office:word" xmlns:w="http://schemas.openxmlformats.org/wordprocessingml/2006/main" xmlns:w14="http://schemas.microsoft.com/office/word/2010/wordml" xmlns:w15="http://schemas.microsoft.com/office/word/2012/wordml" xmlns:w16se="http://schemas.microsoft.com/office/word/2015/wordml/symex" xmlns:wpg="http://schemas.microsoft.com/office/word/2010/wordprocessingGroup" xmlns:wpi="http://schemas.microsoft.com/office/word/2010/wordprocessingInk" xmlns:wne="http://schemas.microsoft.com/office/word/2006/wordml" xmlns:wps="http://schemas.microsoft.com/office/word/2010/wordprocessingShape" mc:Ignorable="w14 w15 w16se wp14">
+<w:endnotes xmlns:wpc="http://schemas.microsoft.com/office/word/2010/wordprocessingCanvas" xmlns:mc="http://schemas.openxmlformats.org/markup-compatibility/2006" xmlns:o="urn:schemas-microsoft-com:office:office" xmlns:r="http://schemas.openxmlformats.org/officeDocument/2006/relationships" xmlns:m="http://schemas.openxmlformats.org/officeDocument/2006/math" xmlns:v="urn:schemas-microsoft-com:vml" xmlns:wp14="http://schemas.microsoft.com/office/word/2010/wordprocessingDrawing" xmlns:wp="http://schemas.openxmlformats.org/drawingml/2006/wordprocessingDrawing" xmlns:w10="urn:schemas-microsoft-com:office:word" xmlns:w="http://schemas.openxmlformats.org/wordprocessingml/2006/main" xmlns:w14="http://schemas.microsoft.com/office/word/2010/wordml" xmlns:w15="http://schemas.microsoft.com/office/word/2012/wordml" xmlns:wpg="http://schemas.microsoft.com/office/word/2010/wordprocessingGroup" xmlns:wpi="http://schemas.microsoft.com/office/word/2010/wordprocessingInk" xmlns:wne="http://schemas.microsoft.com/office/word/2006/wordml" xmlns:wps="http://schemas.microsoft.com/office/word/2010/wordprocessingShape" mc:Ignorable="w14 w15 wp14">
   <w:endnote w:type="separator" w:id="-1">
     <w:p>
       <w:pPr>
@@ -58,7 +870,7 @@
 </file>
 
 <file path=word/footnotes.xml><?xml version="1.0" encoding="utf-8"?>
-<w:footnotes xmlns:wpc="http://schemas.microsoft.com/office/word/2010/wordprocessingCanvas" xmlns:cx="http://schemas.microsoft.com/office/drawing/2014/chartex" xmlns:mc="http://schemas.openxmlformats.org/markup-compatibility/2006" xmlns:o="urn:schemas-microsoft-com:office:office" xmlns:r="http://schemas.openxmlformats.org/officeDocument/2006/relationships" xmlns:m="http://schemas.openxmlformats.org/officeDocument/2006/math" xmlns:v="urn:schemas-microsoft-com:vml" xmlns:wp14="http://schemas.microsoft.com/office/word/2010/wordprocessingDrawing" xmlns:wp="http://schemas.openxmlformats.org/drawingml/2006/wordprocessingDrawing" xmlns:w10="urn:schemas-microsoft-com:office:word" xmlns:w="http://schemas.openxmlformats.org/wordprocessingml/2006/main" xmlns:w14="http://schemas.microsoft.com/office/word/2010/wordml" xmlns:w15="http://schemas.microsoft.com/office/word/2012/wordml" xmlns:w16se="http://schemas.microsoft.com/office/word/2015/wordml/symex" xmlns:wpg="http://schemas.microsoft.com/office/word/2010/wordprocessingGroup" xmlns:wpi="http://schemas.microsoft.com/office/word/2010/wordprocessingInk" xmlns:wne="http://schemas.microsoft.com/office/word/2006/wordml" xmlns:wps="http://schemas.microsoft.com/office/word/2010/wordprocessingShape" mc:Ignorable="w14 w15 w16se wp14">
+<w:footnotes xmlns:wpc="http://schemas.microsoft.com/office/word/2010/wordprocessingCanvas" xmlns:mc="http://schemas.openxmlformats.org/markup-compatibility/2006" xmlns:o="urn:schemas-microsoft-com:office:office" xmlns:r="http://schemas.openxmlformats.org/officeDocument/2006/relationships" xmlns:m="http://schemas.openxmlformats.org/officeDocument/2006/math" xmlns:v="urn:schemas-microsoft-com:vml" xmlns:wp14="http://schemas.microsoft.com/office/word/2010/wordprocessingDrawing" xmlns:wp="http://schemas.openxmlformats.org/drawingml/2006/wordprocessingDrawing" xmlns:w10="urn:schemas-microsoft-com:office:word" xmlns:w="http://schemas.openxmlformats.org/wordprocessingml/2006/main" xmlns:w14="http://schemas.microsoft.com/office/word/2010/wordml" xmlns:w15="http://schemas.microsoft.com/office/word/2012/wordml" xmlns:wpg="http://schemas.microsoft.com/office/word/2010/wordprocessingGroup" xmlns:wpi="http://schemas.microsoft.com/office/word/2010/wordprocessingInk" xmlns:wne="http://schemas.microsoft.com/office/word/2006/wordml" xmlns:wps="http://schemas.microsoft.com/office/word/2010/wordprocessingShape" mc:Ignorable="w14 w15 wp14">
   <w:footnote w:type="separator" w:id="-1">
     <w:p>
       <w:pPr>
@@ -82,8 +894,42 @@
 </w:footnotes>
 </file>
 
+<file path=word/header1.xml><?xml version="1.0" encoding="utf-8"?>
+<w:hdr xmlns:wpc="http://schemas.microsoft.com/office/word/2010/wordprocessingCanvas" xmlns:mc="http://schemas.openxmlformats.org/markup-compatibility/2006" xmlns:o="urn:schemas-microsoft-com:office:office" xmlns:r="http://schemas.openxmlformats.org/officeDocument/2006/relationships" xmlns:m="http://schemas.openxmlformats.org/officeDocument/2006/math" xmlns:v="urn:schemas-microsoft-com:vml" xmlns:wp14="http://schemas.microsoft.com/office/word/2010/wordprocessingDrawing" xmlns:wp="http://schemas.openxmlformats.org/drawingml/2006/wordprocessingDrawing" xmlns:w10="urn:schemas-microsoft-com:office:word" xmlns:w="http://schemas.openxmlformats.org/wordprocessingml/2006/main" xmlns:w14="http://schemas.microsoft.com/office/word/2010/wordml" xmlns:w15="http://schemas.microsoft.com/office/word/2012/wordml" xmlns:wpg="http://schemas.microsoft.com/office/word/2010/wordprocessingGroup" xmlns:wpi="http://schemas.microsoft.com/office/word/2010/wordprocessingInk" xmlns:wne="http://schemas.microsoft.com/office/word/2006/wordml" xmlns:wps="http://schemas.microsoft.com/office/word/2010/wordprocessingShape" mc:Ignorable="w14 w15 wp14">
+  <w:p>
+    <w:pPr>
+      <w:pStyle w:val="Encabezado"/>
+    </w:pPr>
+    <w:proofErr w:type="spellStart"/>
+    <w:r>
+      <w:t>Dilan</w:t>
+    </w:r>
+    <w:proofErr w:type="spellEnd"/>
+    <w:r>
+      <w:t xml:space="preserve"> Bustamante</w:t>
+    </w:r>
+  </w:p>
+  <w:p>
+    <w:pPr>
+      <w:pStyle w:val="Encabezado"/>
+    </w:pPr>
+    <w:r>
+      <w:t>Daniela Otero</w:t>
+    </w:r>
+  </w:p>
+  <w:p>
+    <w:pPr>
+      <w:pStyle w:val="Encabezado"/>
+    </w:pPr>
+    <w:r>
+      <w:t>César Botina</w:t>
+    </w:r>
+  </w:p>
+</w:hdr>
+</file>
+
 <file path=word/styles.xml><?xml version="1.0" encoding="utf-8"?>
-<w:styles xmlns:mc="http://schemas.openxmlformats.org/markup-compatibility/2006" xmlns:r="http://schemas.openxmlformats.org/officeDocument/2006/relationships" xmlns:w="http://schemas.openxmlformats.org/wordprocessingml/2006/main" xmlns:w14="http://schemas.microsoft.com/office/word/2010/wordml" xmlns:w15="http://schemas.microsoft.com/office/word/2012/wordml" xmlns:w16se="http://schemas.microsoft.com/office/word/2015/wordml/symex" mc:Ignorable="w14 w15 w16se">
+<w:styles xmlns:mc="http://schemas.openxmlformats.org/markup-compatibility/2006" xmlns:r="http://schemas.openxmlformats.org/officeDocument/2006/relationships" xmlns:w="http://schemas.openxmlformats.org/wordprocessingml/2006/main" xmlns:w14="http://schemas.microsoft.com/office/word/2010/wordml" xmlns:w15="http://schemas.microsoft.com/office/word/2012/wordml" mc:Ignorable="w14 w15">
   <w:docDefaults>
     <w:rPrDefault>
       <w:rPr>
@@ -547,6 +1393,37 @@
     <w:uiPriority w:val="99"/>
     <w:rsid w:val="004D08F6"/>
   </w:style>
+  <w:style w:type="table" w:styleId="Tablaconcuadrcula">
+    <w:name w:val="Table Grid"/>
+    <w:basedOn w:val="Tablanormal"/>
+    <w:uiPriority w:val="39"/>
+    <w:rsid w:val="00E841B6"/>
+    <w:pPr>
+      <w:spacing w:after="0" w:line="240" w:lineRule="auto"/>
+    </w:pPr>
+    <w:tblPr>
+      <w:tblBorders>
+        <w:top w:val="single" w:sz="4" w:space="0" w:color="auto"/>
+        <w:left w:val="single" w:sz="4" w:space="0" w:color="auto"/>
+        <w:bottom w:val="single" w:sz="4" w:space="0" w:color="auto"/>
+        <w:right w:val="single" w:sz="4" w:space="0" w:color="auto"/>
+        <w:insideH w:val="single" w:sz="4" w:space="0" w:color="auto"/>
+        <w:insideV w:val="single" w:sz="4" w:space="0" w:color="auto"/>
+      </w:tblBorders>
+    </w:tblPr>
+  </w:style>
+  <w:style w:type="character" w:styleId="Hipervnculo">
+    <w:name w:val="Hyperlink"/>
+    <w:basedOn w:val="Fuentedeprrafopredeter"/>
+    <w:uiPriority w:val="99"/>
+    <w:semiHidden/>
+    <w:unhideWhenUsed/>
+    <w:rsid w:val="00B579F5"/>
+    <w:rPr>
+      <w:color w:val="0000FF"/>
+      <w:u w:val="single"/>
+    </w:rPr>
+  </w:style>
 </w:styles>
 </file>
 

</xml_diff>

<commit_message>
document has been actualized.
</commit_message>
<xml_diff>
--- a/Taller GMaps/Taller GMaps/Documents/MÉTODO DE LA INGENIERÍA.docx
+++ b/Taller GMaps/Taller GMaps/Documents/MÉTODO DE LA INGENIERÍA.docx
@@ -122,7 +122,41 @@
           <w:sz w:val="24"/>
           <w:lang w:val="es-ES"/>
         </w:rPr>
-        <w:t>Actualmente una de las mayores preocupaciones de salud, se centra en como la calidad del aire afecta la salud de los individuos que conviven en los centros urbanos. Por esta razón tomando los datos de calidad del aire reportados por el Instituto de Hidrología, Meteorología y Estudios Ambientales para el año 2017 se realizó un análisis georreferenciado a nivel país, departamento y ciudad.</w:t>
+        <w:t>Actualmente una de las mayores preocupaciones de salud, se centra en como la calidad del aire afecta la salud de los individuos que conviven en los centros urbanos. Por esta razón tomando los datos de calidad del aire reportados por el Instituto de Hidrología, Meteorología y Estudios Ambientales para el año 2017 se realizó un análisis georreferenciado a nivel</w:t>
+      </w:r>
+      <w:r>
+        <w:rPr>
+          <w:rFonts w:ascii="Arial" w:hAnsi="Arial" w:cs="Arial"/>
+          <w:sz w:val="24"/>
+          <w:lang w:val="es-ES"/>
+        </w:rPr>
+        <w:t xml:space="preserve"> </w:t>
+      </w:r>
+      <w:proofErr w:type="gramStart"/>
+      <w:r>
+        <w:rPr>
+          <w:rFonts w:ascii="Arial" w:hAnsi="Arial" w:cs="Arial"/>
+          <w:sz w:val="24"/>
+          <w:lang w:val="es-ES"/>
+        </w:rPr>
+        <w:t xml:space="preserve">del </w:t>
+      </w:r>
+      <w:r>
+        <w:rPr>
+          <w:rFonts w:ascii="Arial" w:hAnsi="Arial" w:cs="Arial"/>
+          <w:sz w:val="24"/>
+          <w:lang w:val="es-ES"/>
+        </w:rPr>
+        <w:t xml:space="preserve"> país</w:t>
+      </w:r>
+      <w:proofErr w:type="gramEnd"/>
+      <w:r>
+        <w:rPr>
+          <w:rFonts w:ascii="Arial" w:hAnsi="Arial" w:cs="Arial"/>
+          <w:sz w:val="24"/>
+          <w:lang w:val="es-ES"/>
+        </w:rPr>
+        <w:t>, departamento y ciudad.</w:t>
       </w:r>
     </w:p>
     <w:p>
@@ -210,51 +244,107 @@
           <w:lang w:val="es-ES"/>
         </w:rPr>
       </w:pPr>
-      <w:bookmarkStart w:id="0" w:name="_GoBack"/>
-      <w:bookmarkEnd w:id="0"/>
-    </w:p>
-    <w:p>
-      <w:pPr>
-        <w:tabs>
-          <w:tab w:val="left" w:pos="1415"/>
-        </w:tabs>
-        <w:spacing w:after="0"/>
-        <w:jc w:val="both"/>
-        <w:rPr>
-          <w:rFonts w:ascii="Arial" w:hAnsi="Arial" w:cs="Arial"/>
-          <w:sz w:val="24"/>
-          <w:lang w:val="es-ES"/>
-        </w:rPr>
-      </w:pPr>
-    </w:p>
-    <w:p>
-      <w:pPr>
-        <w:tabs>
-          <w:tab w:val="left" w:pos="1415"/>
-        </w:tabs>
-        <w:spacing w:after="0"/>
-        <w:jc w:val="both"/>
-        <w:rPr>
-          <w:rFonts w:ascii="Arial" w:hAnsi="Arial" w:cs="Arial"/>
-          <w:sz w:val="24"/>
-          <w:lang w:val="es-ES"/>
-        </w:rPr>
-      </w:pPr>
-    </w:p>
-    <w:p>
-      <w:pPr>
-        <w:tabs>
-          <w:tab w:val="left" w:pos="1415"/>
-        </w:tabs>
-        <w:spacing w:after="0"/>
-        <w:jc w:val="both"/>
-        <w:rPr>
-          <w:rFonts w:ascii="Arial" w:hAnsi="Arial" w:cs="Arial"/>
-          <w:b/>
-          <w:sz w:val="24"/>
-          <w:lang w:val="es-ES"/>
-        </w:rPr>
-      </w:pPr>
+    </w:p>
+    <w:p>
+      <w:pPr>
+        <w:pStyle w:val="Prrafodelista"/>
+        <w:rPr>
+          <w:rFonts w:ascii="Arial" w:hAnsi="Arial" w:cs="Arial"/>
+          <w:b/>
+          <w:sz w:val="28"/>
+          <w:szCs w:val="24"/>
+          <w:lang w:val="es-ES"/>
+        </w:rPr>
+      </w:pPr>
+    </w:p>
+    <w:p>
+      <w:pPr>
+        <w:pStyle w:val="Prrafodelista"/>
+        <w:numPr>
+          <w:ilvl w:val="0"/>
+          <w:numId w:val="1"/>
+        </w:numPr>
+        <w:rPr>
+          <w:rFonts w:ascii="Arial" w:hAnsi="Arial" w:cs="Arial"/>
+          <w:b/>
+          <w:sz w:val="28"/>
+          <w:szCs w:val="24"/>
+          <w:lang w:val="es-ES"/>
+        </w:rPr>
+      </w:pPr>
+      <w:r>
+        <w:rPr>
+          <w:rFonts w:ascii="Arial" w:hAnsi="Arial" w:cs="Arial"/>
+          <w:b/>
+          <w:sz w:val="28"/>
+          <w:szCs w:val="24"/>
+          <w:lang w:val="es-ES"/>
+        </w:rPr>
+        <w:t>Definición del problema</w:t>
+      </w:r>
+    </w:p>
+    <w:p>
+      <w:pPr>
+        <w:tabs>
+          <w:tab w:val="left" w:pos="1415"/>
+        </w:tabs>
+        <w:spacing w:after="0"/>
+        <w:jc w:val="both"/>
+        <w:rPr>
+          <w:rFonts w:ascii="Arial" w:hAnsi="Arial" w:cs="Arial"/>
+          <w:sz w:val="24"/>
+          <w:szCs w:val="24"/>
+          <w:lang w:val="es-ES"/>
+        </w:rPr>
+      </w:pPr>
+      <w:r>
+        <w:rPr>
+          <w:rFonts w:ascii="Arial" w:hAnsi="Arial" w:cs="Arial"/>
+          <w:sz w:val="24"/>
+          <w:szCs w:val="24"/>
+          <w:lang w:val="es-ES"/>
+        </w:rPr>
+        <w:t>Se requiere poder observar cuales son las ubicaciones que presentan mayor cantidad de días donde la contaminación supera los límites máximos recomendados.</w:t>
+      </w:r>
+    </w:p>
+    <w:p>
+      <w:pPr>
+        <w:tabs>
+          <w:tab w:val="left" w:pos="1415"/>
+        </w:tabs>
+        <w:spacing w:after="0"/>
+        <w:jc w:val="both"/>
+        <w:rPr>
+          <w:rFonts w:ascii="Arial" w:hAnsi="Arial" w:cs="Arial"/>
+          <w:sz w:val="24"/>
+          <w:szCs w:val="24"/>
+          <w:lang w:val="es-ES"/>
+        </w:rPr>
+      </w:pPr>
+    </w:p>
+    <w:p>
+      <w:pPr>
+        <w:tabs>
+          <w:tab w:val="left" w:pos="1415"/>
+        </w:tabs>
+        <w:spacing w:after="0"/>
+        <w:jc w:val="both"/>
+        <w:rPr>
+          <w:rFonts w:ascii="Arial" w:hAnsi="Arial" w:cs="Arial"/>
+          <w:b/>
+          <w:sz w:val="24"/>
+          <w:lang w:val="es-ES"/>
+        </w:rPr>
+      </w:pPr>
+      <w:r>
+        <w:rPr>
+          <w:rFonts w:ascii="Arial" w:hAnsi="Arial" w:cs="Arial"/>
+          <w:sz w:val="24"/>
+          <w:szCs w:val="24"/>
+          <w:lang w:val="es-ES"/>
+        </w:rPr>
+        <w:t xml:space="preserve"> </w:t>
+      </w:r>
       <w:r>
         <w:rPr>
           <w:rFonts w:ascii="Arial" w:hAnsi="Arial" w:cs="Arial"/>
@@ -331,6 +421,1167 @@
           <w:lang w:val="es-ES"/>
         </w:rPr>
       </w:pPr>
+    </w:p>
+    <w:p>
+      <w:pPr>
+        <w:tabs>
+          <w:tab w:val="left" w:pos="990"/>
+        </w:tabs>
+        <w:spacing w:after="0"/>
+        <w:jc w:val="both"/>
+        <w:rPr>
+          <w:rFonts w:ascii="Arial" w:hAnsi="Arial" w:cs="Arial"/>
+          <w:sz w:val="24"/>
+          <w:lang w:val="es-ES"/>
+        </w:rPr>
+      </w:pPr>
+      <w:proofErr w:type="gramStart"/>
+      <w:r>
+        <w:rPr>
+          <w:rFonts w:ascii="Arial" w:hAnsi="Arial" w:cs="Arial"/>
+          <w:sz w:val="24"/>
+          <w:lang w:val="es-ES"/>
+        </w:rPr>
+        <w:t>R1 :</w:t>
+      </w:r>
+      <w:proofErr w:type="gramEnd"/>
+      <w:r>
+        <w:rPr>
+          <w:rFonts w:ascii="Arial" w:hAnsi="Arial" w:cs="Arial"/>
+          <w:sz w:val="24"/>
+          <w:lang w:val="es-ES"/>
+        </w:rPr>
+        <w:t xml:space="preserve"> El sistema debe permitir visualizar el mapa de google y ver las locaciones que requiere la problemática.</w:t>
+      </w:r>
+    </w:p>
+    <w:p>
+      <w:pPr>
+        <w:tabs>
+          <w:tab w:val="left" w:pos="990"/>
+        </w:tabs>
+        <w:spacing w:after="0"/>
+        <w:jc w:val="both"/>
+        <w:rPr>
+          <w:rFonts w:ascii="Arial" w:hAnsi="Arial" w:cs="Arial"/>
+          <w:sz w:val="24"/>
+          <w:lang w:val="es-ES"/>
+        </w:rPr>
+      </w:pPr>
+      <w:proofErr w:type="gramStart"/>
+      <w:r>
+        <w:rPr>
+          <w:rFonts w:ascii="Arial" w:hAnsi="Arial" w:cs="Arial"/>
+          <w:sz w:val="24"/>
+          <w:lang w:val="es-ES"/>
+        </w:rPr>
+        <w:t>R2 :</w:t>
+      </w:r>
+      <w:proofErr w:type="gramEnd"/>
+      <w:r>
+        <w:rPr>
+          <w:rFonts w:ascii="Arial" w:hAnsi="Arial" w:cs="Arial"/>
+          <w:sz w:val="24"/>
+          <w:lang w:val="es-ES"/>
+        </w:rPr>
+        <w:t xml:space="preserve"> El sistema debe permitir leer los datos sacados de una base de real por medio de archivos planos.</w:t>
+      </w:r>
+    </w:p>
+    <w:p>
+      <w:pPr>
+        <w:tabs>
+          <w:tab w:val="left" w:pos="990"/>
+        </w:tabs>
+        <w:spacing w:after="0"/>
+        <w:jc w:val="both"/>
+        <w:rPr>
+          <w:rFonts w:ascii="Arial" w:hAnsi="Arial" w:cs="Arial"/>
+          <w:sz w:val="24"/>
+          <w:lang w:val="es-ES"/>
+        </w:rPr>
+      </w:pPr>
+      <w:proofErr w:type="gramStart"/>
+      <w:r>
+        <w:rPr>
+          <w:rFonts w:ascii="Arial" w:hAnsi="Arial" w:cs="Arial"/>
+          <w:sz w:val="24"/>
+          <w:lang w:val="es-ES"/>
+        </w:rPr>
+        <w:t>R3 :</w:t>
+      </w:r>
+      <w:proofErr w:type="gramEnd"/>
+      <w:r>
+        <w:rPr>
+          <w:rFonts w:ascii="Arial" w:hAnsi="Arial" w:cs="Arial"/>
+          <w:sz w:val="24"/>
+          <w:lang w:val="es-ES"/>
+        </w:rPr>
+        <w:t xml:space="preserve"> El sistema debe permitir graficar los datos .</w:t>
+      </w:r>
+    </w:p>
+    <w:p>
+      <w:pPr>
+        <w:tabs>
+          <w:tab w:val="left" w:pos="1415"/>
+        </w:tabs>
+        <w:spacing w:after="0"/>
+        <w:jc w:val="both"/>
+        <w:rPr>
+          <w:rFonts w:ascii="Arial" w:hAnsi="Arial" w:cs="Arial"/>
+          <w:sz w:val="24"/>
+          <w:lang w:val="es-ES"/>
+        </w:rPr>
+      </w:pPr>
+      <w:r>
+        <w:rPr>
+          <w:rFonts w:ascii="Arial" w:hAnsi="Arial" w:cs="Arial"/>
+          <w:sz w:val="24"/>
+          <w:lang w:val="es-ES"/>
+        </w:rPr>
+        <w:tab/>
+      </w:r>
+    </w:p>
+    <w:p>
+      <w:pPr>
+        <w:tabs>
+          <w:tab w:val="left" w:pos="1415"/>
+        </w:tabs>
+        <w:spacing w:after="0"/>
+        <w:jc w:val="both"/>
+        <w:rPr>
+          <w:rFonts w:ascii="Arial" w:hAnsi="Arial" w:cs="Arial"/>
+          <w:sz w:val="24"/>
+          <w:lang w:val="es-ES"/>
+        </w:rPr>
+      </w:pPr>
+    </w:p>
+    <w:p>
+      <w:pPr>
+        <w:tabs>
+          <w:tab w:val="left" w:pos="1415"/>
+        </w:tabs>
+        <w:spacing w:after="0"/>
+        <w:jc w:val="both"/>
+        <w:rPr>
+          <w:rFonts w:ascii="Arial" w:hAnsi="Arial" w:cs="Arial"/>
+          <w:sz w:val="24"/>
+          <w:lang w:val="es-ES"/>
+        </w:rPr>
+      </w:pPr>
+    </w:p>
+    <w:p>
+      <w:pPr>
+        <w:tabs>
+          <w:tab w:val="left" w:pos="1415"/>
+        </w:tabs>
+        <w:spacing w:after="0"/>
+        <w:jc w:val="both"/>
+        <w:rPr>
+          <w:rFonts w:ascii="Arial" w:hAnsi="Arial" w:cs="Arial"/>
+          <w:sz w:val="24"/>
+          <w:lang w:val="es-ES"/>
+        </w:rPr>
+      </w:pPr>
+    </w:p>
+    <w:p>
+      <w:pPr>
+        <w:tabs>
+          <w:tab w:val="left" w:pos="1415"/>
+        </w:tabs>
+        <w:spacing w:after="0"/>
+        <w:jc w:val="both"/>
+        <w:rPr>
+          <w:rFonts w:ascii="Arial" w:hAnsi="Arial" w:cs="Arial"/>
+          <w:sz w:val="24"/>
+          <w:lang w:val="es-ES"/>
+        </w:rPr>
+      </w:pPr>
+    </w:p>
+    <w:p>
+      <w:pPr>
+        <w:tabs>
+          <w:tab w:val="left" w:pos="1415"/>
+        </w:tabs>
+        <w:spacing w:after="0"/>
+        <w:jc w:val="both"/>
+        <w:rPr>
+          <w:rFonts w:ascii="Arial" w:hAnsi="Arial" w:cs="Arial"/>
+          <w:sz w:val="24"/>
+          <w:lang w:val="es-ES"/>
+        </w:rPr>
+      </w:pPr>
+    </w:p>
+    <w:p>
+      <w:pPr>
+        <w:tabs>
+          <w:tab w:val="left" w:pos="1415"/>
+        </w:tabs>
+        <w:spacing w:after="0"/>
+        <w:jc w:val="both"/>
+        <w:rPr>
+          <w:rFonts w:ascii="Arial" w:hAnsi="Arial" w:cs="Arial"/>
+          <w:sz w:val="24"/>
+          <w:lang w:val="es-ES"/>
+        </w:rPr>
+      </w:pPr>
+    </w:p>
+    <w:p>
+      <w:pPr>
+        <w:rPr>
+          <w:rFonts w:ascii="Arial" w:hAnsi="Arial" w:cs="Arial"/>
+          <w:sz w:val="24"/>
+          <w:szCs w:val="24"/>
+          <w:lang w:val="es-ES"/>
+        </w:rPr>
+      </w:pPr>
+      <w:r>
+        <w:rPr>
+          <w:rFonts w:ascii="Arial" w:hAnsi="Arial" w:cs="Arial"/>
+          <w:b/>
+          <w:sz w:val="28"/>
+          <w:szCs w:val="24"/>
+          <w:lang w:val="es-ES"/>
+        </w:rPr>
+        <w:t>Fase 2: Recopilación de la información</w:t>
+      </w:r>
+    </w:p>
+    <w:p>
+      <w:pPr>
+        <w:tabs>
+          <w:tab w:val="left" w:pos="1415"/>
+        </w:tabs>
+        <w:spacing w:after="0"/>
+        <w:jc w:val="both"/>
+        <w:rPr>
+          <w:rFonts w:ascii="Arial" w:hAnsi="Arial" w:cs="Arial"/>
+          <w:sz w:val="24"/>
+          <w:lang w:val="es-ES"/>
+        </w:rPr>
+      </w:pPr>
+    </w:p>
+    <w:p>
+      <w:pPr>
+        <w:pStyle w:val="Prrafodelista"/>
+        <w:numPr>
+          <w:ilvl w:val="0"/>
+          <w:numId w:val="2"/>
+        </w:numPr>
+        <w:tabs>
+          <w:tab w:val="left" w:pos="1415"/>
+        </w:tabs>
+        <w:spacing w:after="0"/>
+        <w:jc w:val="both"/>
+        <w:rPr>
+          <w:rFonts w:ascii="Arial" w:hAnsi="Arial" w:cs="Arial"/>
+          <w:b/>
+          <w:sz w:val="24"/>
+          <w:lang w:val="es-ES"/>
+        </w:rPr>
+      </w:pPr>
+      <w:r>
+        <w:rPr>
+          <w:rFonts w:ascii="Arial" w:hAnsi="Arial" w:cs="Arial"/>
+          <w:b/>
+          <w:sz w:val="24"/>
+          <w:lang w:val="es-ES"/>
+        </w:rPr>
+        <w:t>¿Qué es la contaminación ambiental?</w:t>
+      </w:r>
+    </w:p>
+    <w:p>
+      <w:pPr>
+        <w:tabs>
+          <w:tab w:val="left" w:pos="1415"/>
+        </w:tabs>
+        <w:spacing w:after="0"/>
+        <w:jc w:val="both"/>
+        <w:rPr>
+          <w:rFonts w:ascii="Arial" w:hAnsi="Arial" w:cs="Arial"/>
+          <w:sz w:val="24"/>
+          <w:lang w:val="es-ES"/>
+        </w:rPr>
+      </w:pPr>
+    </w:p>
+    <w:p>
+      <w:pPr>
+        <w:ind w:left="708"/>
+        <w:jc w:val="both"/>
+        <w:rPr>
+          <w:rFonts w:ascii="Arial" w:hAnsi="Arial" w:cs="Arial"/>
+          <w:sz w:val="24"/>
+          <w:lang w:val="es-ES"/>
+        </w:rPr>
+      </w:pPr>
+      <w:r>
+        <w:rPr>
+          <w:rFonts w:ascii="Arial" w:hAnsi="Arial" w:cs="Arial"/>
+          <w:sz w:val="24"/>
+          <w:lang w:val="es-ES"/>
+        </w:rPr>
+        <w:t>Se denomina contaminación ambiental a la presencia de componentes nocivos (ya sean químicos, físicos o biológicos) en el medio ambiente (entorno natural y artificial), que supongan un perjuicio para los seres vivos que lo habitan, incluyendo a los seres humanos. La contaminación ambiental está originada principalmente por causas derivadas de la actividad humana, como la emisión a la atmósfera de gases de efecto invernadero o la explotación desmedida de los recursos naturales.</w:t>
+      </w:r>
+    </w:p>
+    <w:p>
+      <w:pPr>
+        <w:ind w:left="708"/>
+        <w:jc w:val="both"/>
+        <w:rPr>
+          <w:rFonts w:ascii="Arial" w:hAnsi="Arial" w:cs="Arial"/>
+          <w:sz w:val="24"/>
+          <w:lang w:val="es-ES"/>
+        </w:rPr>
+      </w:pPr>
+    </w:p>
+    <w:p>
+      <w:pPr>
+        <w:ind w:left="708"/>
+        <w:jc w:val="both"/>
+        <w:rPr>
+          <w:rFonts w:ascii="Arial" w:hAnsi="Arial" w:cs="Arial"/>
+          <w:sz w:val="24"/>
+          <w:lang w:val="es-ES"/>
+        </w:rPr>
+      </w:pPr>
+      <w:r>
+        <w:rPr>
+          <w:rFonts w:ascii="Arial" w:hAnsi="Arial" w:cs="Arial"/>
+          <w:sz w:val="24"/>
+          <w:lang w:val="es-ES"/>
+        </w:rPr>
+        <w:t>Como sabemos hay muchos tipos de contaminación, sin embargo, según los datos obtenidos en la recopilación de información, el tipo de contaminación a tratar será la del aire.</w:t>
+      </w:r>
+    </w:p>
+    <w:p>
+      <w:pPr>
+        <w:ind w:left="708"/>
+        <w:jc w:val="both"/>
+        <w:rPr>
+          <w:rFonts w:ascii="Arial" w:hAnsi="Arial" w:cs="Arial"/>
+          <w:sz w:val="24"/>
+          <w:lang w:val="es-ES"/>
+        </w:rPr>
+      </w:pPr>
+    </w:p>
+    <w:p>
+      <w:pPr>
+        <w:pStyle w:val="Prrafodelista"/>
+        <w:numPr>
+          <w:ilvl w:val="0"/>
+          <w:numId w:val="2"/>
+        </w:numPr>
+        <w:jc w:val="both"/>
+        <w:rPr>
+          <w:rFonts w:ascii="Arial" w:hAnsi="Arial" w:cs="Arial"/>
+          <w:b/>
+          <w:sz w:val="24"/>
+          <w:lang w:val="es-ES"/>
+        </w:rPr>
+      </w:pPr>
+      <w:r>
+        <w:rPr>
+          <w:rFonts w:ascii="Arial" w:hAnsi="Arial" w:cs="Arial"/>
+          <w:b/>
+          <w:sz w:val="24"/>
+          <w:lang w:val="es-ES"/>
+        </w:rPr>
+        <w:t xml:space="preserve">La contaminación del aire </w:t>
+      </w:r>
+    </w:p>
+    <w:p>
+      <w:pPr>
+        <w:pStyle w:val="Prrafodelista"/>
+        <w:jc w:val="both"/>
+        <w:rPr>
+          <w:rFonts w:ascii="Arial" w:hAnsi="Arial" w:cs="Arial"/>
+          <w:sz w:val="24"/>
+          <w:lang w:val="es-ES"/>
+        </w:rPr>
+      </w:pPr>
+    </w:p>
+    <w:p>
+      <w:pPr>
+        <w:pStyle w:val="Prrafodelista"/>
+        <w:jc w:val="both"/>
+        <w:rPr>
+          <w:rFonts w:ascii="Arial" w:hAnsi="Arial" w:cs="Arial"/>
+          <w:sz w:val="24"/>
+          <w:lang w:val="es-ES"/>
+        </w:rPr>
+      </w:pPr>
+      <w:r>
+        <w:rPr>
+          <w:rFonts w:ascii="Arial" w:hAnsi="Arial" w:cs="Arial"/>
+          <w:sz w:val="24"/>
+          <w:lang w:val="es-ES"/>
+        </w:rPr>
+        <w:t xml:space="preserve"> </w:t>
+      </w:r>
+      <w:r>
+        <w:rPr>
+          <w:rFonts w:ascii="Arial" w:hAnsi="Arial" w:cs="Arial"/>
+          <w:sz w:val="24"/>
+          <w:lang w:val="es-ES"/>
+        </w:rPr>
+        <w:t>La contaminación del aire es una mezcla de partículas sólidas y gases en el aire. Las emisiones de los automóviles, los compuestos químicos de las fábricas, el polvo, el polen y las esporas de moho pueden estar</w:t>
+      </w:r>
+      <w:r>
+        <w:rPr>
+          <w:rFonts w:ascii="Arial" w:hAnsi="Arial" w:cs="Arial"/>
+          <w:sz w:val="24"/>
+          <w:lang w:val="es-ES"/>
+        </w:rPr>
+        <w:t xml:space="preserve"> suspendidas como partículas. El ozono</w:t>
+      </w:r>
+      <w:r>
+        <w:rPr>
+          <w:rFonts w:ascii="Arial" w:hAnsi="Arial" w:cs="Arial"/>
+          <w:sz w:val="24"/>
+          <w:lang w:val="es-ES"/>
+        </w:rPr>
+        <w:t>, un gas, es un componente fundamental de la contaminación del aire en las ciudades. Cuando el ozono forma la contaminación del aire también se denomina</w:t>
+      </w:r>
+      <w:r>
+        <w:rPr>
+          <w:rFonts w:ascii="Arial" w:hAnsi="Arial" w:cs="Arial"/>
+          <w:sz w:val="28"/>
+          <w:lang w:val="es-ES"/>
+        </w:rPr>
+        <w:t> </w:t>
+      </w:r>
+      <w:r>
+        <w:rPr>
+          <w:iCs/>
+          <w:sz w:val="28"/>
+          <w:lang w:val="es-ES"/>
+        </w:rPr>
+        <w:t>smog</w:t>
+      </w:r>
+      <w:r>
+        <w:rPr>
+          <w:rFonts w:ascii="Arial" w:hAnsi="Arial" w:cs="Arial"/>
+          <w:sz w:val="24"/>
+          <w:lang w:val="es-ES"/>
+        </w:rPr>
+        <w:t>.</w:t>
+      </w:r>
+    </w:p>
+    <w:p>
+      <w:pPr>
+        <w:ind w:left="708"/>
+        <w:jc w:val="both"/>
+        <w:rPr>
+          <w:rFonts w:ascii="Arial" w:hAnsi="Arial" w:cs="Arial"/>
+          <w:sz w:val="24"/>
+          <w:lang w:val="es-ES"/>
+        </w:rPr>
+      </w:pPr>
+      <w:r>
+        <w:rPr>
+          <w:rFonts w:ascii="Arial" w:hAnsi="Arial" w:cs="Arial"/>
+          <w:sz w:val="24"/>
+          <w:lang w:val="es-ES"/>
+        </w:rPr>
+        <w:t xml:space="preserve">                       </w:t>
+      </w:r>
+    </w:p>
+    <w:p>
+      <w:pPr>
+        <w:pStyle w:val="Prrafodelista"/>
+        <w:jc w:val="both"/>
+        <w:rPr>
+          <w:rFonts w:ascii="Arial" w:hAnsi="Arial" w:cs="Arial"/>
+          <w:b/>
+          <w:sz w:val="24"/>
+          <w:lang w:val="es-ES"/>
+        </w:rPr>
+      </w:pPr>
+      <w:r>
+        <w:rPr>
+          <w:noProof/>
+          <w:lang w:eastAsia="es-CO"/>
+        </w:rPr>
+        <w:drawing>
+          <wp:inline distT="0" distB="0" distL="0" distR="0" wp14:anchorId="0555A425" wp14:editId="4186D564">
+            <wp:extent cx="2309042" cy="1275715"/>
+            <wp:effectExtent l="0" t="0" r="0" b="635"/>
+            <wp:docPr id="1" name="Imagen 1" descr="Resultado de imagen para contaminacion del aire"/>
+            <wp:cNvGraphicFramePr>
+              <a:graphicFrameLocks xmlns:a="http://schemas.openxmlformats.org/drawingml/2006/main" noChangeAspect="1"/>
+            </wp:cNvGraphicFramePr>
+            <a:graphic xmlns:a="http://schemas.openxmlformats.org/drawingml/2006/main">
+              <a:graphicData uri="http://schemas.openxmlformats.org/drawingml/2006/picture">
+                <pic:pic xmlns:pic="http://schemas.openxmlformats.org/drawingml/2006/picture">
+                  <pic:nvPicPr>
+                    <pic:cNvPr id="0" name="Picture 1" descr="Resultado de imagen para contaminacion del aire"/>
+                    <pic:cNvPicPr>
+                      <a:picLocks noChangeAspect="1" noChangeArrowheads="1"/>
+                    </pic:cNvPicPr>
+                  </pic:nvPicPr>
+                  <pic:blipFill>
+                    <a:blip r:embed="rId7" cstate="print">
+                      <a:extLst>
+                        <a:ext uri="{28A0092B-C50C-407E-A947-70E740481C1C}">
+                          <a14:useLocalDpi xmlns:a14="http://schemas.microsoft.com/office/drawing/2010/main" val="0"/>
+                        </a:ext>
+                      </a:extLst>
+                    </a:blip>
+                    <a:srcRect/>
+                    <a:stretch>
+                      <a:fillRect/>
+                    </a:stretch>
+                  </pic:blipFill>
+                  <pic:spPr bwMode="auto">
+                    <a:xfrm>
+                      <a:off x="0" y="0"/>
+                      <a:ext cx="2336753" cy="1291025"/>
+                    </a:xfrm>
+                    <a:prstGeom prst="rect">
+                      <a:avLst/>
+                    </a:prstGeom>
+                    <a:noFill/>
+                    <a:ln>
+                      <a:noFill/>
+                    </a:ln>
+                  </pic:spPr>
+                </pic:pic>
+              </a:graphicData>
+            </a:graphic>
+          </wp:inline>
+        </w:drawing>
+      </w:r>
+      <w:r>
+        <w:rPr>
+          <w:noProof/>
+          <w:lang w:val="en-US"/>
+        </w:rPr>
+        <w:t xml:space="preserve">            </w:t>
+      </w:r>
+      <w:r>
+        <w:rPr>
+          <w:noProof/>
+          <w:lang w:eastAsia="es-CO"/>
+        </w:rPr>
+        <w:drawing>
+          <wp:inline distT="0" distB="0" distL="0" distR="0" wp14:anchorId="6CB52EC6" wp14:editId="7DD04CC6">
+            <wp:extent cx="2243831" cy="1312487"/>
+            <wp:effectExtent l="0" t="0" r="4445" b="2540"/>
+            <wp:docPr id="2" name="Imagen 2" descr="Resultado de imagen para contaminacion del aire"/>
+            <wp:cNvGraphicFramePr>
+              <a:graphicFrameLocks xmlns:a="http://schemas.openxmlformats.org/drawingml/2006/main" noChangeAspect="1"/>
+            </wp:cNvGraphicFramePr>
+            <a:graphic xmlns:a="http://schemas.openxmlformats.org/drawingml/2006/main">
+              <a:graphicData uri="http://schemas.openxmlformats.org/drawingml/2006/picture">
+                <pic:pic xmlns:pic="http://schemas.openxmlformats.org/drawingml/2006/picture">
+                  <pic:nvPicPr>
+                    <pic:cNvPr id="0" name="Picture 3" descr="Resultado de imagen para contaminacion del aire"/>
+                    <pic:cNvPicPr>
+                      <a:picLocks noChangeAspect="1" noChangeArrowheads="1"/>
+                    </pic:cNvPicPr>
+                  </pic:nvPicPr>
+                  <pic:blipFill>
+                    <a:blip r:embed="rId8" cstate="print">
+                      <a:extLst>
+                        <a:ext uri="{28A0092B-C50C-407E-A947-70E740481C1C}">
+                          <a14:useLocalDpi xmlns:a14="http://schemas.microsoft.com/office/drawing/2010/main" val="0"/>
+                        </a:ext>
+                      </a:extLst>
+                    </a:blip>
+                    <a:srcRect/>
+                    <a:stretch>
+                      <a:fillRect/>
+                    </a:stretch>
+                  </pic:blipFill>
+                  <pic:spPr bwMode="auto">
+                    <a:xfrm>
+                      <a:off x="0" y="0"/>
+                      <a:ext cx="2273352" cy="1329755"/>
+                    </a:xfrm>
+                    <a:prstGeom prst="rect">
+                      <a:avLst/>
+                    </a:prstGeom>
+                    <a:noFill/>
+                    <a:ln>
+                      <a:noFill/>
+                    </a:ln>
+                  </pic:spPr>
+                </pic:pic>
+              </a:graphicData>
+            </a:graphic>
+          </wp:inline>
+        </w:drawing>
+      </w:r>
+    </w:p>
+    <w:p>
+      <w:pPr>
+        <w:pStyle w:val="Prrafodelista"/>
+        <w:jc w:val="both"/>
+        <w:rPr>
+          <w:rFonts w:ascii="Arial" w:hAnsi="Arial" w:cs="Arial"/>
+          <w:b/>
+          <w:sz w:val="24"/>
+          <w:lang w:val="es-ES"/>
+        </w:rPr>
+      </w:pPr>
+    </w:p>
+    <w:p>
+      <w:pPr>
+        <w:ind w:left="360"/>
+        <w:jc w:val="both"/>
+        <w:rPr>
+          <w:rFonts w:ascii="Arial" w:hAnsi="Arial" w:cs="Arial"/>
+          <w:b/>
+          <w:sz w:val="24"/>
+          <w:lang w:val="es-ES"/>
+        </w:rPr>
+      </w:pPr>
+    </w:p>
+    <w:p>
+      <w:pPr>
+        <w:pStyle w:val="Prrafodelista"/>
+        <w:jc w:val="both"/>
+        <w:rPr>
+          <w:rFonts w:ascii="Arial" w:hAnsi="Arial" w:cs="Arial"/>
+          <w:b/>
+          <w:sz w:val="24"/>
+          <w:lang w:val="es-ES"/>
+        </w:rPr>
+      </w:pPr>
+    </w:p>
+    <w:p>
+      <w:pPr>
+        <w:pStyle w:val="Prrafodelista"/>
+        <w:jc w:val="both"/>
+        <w:rPr>
+          <w:rFonts w:ascii="Arial" w:hAnsi="Arial" w:cs="Arial"/>
+          <w:b/>
+          <w:sz w:val="24"/>
+          <w:lang w:val="es-ES"/>
+        </w:rPr>
+      </w:pPr>
+    </w:p>
+    <w:p>
+      <w:pPr>
+        <w:pStyle w:val="Prrafodelista"/>
+        <w:numPr>
+          <w:ilvl w:val="0"/>
+          <w:numId w:val="2"/>
+        </w:numPr>
+        <w:jc w:val="both"/>
+        <w:rPr>
+          <w:rFonts w:ascii="Arial" w:hAnsi="Arial" w:cs="Arial"/>
+          <w:b/>
+          <w:sz w:val="24"/>
+          <w:lang w:val="es-ES"/>
+        </w:rPr>
+      </w:pPr>
+      <w:r>
+        <w:rPr>
+          <w:rFonts w:ascii="Arial" w:hAnsi="Arial" w:cs="Arial"/>
+          <w:b/>
+          <w:sz w:val="24"/>
+          <w:lang w:val="es-ES"/>
+        </w:rPr>
+        <w:lastRenderedPageBreak/>
+        <w:t>Algo sobre l</w:t>
+      </w:r>
+      <w:r>
+        <w:rPr>
+          <w:rFonts w:ascii="Arial" w:hAnsi="Arial" w:cs="Arial"/>
+          <w:b/>
+          <w:sz w:val="24"/>
+          <w:lang w:val="es-ES"/>
+        </w:rPr>
+        <w:t xml:space="preserve">a contaminación del aire en Colombia </w:t>
+      </w:r>
+    </w:p>
+    <w:p>
+      <w:pPr>
+        <w:ind w:left="708"/>
+        <w:jc w:val="both"/>
+        <w:rPr>
+          <w:rFonts w:ascii="Arial" w:hAnsi="Arial" w:cs="Arial"/>
+          <w:sz w:val="24"/>
+          <w:lang w:val="es-ES"/>
+        </w:rPr>
+      </w:pPr>
+      <w:r>
+        <w:rPr>
+          <w:rFonts w:ascii="Arial" w:hAnsi="Arial" w:cs="Arial"/>
+          <w:sz w:val="24"/>
+          <w:lang w:val="es-ES"/>
+        </w:rPr>
+        <w:t>Medellín y otros 9 municipios vecinos conforman un área metropolitana densamente poblada concentrada en un hábitat geográficamente estrecho y poco ventilado. Las múltiples actividades industriales y de transporte que se realizan en la ciudad arrojan a la atmósfera cantidades de contaminantes que podrían estar afectando desfavorablemente la calidad del aire que respiran sus habitantes. Analizar la calidad del aire en Medellín y su área metropolitana período 2001-07</w:t>
+      </w:r>
+      <w:proofErr w:type="gramStart"/>
+      <w:r>
+        <w:rPr>
+          <w:rFonts w:ascii="Arial" w:hAnsi="Arial" w:cs="Arial"/>
+          <w:sz w:val="24"/>
+          <w:lang w:val="es-ES"/>
+        </w:rPr>
+        <w:t>..</w:t>
+      </w:r>
+      <w:proofErr w:type="gramEnd"/>
+      <w:r>
+        <w:rPr>
+          <w:rFonts w:ascii="Arial" w:hAnsi="Arial" w:cs="Arial"/>
+          <w:sz w:val="24"/>
+          <w:lang w:val="es-ES"/>
+        </w:rPr>
+        <w:t xml:space="preserve"> Se explora el comportamiento de los contaminantes atmosféricos en el área Metropolitana del valle de </w:t>
+      </w:r>
+      <w:proofErr w:type="spellStart"/>
+      <w:r>
+        <w:rPr>
+          <w:rFonts w:ascii="Arial" w:hAnsi="Arial" w:cs="Arial"/>
+          <w:sz w:val="24"/>
+          <w:lang w:val="es-ES"/>
+        </w:rPr>
+        <w:t>Aburrá</w:t>
+      </w:r>
+      <w:proofErr w:type="spellEnd"/>
+      <w:r>
+        <w:rPr>
+          <w:rFonts w:ascii="Arial" w:hAnsi="Arial" w:cs="Arial"/>
+          <w:sz w:val="24"/>
+          <w:lang w:val="es-ES"/>
+        </w:rPr>
+        <w:t xml:space="preserve">, con base en los datos primarios recolectados por la Red de Monitoreo de la Calidad del Aire. Se confirma la información con mediciones actualizadas realizadas con rigor de precisión y reproducibilidad para garantizar la calidad y consistencia de los datos. Las concentraciones de partículas en suspensión total (PST) y de partículas respirables (PM10) se encuentran elevadas a niveles que exceden en 200- 400% los límites de precaución definidos por la Organización Mundial de la Salud y la tendencia es al empeoramiento a medida que crece la densidad vehicular. También hay presencia de otros gases contaminantes en concentraciones menores. La contaminación del aire por material </w:t>
+      </w:r>
+      <w:proofErr w:type="spellStart"/>
+      <w:r>
+        <w:rPr>
+          <w:rFonts w:ascii="Arial" w:hAnsi="Arial" w:cs="Arial"/>
+          <w:sz w:val="24"/>
+          <w:lang w:val="es-ES"/>
+        </w:rPr>
+        <w:t>particulado</w:t>
+      </w:r>
+      <w:proofErr w:type="spellEnd"/>
+      <w:r>
+        <w:rPr>
+          <w:rFonts w:ascii="Arial" w:hAnsi="Arial" w:cs="Arial"/>
+          <w:sz w:val="24"/>
+          <w:lang w:val="es-ES"/>
+        </w:rPr>
+        <w:t xml:space="preserve"> en Medellín y su área metropolitana es alta, y ha de estar generando consecuencias indeseables en la salud de sus habitantes.</w:t>
+      </w:r>
+    </w:p>
+    <w:p>
+      <w:pPr>
+        <w:tabs>
+          <w:tab w:val="left" w:pos="1415"/>
+        </w:tabs>
+        <w:spacing w:after="0"/>
+        <w:jc w:val="both"/>
+        <w:rPr>
+          <w:rFonts w:ascii="Arial" w:hAnsi="Arial" w:cs="Arial"/>
+          <w:sz w:val="24"/>
+          <w:lang w:val="es-ES"/>
+        </w:rPr>
+      </w:pPr>
+    </w:p>
+    <w:p>
+      <w:pPr>
+        <w:tabs>
+          <w:tab w:val="left" w:pos="1415"/>
+        </w:tabs>
+        <w:spacing w:after="0"/>
+        <w:jc w:val="both"/>
+        <w:rPr>
+          <w:rFonts w:ascii="Arial" w:hAnsi="Arial" w:cs="Arial"/>
+          <w:sz w:val="24"/>
+          <w:lang w:val="es-ES"/>
+        </w:rPr>
+      </w:pPr>
+      <w:r>
+        <w:rPr>
+          <w:noProof/>
+          <w:lang w:val="en-US"/>
+        </w:rPr>
+        <w:t xml:space="preserve">         </w:t>
+      </w:r>
+    </w:p>
+    <w:p>
+      <w:pPr>
+        <w:rPr>
+          <w:rFonts w:ascii="Arial" w:hAnsi="Arial" w:cs="Arial"/>
+          <w:b/>
+          <w:sz w:val="28"/>
+          <w:szCs w:val="24"/>
+          <w:lang w:val="es-ES"/>
+        </w:rPr>
+      </w:pPr>
+      <w:r>
+        <w:rPr>
+          <w:rFonts w:ascii="Arial" w:hAnsi="Arial" w:cs="Arial"/>
+          <w:sz w:val="24"/>
+          <w:lang w:val="es-ES"/>
+        </w:rPr>
+        <w:t xml:space="preserve">        </w:t>
+      </w:r>
+      <w:r>
+        <w:rPr>
+          <w:rFonts w:ascii="Arial" w:hAnsi="Arial" w:cs="Arial"/>
+          <w:b/>
+          <w:sz w:val="28"/>
+          <w:szCs w:val="24"/>
+          <w:lang w:val="es-ES"/>
+        </w:rPr>
+        <w:t>Fase 3: Búsqueda de soluciones creativas</w:t>
+      </w:r>
+    </w:p>
+    <w:p>
+      <w:pPr>
+        <w:pStyle w:val="Prrafodelista"/>
+        <w:numPr>
+          <w:ilvl w:val="0"/>
+          <w:numId w:val="2"/>
+        </w:numPr>
+        <w:rPr>
+          <w:rFonts w:ascii="Arial" w:hAnsi="Arial" w:cs="Arial"/>
+          <w:sz w:val="24"/>
+          <w:lang w:val="es-ES"/>
+        </w:rPr>
+      </w:pPr>
+      <w:r>
+        <w:rPr>
+          <w:rFonts w:ascii="Arial" w:hAnsi="Arial" w:cs="Arial"/>
+          <w:sz w:val="24"/>
+          <w:lang w:val="es-ES"/>
+        </w:rPr>
+        <w:t>La generación</w:t>
+      </w:r>
+      <w:r>
+        <w:rPr>
+          <w:rFonts w:ascii="Arial" w:hAnsi="Arial" w:cs="Arial"/>
+          <w:sz w:val="24"/>
+          <w:lang w:val="es-ES"/>
+        </w:rPr>
+        <w:t xml:space="preserve"> de las ideas se desarrollaron de forma conjunta planeando cuales serían las posibles soluciones al problema, donde aceptamos todo tipo de idea, pero con el fin de que su uso fuese lógico en la solución, sin importar si era el más óptimo, el más eficiente o algún otro criterio.</w:t>
+      </w:r>
+    </w:p>
+    <w:p>
+      <w:pPr>
+        <w:pStyle w:val="Prrafodelista"/>
+        <w:rPr>
+          <w:rFonts w:ascii="Arial" w:hAnsi="Arial" w:cs="Arial"/>
+          <w:sz w:val="24"/>
+          <w:lang w:val="es-ES"/>
+        </w:rPr>
+      </w:pPr>
+    </w:p>
+    <w:p>
+      <w:pPr>
+        <w:pStyle w:val="Prrafodelista"/>
+        <w:numPr>
+          <w:ilvl w:val="0"/>
+          <w:numId w:val="3"/>
+        </w:numPr>
+        <w:rPr>
+          <w:rFonts w:ascii="Arial" w:hAnsi="Arial" w:cs="Arial"/>
+          <w:sz w:val="24"/>
+          <w:szCs w:val="24"/>
+          <w:lang w:val="es-ES"/>
+        </w:rPr>
+      </w:pPr>
+      <w:r>
+        <w:rPr>
+          <w:rFonts w:ascii="Arial" w:hAnsi="Arial" w:cs="Arial"/>
+          <w:sz w:val="24"/>
+          <w:szCs w:val="24"/>
+          <w:lang w:val="es-ES"/>
+        </w:rPr>
+        <w:t xml:space="preserve">Usar </w:t>
+      </w:r>
+      <w:proofErr w:type="spellStart"/>
+      <w:r>
+        <w:rPr>
+          <w:rFonts w:ascii="Arial" w:hAnsi="Arial" w:cs="Arial"/>
+          <w:sz w:val="24"/>
+          <w:szCs w:val="24"/>
+          <w:lang w:val="es-ES"/>
+        </w:rPr>
+        <w:t>GMaps</w:t>
+      </w:r>
+      <w:proofErr w:type="spellEnd"/>
+      <w:r>
+        <w:rPr>
+          <w:rFonts w:ascii="Arial" w:hAnsi="Arial" w:cs="Arial"/>
+          <w:sz w:val="24"/>
+          <w:szCs w:val="24"/>
+          <w:lang w:val="es-ES"/>
+        </w:rPr>
+        <w:t xml:space="preserve"> para visualizar los sitios donde se presenta más contaminación del aire</w:t>
+      </w:r>
+    </w:p>
+    <w:p>
+      <w:pPr>
+        <w:pStyle w:val="Prrafodelista"/>
+        <w:ind w:left="1080"/>
+        <w:rPr>
+          <w:rFonts w:ascii="Arial" w:hAnsi="Arial" w:cs="Arial"/>
+          <w:sz w:val="24"/>
+          <w:szCs w:val="24"/>
+          <w:lang w:val="es-ES"/>
+        </w:rPr>
+      </w:pPr>
+    </w:p>
+    <w:p>
+      <w:pPr>
+        <w:pStyle w:val="Prrafodelista"/>
+        <w:numPr>
+          <w:ilvl w:val="0"/>
+          <w:numId w:val="3"/>
+        </w:numPr>
+        <w:rPr>
+          <w:rFonts w:ascii="Arial" w:hAnsi="Arial" w:cs="Arial"/>
+          <w:sz w:val="24"/>
+          <w:szCs w:val="24"/>
+          <w:lang w:val="es-ES"/>
+        </w:rPr>
+      </w:pPr>
+      <w:r>
+        <w:rPr>
+          <w:rFonts w:ascii="Arial" w:hAnsi="Arial" w:cs="Arial"/>
+          <w:sz w:val="24"/>
+          <w:szCs w:val="24"/>
+          <w:lang w:val="es-ES"/>
+        </w:rPr>
+        <w:t>Usar gráficas de barras para visualizar los cambios entre los datos</w:t>
+      </w:r>
+    </w:p>
+    <w:p>
+      <w:pPr>
+        <w:pStyle w:val="Prrafodelista"/>
+        <w:rPr>
+          <w:rFonts w:ascii="Arial" w:hAnsi="Arial" w:cs="Arial"/>
+          <w:sz w:val="24"/>
+          <w:szCs w:val="24"/>
+          <w:lang w:val="es-ES"/>
+        </w:rPr>
+      </w:pPr>
+    </w:p>
+    <w:p>
+      <w:pPr>
+        <w:pStyle w:val="Prrafodelista"/>
+        <w:numPr>
+          <w:ilvl w:val="0"/>
+          <w:numId w:val="3"/>
+        </w:numPr>
+        <w:rPr>
+          <w:rFonts w:ascii="Arial" w:hAnsi="Arial" w:cs="Arial"/>
+          <w:sz w:val="24"/>
+          <w:szCs w:val="24"/>
+          <w:lang w:val="es-ES"/>
+        </w:rPr>
+      </w:pPr>
+      <w:r>
+        <w:rPr>
+          <w:rFonts w:ascii="Arial" w:hAnsi="Arial" w:cs="Arial"/>
+          <w:sz w:val="24"/>
+          <w:szCs w:val="24"/>
+          <w:lang w:val="es-ES"/>
+        </w:rPr>
+        <w:t xml:space="preserve">Usar grafica de torta para visualizar los cambios entre los datos </w:t>
+      </w:r>
+    </w:p>
+    <w:p>
+      <w:pPr>
+        <w:pStyle w:val="Prrafodelista"/>
+        <w:rPr>
+          <w:rFonts w:ascii="Arial" w:hAnsi="Arial" w:cs="Arial"/>
+          <w:sz w:val="24"/>
+          <w:szCs w:val="24"/>
+          <w:lang w:val="es-ES"/>
+        </w:rPr>
+      </w:pPr>
+    </w:p>
+    <w:p>
+      <w:pPr>
+        <w:pStyle w:val="Prrafodelista"/>
+        <w:numPr>
+          <w:ilvl w:val="0"/>
+          <w:numId w:val="3"/>
+        </w:numPr>
+        <w:rPr>
+          <w:rFonts w:ascii="Arial" w:hAnsi="Arial" w:cs="Arial"/>
+          <w:sz w:val="24"/>
+          <w:szCs w:val="24"/>
+          <w:lang w:val="es-ES"/>
+        </w:rPr>
+      </w:pPr>
+      <w:r>
+        <w:rPr>
+          <w:rFonts w:ascii="Arial" w:hAnsi="Arial" w:cs="Arial"/>
+          <w:sz w:val="24"/>
+          <w:szCs w:val="24"/>
+          <w:lang w:val="es-ES"/>
+        </w:rPr>
+        <w:t xml:space="preserve">Usar diagrama de alambre para visualizar los cambios entre los datos </w:t>
+      </w:r>
+    </w:p>
+    <w:p>
+      <w:pPr>
+        <w:ind w:left="720"/>
+        <w:rPr>
+          <w:rFonts w:ascii="Arial" w:hAnsi="Arial" w:cs="Arial"/>
+          <w:b/>
+          <w:sz w:val="28"/>
+          <w:szCs w:val="24"/>
+          <w:lang w:val="es-ES"/>
+        </w:rPr>
+      </w:pPr>
+    </w:p>
+    <w:p>
+      <w:pPr>
+        <w:rPr>
+          <w:rFonts w:ascii="Arial" w:hAnsi="Arial" w:cs="Arial"/>
+          <w:b/>
+          <w:sz w:val="28"/>
+          <w:szCs w:val="24"/>
+          <w:lang w:val="es-ES"/>
+        </w:rPr>
+      </w:pPr>
+    </w:p>
+    <w:p>
+      <w:pPr>
+        <w:rPr>
+          <w:rFonts w:ascii="Arial" w:hAnsi="Arial" w:cs="Arial"/>
+          <w:b/>
+          <w:sz w:val="28"/>
+          <w:szCs w:val="24"/>
+          <w:lang w:val="es-ES"/>
+        </w:rPr>
+      </w:pPr>
+      <w:r>
+        <w:rPr>
+          <w:rFonts w:ascii="Arial" w:hAnsi="Arial" w:cs="Arial"/>
+          <w:b/>
+          <w:sz w:val="28"/>
+          <w:szCs w:val="24"/>
+          <w:lang w:val="es-ES"/>
+        </w:rPr>
+        <w:lastRenderedPageBreak/>
+        <w:t xml:space="preserve">      </w:t>
+      </w:r>
+      <w:r>
+        <w:rPr>
+          <w:rFonts w:ascii="Arial" w:hAnsi="Arial" w:cs="Arial"/>
+          <w:b/>
+          <w:sz w:val="28"/>
+          <w:szCs w:val="24"/>
+          <w:lang w:val="es-ES"/>
+        </w:rPr>
+        <w:t>Fase 4: Transición de las Ideas a los Diseños Preliminares</w:t>
+      </w:r>
+    </w:p>
+    <w:p>
+      <w:pPr>
+        <w:rPr>
+          <w:rFonts w:ascii="Arial" w:hAnsi="Arial" w:cs="Arial"/>
+          <w:b/>
+          <w:sz w:val="24"/>
+          <w:szCs w:val="24"/>
+          <w:lang w:val="es-ES"/>
+        </w:rPr>
+      </w:pPr>
+      <w:r>
+        <w:rPr>
+          <w:rFonts w:ascii="Arial" w:hAnsi="Arial" w:cs="Arial"/>
+          <w:b/>
+          <w:sz w:val="24"/>
+          <w:szCs w:val="24"/>
+          <w:lang w:val="es-ES"/>
+        </w:rPr>
+        <w:t>Ideas descartadas:</w:t>
+      </w:r>
+    </w:p>
+    <w:p>
+      <w:pPr>
+        <w:rPr>
+          <w:rFonts w:ascii="Arial" w:hAnsi="Arial" w:cs="Arial"/>
+          <w:sz w:val="24"/>
+          <w:szCs w:val="24"/>
+          <w:lang w:val="es-ES"/>
+        </w:rPr>
+      </w:pPr>
+      <w:r>
+        <w:rPr>
+          <w:rFonts w:ascii="Arial" w:hAnsi="Arial" w:cs="Arial"/>
+          <w:sz w:val="24"/>
+          <w:szCs w:val="24"/>
+          <w:lang w:val="es-ES"/>
+        </w:rPr>
+        <w:t>3: Gráfica de torta o pastel</w:t>
+      </w:r>
+    </w:p>
+    <w:p>
+      <w:pPr>
+        <w:rPr>
+          <w:rFonts w:ascii="Arial" w:hAnsi="Arial" w:cs="Arial"/>
+          <w:sz w:val="24"/>
+          <w:szCs w:val="24"/>
+          <w:lang w:val="es-ES"/>
+        </w:rPr>
+      </w:pPr>
+      <w:r>
+        <w:rPr>
+          <w:rFonts w:ascii="Arial" w:hAnsi="Arial" w:cs="Arial"/>
+          <w:sz w:val="24"/>
+          <w:szCs w:val="24"/>
+          <w:lang w:val="es-ES"/>
+        </w:rPr>
+        <w:t>4: Diagrama de cajas y alambres</w:t>
+      </w:r>
+    </w:p>
+    <w:p>
+      <w:pPr>
+        <w:rPr>
+          <w:rFonts w:ascii="Arial" w:hAnsi="Arial" w:cs="Arial"/>
+          <w:sz w:val="24"/>
+          <w:szCs w:val="24"/>
+          <w:lang w:val="es-ES"/>
+        </w:rPr>
+      </w:pPr>
+    </w:p>
+    <w:p>
+      <w:pPr>
+        <w:rPr>
+          <w:rFonts w:ascii="Arial" w:hAnsi="Arial" w:cs="Arial"/>
+          <w:sz w:val="24"/>
+          <w:szCs w:val="24"/>
+          <w:lang w:val="es-ES"/>
+        </w:rPr>
+      </w:pPr>
+    </w:p>
+    <w:p>
+      <w:pPr>
+        <w:rPr>
+          <w:rFonts w:ascii="Arial" w:hAnsi="Arial" w:cs="Arial"/>
+          <w:b/>
+          <w:sz w:val="28"/>
+          <w:lang w:val="es-ES"/>
+        </w:rPr>
+      </w:pPr>
+      <w:r>
+        <w:rPr>
+          <w:rFonts w:ascii="Arial" w:hAnsi="Arial" w:cs="Arial"/>
+          <w:b/>
+          <w:sz w:val="28"/>
+          <w:szCs w:val="24"/>
+          <w:lang w:val="es-ES"/>
+        </w:rPr>
+        <w:t xml:space="preserve">     </w:t>
+      </w:r>
+      <w:r>
+        <w:rPr>
+          <w:rFonts w:ascii="Arial" w:hAnsi="Arial" w:cs="Arial"/>
+          <w:b/>
+          <w:sz w:val="28"/>
+          <w:lang w:val="es-ES"/>
+        </w:rPr>
+        <w:t>Fase 5: Evaluación y Selección de la Mejor Solución</w:t>
+      </w:r>
     </w:p>
     <w:tbl>
       <w:tblPr>
@@ -339,13 +1590,13 @@
         <w:tblLook w:val="04A0" w:firstRow="1" w:lastRow="0" w:firstColumn="1" w:lastColumn="0" w:noHBand="0" w:noVBand="1"/>
       </w:tblPr>
       <w:tblGrid>
-        <w:gridCol w:w="1838"/>
-        <w:gridCol w:w="6990"/>
+        <w:gridCol w:w="3539"/>
+        <w:gridCol w:w="5289"/>
       </w:tblGrid>
       <w:tr>
         <w:tc>
           <w:tcPr>
-            <w:tcW w:w="1838" w:type="dxa"/>
+            <w:tcW w:w="3539" w:type="dxa"/>
           </w:tcPr>
           <w:p>
             <w:pPr>
@@ -367,41 +1618,24 @@
                 <w:sz w:val="24"/>
                 <w:lang w:val="es-ES"/>
               </w:rPr>
-              <w:t>Nombre</w:t>
+              <w:t>Criterio</w:t>
             </w:r>
+            <w:r>
+              <w:rPr>
+                <w:rFonts w:ascii="Arial" w:hAnsi="Arial" w:cs="Arial"/>
+                <w:b/>
+                <w:sz w:val="24"/>
+                <w:lang w:val="es-ES"/>
+              </w:rPr>
+              <w:t>s</w:t>
+            </w:r>
+            <w:bookmarkStart w:id="0" w:name="_GoBack"/>
+            <w:bookmarkEnd w:id="0"/>
           </w:p>
         </w:tc>
         <w:tc>
           <w:tcPr>
-            <w:tcW w:w="6990" w:type="dxa"/>
-          </w:tcPr>
-          <w:p>
-            <w:pPr>
-              <w:tabs>
-                <w:tab w:val="left" w:pos="1415"/>
-              </w:tabs>
-              <w:jc w:val="center"/>
-              <w:rPr>
-                <w:rFonts w:ascii="Arial" w:hAnsi="Arial" w:cs="Arial"/>
-                <w:sz w:val="24"/>
-                <w:lang w:val="es-ES"/>
-              </w:rPr>
-            </w:pPr>
-            <w:r>
-              <w:rPr>
-                <w:rFonts w:ascii="Arial" w:hAnsi="Arial" w:cs="Arial"/>
-                <w:sz w:val="24"/>
-                <w:lang w:val="es-ES"/>
-              </w:rPr>
-              <w:t>REQ-001 – Graficar los Datos</w:t>
-            </w:r>
-          </w:p>
-        </w:tc>
-      </w:tr>
-      <w:tr>
-        <w:tc>
-          <w:tcPr>
-            <w:tcW w:w="1838" w:type="dxa"/>
+            <w:tcW w:w="5289" w:type="dxa"/>
           </w:tcPr>
           <w:p>
             <w:pPr>
@@ -416,20 +1650,31 @@
                 <w:lang w:val="es-ES"/>
               </w:rPr>
             </w:pPr>
-            <w:r>
+          </w:p>
+        </w:tc>
+      </w:tr>
+      <w:tr>
+        <w:tc>
+          <w:tcPr>
+            <w:tcW w:w="3539" w:type="dxa"/>
+          </w:tcPr>
+          <w:p>
+            <w:pPr>
+              <w:tabs>
+                <w:tab w:val="left" w:pos="1415"/>
+              </w:tabs>
+              <w:jc w:val="center"/>
               <w:rPr>
                 <w:rFonts w:ascii="Arial" w:hAnsi="Arial" w:cs="Arial"/>
-                <w:b/>
                 <w:sz w:val="24"/>
                 <w:lang w:val="es-ES"/>
               </w:rPr>
-              <w:t>Resumen</w:t>
-            </w:r>
+            </w:pPr>
           </w:p>
         </w:tc>
         <w:tc>
           <w:tcPr>
-            <w:tcW w:w="6990" w:type="dxa"/>
+            <w:tcW w:w="5289" w:type="dxa"/>
           </w:tcPr>
           <w:p>
             <w:pPr>
@@ -449,35 +1694,7 @@
       <w:tr>
         <w:tc>
           <w:tcPr>
-            <w:tcW w:w="1838" w:type="dxa"/>
-          </w:tcPr>
-          <w:p>
-            <w:pPr>
-              <w:tabs>
-                <w:tab w:val="left" w:pos="1415"/>
-              </w:tabs>
-              <w:jc w:val="center"/>
-              <w:rPr>
-                <w:rFonts w:ascii="Arial" w:hAnsi="Arial" w:cs="Arial"/>
-                <w:b/>
-                <w:sz w:val="24"/>
-                <w:lang w:val="es-ES"/>
-              </w:rPr>
-            </w:pPr>
-            <w:r>
-              <w:rPr>
-                <w:rFonts w:ascii="Arial" w:hAnsi="Arial" w:cs="Arial"/>
-                <w:b/>
-                <w:sz w:val="24"/>
-                <w:lang w:val="es-ES"/>
-              </w:rPr>
-              <w:t>Entradas</w:t>
-            </w:r>
-          </w:p>
-        </w:tc>
-        <w:tc>
-          <w:tcPr>
-            <w:tcW w:w="6990" w:type="dxa"/>
+            <w:tcW w:w="3539" w:type="dxa"/>
           </w:tcPr>
           <w:p>
             <w:pPr>
@@ -493,39 +1710,9 @@
             </w:pPr>
           </w:p>
         </w:tc>
-      </w:tr>
-      <w:tr>
         <w:tc>
           <w:tcPr>
-            <w:tcW w:w="1838" w:type="dxa"/>
-          </w:tcPr>
-          <w:p>
-            <w:pPr>
-              <w:tabs>
-                <w:tab w:val="left" w:pos="1415"/>
-              </w:tabs>
-              <w:jc w:val="center"/>
-              <w:rPr>
-                <w:rFonts w:ascii="Arial" w:hAnsi="Arial" w:cs="Arial"/>
-                <w:b/>
-                <w:sz w:val="24"/>
-                <w:lang w:val="es-ES"/>
-              </w:rPr>
-            </w:pPr>
-            <w:r>
-              <w:rPr>
-                <w:rFonts w:ascii="Arial" w:hAnsi="Arial" w:cs="Arial"/>
-                <w:b/>
-                <w:sz w:val="24"/>
-                <w:lang w:val="es-ES"/>
-              </w:rPr>
-              <w:t>Salidas</w:t>
-            </w:r>
-          </w:p>
-        </w:tc>
-        <w:tc>
-          <w:tcPr>
-            <w:tcW w:w="6990" w:type="dxa"/>
+            <w:tcW w:w="5289" w:type="dxa"/>
           </w:tcPr>
           <w:p>
             <w:pPr>
@@ -556,28 +1743,6 @@
           <w:lang w:val="es-ES"/>
         </w:rPr>
       </w:pPr>
-      <w:r>
-        <w:rPr>
-          <w:rFonts w:ascii="Arial" w:hAnsi="Arial" w:cs="Arial"/>
-          <w:sz w:val="24"/>
-          <w:lang w:val="es-ES"/>
-        </w:rPr>
-        <w:tab/>
-      </w:r>
-    </w:p>
-    <w:p>
-      <w:pPr>
-        <w:tabs>
-          <w:tab w:val="left" w:pos="1415"/>
-        </w:tabs>
-        <w:spacing w:after="0"/>
-        <w:jc w:val="both"/>
-        <w:rPr>
-          <w:rFonts w:ascii="Arial" w:hAnsi="Arial" w:cs="Arial"/>
-          <w:sz w:val="24"/>
-          <w:lang w:val="es-ES"/>
-        </w:rPr>
-      </w:pPr>
     </w:p>
     <w:p>
       <w:pPr>
@@ -776,7 +1941,6 @@
           <w:sz w:val="24"/>
           <w:lang w:val="es-ES"/>
         </w:rPr>
-        <w:lastRenderedPageBreak/>
         <w:t>Bibliografía</w:t>
       </w:r>
     </w:p>
@@ -801,8 +1965,11 @@
           <w:tab w:val="left" w:pos="1415"/>
         </w:tabs>
         <w:spacing w:after="0"/>
-      </w:pPr>
-      <w:hyperlink r:id="rId6" w:history="1">
+        <w:rPr>
+          <w:rStyle w:val="Hipervnculo"/>
+        </w:rPr>
+      </w:pPr>
+      <w:hyperlink r:id="rId9" w:history="1">
         <w:r>
           <w:rPr>
             <w:rStyle w:val="Hipervnculo"/>
@@ -817,6 +1984,172 @@
           <w:tab w:val="left" w:pos="1415"/>
         </w:tabs>
         <w:spacing w:after="0"/>
+        <w:rPr>
+          <w:rStyle w:val="Hipervnculo"/>
+        </w:rPr>
+      </w:pPr>
+    </w:p>
+    <w:p>
+      <w:pPr>
+        <w:tabs>
+          <w:tab w:val="left" w:pos="1415"/>
+        </w:tabs>
+        <w:spacing w:after="0"/>
+      </w:pPr>
+      <w:hyperlink r:id="rId10" w:history="1">
+        <w:r>
+          <w:rPr>
+            <w:rStyle w:val="Hipervnculo"/>
+          </w:rPr>
+          <w:t>http://www.lineaverdeceutatrace.com/lv/consejos-ambientales/contaminantes/Que-es-la-contaminacion-ambiental.asp</w:t>
+        </w:r>
+      </w:hyperlink>
+    </w:p>
+    <w:p>
+      <w:pPr>
+        <w:tabs>
+          <w:tab w:val="left" w:pos="1415"/>
+        </w:tabs>
+        <w:spacing w:after="0"/>
+      </w:pPr>
+    </w:p>
+    <w:p>
+      <w:pPr>
+        <w:tabs>
+          <w:tab w:val="left" w:pos="1415"/>
+        </w:tabs>
+        <w:spacing w:after="0"/>
+      </w:pPr>
+      <w:hyperlink r:id="rId11" w:history="1">
+        <w:r>
+          <w:rPr>
+            <w:rStyle w:val="Hipervnculo"/>
+          </w:rPr>
+          <w:t>https://medlineplus.gov/spanish/airpollution.html</w:t>
+        </w:r>
+      </w:hyperlink>
+    </w:p>
+    <w:p>
+      <w:pPr>
+        <w:tabs>
+          <w:tab w:val="left" w:pos="1415"/>
+        </w:tabs>
+        <w:spacing w:after="0"/>
+      </w:pPr>
+    </w:p>
+    <w:p>
+      <w:pPr>
+        <w:tabs>
+          <w:tab w:val="left" w:pos="1415"/>
+        </w:tabs>
+        <w:spacing w:after="0"/>
+      </w:pPr>
+      <w:hyperlink r:id="rId12" w:history="1">
+        <w:r>
+          <w:rPr>
+            <w:rStyle w:val="Hipervnculo"/>
+          </w:rPr>
+          <w:t>https://www.redalyc.org/pdf/496/49612069002.pdf</w:t>
+        </w:r>
+      </w:hyperlink>
+    </w:p>
+    <w:p>
+      <w:pPr>
+        <w:tabs>
+          <w:tab w:val="left" w:pos="1415"/>
+        </w:tabs>
+        <w:spacing w:after="0"/>
+      </w:pPr>
+    </w:p>
+    <w:p>
+      <w:pPr>
+        <w:tabs>
+          <w:tab w:val="left" w:pos="1415"/>
+        </w:tabs>
+        <w:spacing w:after="0"/>
+        <w:rPr>
+          <w:rFonts w:ascii="Arial" w:hAnsi="Arial" w:cs="Arial"/>
+          <w:b/>
+          <w:sz w:val="24"/>
+        </w:rPr>
+      </w:pPr>
+    </w:p>
+    <w:p>
+      <w:pPr>
+        <w:tabs>
+          <w:tab w:val="left" w:pos="1415"/>
+        </w:tabs>
+        <w:spacing w:after="0"/>
+        <w:jc w:val="center"/>
+        <w:rPr>
+          <w:rFonts w:ascii="Arial" w:hAnsi="Arial" w:cs="Arial"/>
+          <w:b/>
+          <w:sz w:val="24"/>
+          <w:lang w:val="es-ES"/>
+        </w:rPr>
+      </w:pPr>
+    </w:p>
+    <w:p>
+      <w:pPr>
+        <w:tabs>
+          <w:tab w:val="left" w:pos="1415"/>
+        </w:tabs>
+        <w:spacing w:after="0"/>
+        <w:jc w:val="center"/>
+        <w:rPr>
+          <w:rFonts w:ascii="Arial" w:hAnsi="Arial" w:cs="Arial"/>
+          <w:b/>
+          <w:sz w:val="24"/>
+          <w:lang w:val="es-ES"/>
+        </w:rPr>
+      </w:pPr>
+      <w:r>
+        <w:rPr>
+          <w:rFonts w:ascii="Arial" w:hAnsi="Arial" w:cs="Arial"/>
+          <w:b/>
+          <w:sz w:val="24"/>
+          <w:lang w:val="es-ES"/>
+        </w:rPr>
+        <w:t>Bibliografía</w:t>
+      </w:r>
+    </w:p>
+    <w:p>
+      <w:pPr>
+        <w:tabs>
+          <w:tab w:val="left" w:pos="1415"/>
+        </w:tabs>
+        <w:spacing w:after="0"/>
+        <w:jc w:val="center"/>
+        <w:rPr>
+          <w:rFonts w:ascii="Arial" w:hAnsi="Arial" w:cs="Arial"/>
+          <w:b/>
+          <w:sz w:val="24"/>
+          <w:lang w:val="es-ES"/>
+        </w:rPr>
+      </w:pPr>
+    </w:p>
+    <w:p>
+      <w:pPr>
+        <w:tabs>
+          <w:tab w:val="left" w:pos="1415"/>
+        </w:tabs>
+        <w:spacing w:after="0"/>
+      </w:pPr>
+      <w:hyperlink r:id="rId13" w:history="1">
+        <w:r>
+          <w:rPr>
+            <w:rStyle w:val="Hipervnculo"/>
+          </w:rPr>
+          <w:t>https://www.datos.gov.co/Ambiente-y-Desarrollo-Sostenible/INMISIONES-DATOS-DE-CONTAMINANTES-Y-CLIMATOL-GICOS/v3ny-6yj9/data</w:t>
+        </w:r>
+      </w:hyperlink>
+    </w:p>
+    <w:p>
+      <w:pPr>
+        <w:tabs>
+          <w:tab w:val="left" w:pos="1415"/>
+        </w:tabs>
+        <w:spacing w:after="0"/>
       </w:pPr>
     </w:p>
     <w:p>
@@ -834,7 +2167,7 @@
       </w:pPr>
     </w:p>
     <w:sectPr>
-      <w:headerReference w:type="default" r:id="rId7"/>
+      <w:headerReference w:type="default" r:id="rId14"/>
       <w:pgSz w:w="12240" w:h="15840"/>
       <w:pgMar w:top="1417" w:right="1701" w:bottom="1417" w:left="1701" w:header="708" w:footer="708" w:gutter="0"/>
       <w:cols w:space="708"/>
@@ -926,6 +2259,335 @@
     </w:r>
   </w:p>
 </w:hdr>
+</file>
+
+<file path=word/numbering.xml><?xml version="1.0" encoding="utf-8"?>
+<w:numbering xmlns:wpc="http://schemas.microsoft.com/office/word/2010/wordprocessingCanvas" xmlns:mc="http://schemas.openxmlformats.org/markup-compatibility/2006" xmlns:o="urn:schemas-microsoft-com:office:office" xmlns:r="http://schemas.openxmlformats.org/officeDocument/2006/relationships" xmlns:m="http://schemas.openxmlformats.org/officeDocument/2006/math" xmlns:v="urn:schemas-microsoft-com:vml" xmlns:wp14="http://schemas.microsoft.com/office/word/2010/wordprocessingDrawing" xmlns:wp="http://schemas.openxmlformats.org/drawingml/2006/wordprocessingDrawing" xmlns:w10="urn:schemas-microsoft-com:office:word" xmlns:w="http://schemas.openxmlformats.org/wordprocessingml/2006/main" xmlns:w14="http://schemas.microsoft.com/office/word/2010/wordml" xmlns:w15="http://schemas.microsoft.com/office/word/2012/wordml" xmlns:wpg="http://schemas.microsoft.com/office/word/2010/wordprocessingGroup" xmlns:wpi="http://schemas.microsoft.com/office/word/2010/wordprocessingInk" xmlns:wne="http://schemas.microsoft.com/office/word/2006/wordml" xmlns:wps="http://schemas.microsoft.com/office/word/2010/wordprocessingShape" mc:Ignorable="w14 w15 wp14">
+  <w:abstractNum w:abstractNumId="0" w15:restartNumberingAfterBreak="0">
+    <w:nsid w:val="3477085F"/>
+    <w:multiLevelType w:val="hybridMultilevel"/>
+    <w:tmpl w:val="2C9A6BFC"/>
+    <w:lvl w:ilvl="0" w:tplc="F6FCB382">
+      <w:start w:val="1"/>
+      <w:numFmt w:val="decimal"/>
+      <w:lvlText w:val="%1)"/>
+      <w:lvlJc w:val="left"/>
+      <w:pPr>
+        <w:ind w:left="1080" w:hanging="360"/>
+      </w:pPr>
+      <w:rPr>
+        <w:rFonts w:hint="default"/>
+      </w:rPr>
+    </w:lvl>
+    <w:lvl w:ilvl="1" w:tplc="04090019" w:tentative="1">
+      <w:start w:val="1"/>
+      <w:numFmt w:val="lowerLetter"/>
+      <w:lvlText w:val="%2."/>
+      <w:lvlJc w:val="left"/>
+      <w:pPr>
+        <w:ind w:left="1800" w:hanging="360"/>
+      </w:pPr>
+    </w:lvl>
+    <w:lvl w:ilvl="2" w:tplc="0409001B" w:tentative="1">
+      <w:start w:val="1"/>
+      <w:numFmt w:val="lowerRoman"/>
+      <w:lvlText w:val="%3."/>
+      <w:lvlJc w:val="right"/>
+      <w:pPr>
+        <w:ind w:left="2520" w:hanging="180"/>
+      </w:pPr>
+    </w:lvl>
+    <w:lvl w:ilvl="3" w:tplc="0409000F" w:tentative="1">
+      <w:start w:val="1"/>
+      <w:numFmt w:val="decimal"/>
+      <w:lvlText w:val="%4."/>
+      <w:lvlJc w:val="left"/>
+      <w:pPr>
+        <w:ind w:left="3240" w:hanging="360"/>
+      </w:pPr>
+    </w:lvl>
+    <w:lvl w:ilvl="4" w:tplc="04090019" w:tentative="1">
+      <w:start w:val="1"/>
+      <w:numFmt w:val="lowerLetter"/>
+      <w:lvlText w:val="%5."/>
+      <w:lvlJc w:val="left"/>
+      <w:pPr>
+        <w:ind w:left="3960" w:hanging="360"/>
+      </w:pPr>
+    </w:lvl>
+    <w:lvl w:ilvl="5" w:tplc="0409001B" w:tentative="1">
+      <w:start w:val="1"/>
+      <w:numFmt w:val="lowerRoman"/>
+      <w:lvlText w:val="%6."/>
+      <w:lvlJc w:val="right"/>
+      <w:pPr>
+        <w:ind w:left="4680" w:hanging="180"/>
+      </w:pPr>
+    </w:lvl>
+    <w:lvl w:ilvl="6" w:tplc="0409000F" w:tentative="1">
+      <w:start w:val="1"/>
+      <w:numFmt w:val="decimal"/>
+      <w:lvlText w:val="%7."/>
+      <w:lvlJc w:val="left"/>
+      <w:pPr>
+        <w:ind w:left="5400" w:hanging="360"/>
+      </w:pPr>
+    </w:lvl>
+    <w:lvl w:ilvl="7" w:tplc="04090019" w:tentative="1">
+      <w:start w:val="1"/>
+      <w:numFmt w:val="lowerLetter"/>
+      <w:lvlText w:val="%8."/>
+      <w:lvlJc w:val="left"/>
+      <w:pPr>
+        <w:ind w:left="6120" w:hanging="360"/>
+      </w:pPr>
+    </w:lvl>
+    <w:lvl w:ilvl="8" w:tplc="0409001B" w:tentative="1">
+      <w:start w:val="1"/>
+      <w:numFmt w:val="lowerRoman"/>
+      <w:lvlText w:val="%9."/>
+      <w:lvlJc w:val="right"/>
+      <w:pPr>
+        <w:ind w:left="6840" w:hanging="180"/>
+      </w:pPr>
+    </w:lvl>
+  </w:abstractNum>
+  <w:abstractNum w:abstractNumId="1" w15:restartNumberingAfterBreak="0">
+    <w:nsid w:val="43C10B93"/>
+    <w:multiLevelType w:val="hybridMultilevel"/>
+    <w:tmpl w:val="4364A4BC"/>
+    <w:lvl w:ilvl="0" w:tplc="240A0001">
+      <w:start w:val="1"/>
+      <w:numFmt w:val="bullet"/>
+      <w:lvlText w:val=""/>
+      <w:lvlJc w:val="left"/>
+      <w:pPr>
+        <w:ind w:left="720" w:hanging="360"/>
+      </w:pPr>
+      <w:rPr>
+        <w:rFonts w:ascii="Symbol" w:hAnsi="Symbol" w:hint="default"/>
+      </w:rPr>
+    </w:lvl>
+    <w:lvl w:ilvl="1" w:tplc="240A0003" w:tentative="1">
+      <w:start w:val="1"/>
+      <w:numFmt w:val="bullet"/>
+      <w:lvlText w:val="o"/>
+      <w:lvlJc w:val="left"/>
+      <w:pPr>
+        <w:ind w:left="1440" w:hanging="360"/>
+      </w:pPr>
+      <w:rPr>
+        <w:rFonts w:ascii="Courier New" w:hAnsi="Courier New" w:cs="Courier New" w:hint="default"/>
+      </w:rPr>
+    </w:lvl>
+    <w:lvl w:ilvl="2" w:tplc="240A0005" w:tentative="1">
+      <w:start w:val="1"/>
+      <w:numFmt w:val="bullet"/>
+      <w:lvlText w:val=""/>
+      <w:lvlJc w:val="left"/>
+      <w:pPr>
+        <w:ind w:left="2160" w:hanging="360"/>
+      </w:pPr>
+      <w:rPr>
+        <w:rFonts w:ascii="Wingdings" w:hAnsi="Wingdings" w:hint="default"/>
+      </w:rPr>
+    </w:lvl>
+    <w:lvl w:ilvl="3" w:tplc="240A0001" w:tentative="1">
+      <w:start w:val="1"/>
+      <w:numFmt w:val="bullet"/>
+      <w:lvlText w:val=""/>
+      <w:lvlJc w:val="left"/>
+      <w:pPr>
+        <w:ind w:left="2880" w:hanging="360"/>
+      </w:pPr>
+      <w:rPr>
+        <w:rFonts w:ascii="Symbol" w:hAnsi="Symbol" w:hint="default"/>
+      </w:rPr>
+    </w:lvl>
+    <w:lvl w:ilvl="4" w:tplc="240A0003" w:tentative="1">
+      <w:start w:val="1"/>
+      <w:numFmt w:val="bullet"/>
+      <w:lvlText w:val="o"/>
+      <w:lvlJc w:val="left"/>
+      <w:pPr>
+        <w:ind w:left="3600" w:hanging="360"/>
+      </w:pPr>
+      <w:rPr>
+        <w:rFonts w:ascii="Courier New" w:hAnsi="Courier New" w:cs="Courier New" w:hint="default"/>
+      </w:rPr>
+    </w:lvl>
+    <w:lvl w:ilvl="5" w:tplc="240A0005" w:tentative="1">
+      <w:start w:val="1"/>
+      <w:numFmt w:val="bullet"/>
+      <w:lvlText w:val=""/>
+      <w:lvlJc w:val="left"/>
+      <w:pPr>
+        <w:ind w:left="4320" w:hanging="360"/>
+      </w:pPr>
+      <w:rPr>
+        <w:rFonts w:ascii="Wingdings" w:hAnsi="Wingdings" w:hint="default"/>
+      </w:rPr>
+    </w:lvl>
+    <w:lvl w:ilvl="6" w:tplc="240A0001" w:tentative="1">
+      <w:start w:val="1"/>
+      <w:numFmt w:val="bullet"/>
+      <w:lvlText w:val=""/>
+      <w:lvlJc w:val="left"/>
+      <w:pPr>
+        <w:ind w:left="5040" w:hanging="360"/>
+      </w:pPr>
+      <w:rPr>
+        <w:rFonts w:ascii="Symbol" w:hAnsi="Symbol" w:hint="default"/>
+      </w:rPr>
+    </w:lvl>
+    <w:lvl w:ilvl="7" w:tplc="240A0003" w:tentative="1">
+      <w:start w:val="1"/>
+      <w:numFmt w:val="bullet"/>
+      <w:lvlText w:val="o"/>
+      <w:lvlJc w:val="left"/>
+      <w:pPr>
+        <w:ind w:left="5760" w:hanging="360"/>
+      </w:pPr>
+      <w:rPr>
+        <w:rFonts w:ascii="Courier New" w:hAnsi="Courier New" w:cs="Courier New" w:hint="default"/>
+      </w:rPr>
+    </w:lvl>
+    <w:lvl w:ilvl="8" w:tplc="240A0005" w:tentative="1">
+      <w:start w:val="1"/>
+      <w:numFmt w:val="bullet"/>
+      <w:lvlText w:val=""/>
+      <w:lvlJc w:val="left"/>
+      <w:pPr>
+        <w:ind w:left="6480" w:hanging="360"/>
+      </w:pPr>
+      <w:rPr>
+        <w:rFonts w:ascii="Wingdings" w:hAnsi="Wingdings" w:hint="default"/>
+      </w:rPr>
+    </w:lvl>
+  </w:abstractNum>
+  <w:abstractNum w:abstractNumId="2" w15:restartNumberingAfterBreak="0">
+    <w:nsid w:val="5426023D"/>
+    <w:multiLevelType w:val="hybridMultilevel"/>
+    <w:tmpl w:val="B8006E6C"/>
+    <w:lvl w:ilvl="0" w:tplc="04090001">
+      <w:start w:val="1"/>
+      <w:numFmt w:val="bullet"/>
+      <w:lvlText w:val=""/>
+      <w:lvlJc w:val="left"/>
+      <w:pPr>
+        <w:ind w:left="720" w:hanging="360"/>
+      </w:pPr>
+      <w:rPr>
+        <w:rFonts w:ascii="Symbol" w:hAnsi="Symbol" w:hint="default"/>
+      </w:rPr>
+    </w:lvl>
+    <w:lvl w:ilvl="1" w:tplc="04090003" w:tentative="1">
+      <w:start w:val="1"/>
+      <w:numFmt w:val="bullet"/>
+      <w:lvlText w:val="o"/>
+      <w:lvlJc w:val="left"/>
+      <w:pPr>
+        <w:ind w:left="1440" w:hanging="360"/>
+      </w:pPr>
+      <w:rPr>
+        <w:rFonts w:ascii="Courier New" w:hAnsi="Courier New" w:cs="Courier New" w:hint="default"/>
+      </w:rPr>
+    </w:lvl>
+    <w:lvl w:ilvl="2" w:tplc="04090005" w:tentative="1">
+      <w:start w:val="1"/>
+      <w:numFmt w:val="bullet"/>
+      <w:lvlText w:val=""/>
+      <w:lvlJc w:val="left"/>
+      <w:pPr>
+        <w:ind w:left="2160" w:hanging="360"/>
+      </w:pPr>
+      <w:rPr>
+        <w:rFonts w:ascii="Wingdings" w:hAnsi="Wingdings" w:hint="default"/>
+      </w:rPr>
+    </w:lvl>
+    <w:lvl w:ilvl="3" w:tplc="04090001" w:tentative="1">
+      <w:start w:val="1"/>
+      <w:numFmt w:val="bullet"/>
+      <w:lvlText w:val=""/>
+      <w:lvlJc w:val="left"/>
+      <w:pPr>
+        <w:ind w:left="2880" w:hanging="360"/>
+      </w:pPr>
+      <w:rPr>
+        <w:rFonts w:ascii="Symbol" w:hAnsi="Symbol" w:hint="default"/>
+      </w:rPr>
+    </w:lvl>
+    <w:lvl w:ilvl="4" w:tplc="04090003" w:tentative="1">
+      <w:start w:val="1"/>
+      <w:numFmt w:val="bullet"/>
+      <w:lvlText w:val="o"/>
+      <w:lvlJc w:val="left"/>
+      <w:pPr>
+        <w:ind w:left="3600" w:hanging="360"/>
+      </w:pPr>
+      <w:rPr>
+        <w:rFonts w:ascii="Courier New" w:hAnsi="Courier New" w:cs="Courier New" w:hint="default"/>
+      </w:rPr>
+    </w:lvl>
+    <w:lvl w:ilvl="5" w:tplc="04090005" w:tentative="1">
+      <w:start w:val="1"/>
+      <w:numFmt w:val="bullet"/>
+      <w:lvlText w:val=""/>
+      <w:lvlJc w:val="left"/>
+      <w:pPr>
+        <w:ind w:left="4320" w:hanging="360"/>
+      </w:pPr>
+      <w:rPr>
+        <w:rFonts w:ascii="Wingdings" w:hAnsi="Wingdings" w:hint="default"/>
+      </w:rPr>
+    </w:lvl>
+    <w:lvl w:ilvl="6" w:tplc="04090001" w:tentative="1">
+      <w:start w:val="1"/>
+      <w:numFmt w:val="bullet"/>
+      <w:lvlText w:val=""/>
+      <w:lvlJc w:val="left"/>
+      <w:pPr>
+        <w:ind w:left="5040" w:hanging="360"/>
+      </w:pPr>
+      <w:rPr>
+        <w:rFonts w:ascii="Symbol" w:hAnsi="Symbol" w:hint="default"/>
+      </w:rPr>
+    </w:lvl>
+    <w:lvl w:ilvl="7" w:tplc="04090003" w:tentative="1">
+      <w:start w:val="1"/>
+      <w:numFmt w:val="bullet"/>
+      <w:lvlText w:val="o"/>
+      <w:lvlJc w:val="left"/>
+      <w:pPr>
+        <w:ind w:left="5760" w:hanging="360"/>
+      </w:pPr>
+      <w:rPr>
+        <w:rFonts w:ascii="Courier New" w:hAnsi="Courier New" w:cs="Courier New" w:hint="default"/>
+      </w:rPr>
+    </w:lvl>
+    <w:lvl w:ilvl="8" w:tplc="04090005" w:tentative="1">
+      <w:start w:val="1"/>
+      <w:numFmt w:val="bullet"/>
+      <w:lvlText w:val=""/>
+      <w:lvlJc w:val="left"/>
+      <w:pPr>
+        <w:ind w:left="6480" w:hanging="360"/>
+      </w:pPr>
+      <w:rPr>
+        <w:rFonts w:ascii="Wingdings" w:hAnsi="Wingdings" w:hint="default"/>
+      </w:rPr>
+    </w:lvl>
+  </w:abstractNum>
+  <w:num w:numId="1">
+    <w:abstractNumId w:val="1"/>
+  </w:num>
+  <w:num w:numId="2">
+    <w:abstractNumId w:val="2"/>
+  </w:num>
+  <w:num w:numId="3">
+    <w:abstractNumId w:val="0"/>
+  </w:num>
+</w:numbering>
 </file>
 
 <file path=word/styles.xml><?xml version="1.0" encoding="utf-8"?>
@@ -1424,6 +3086,17 @@
       <w:u w:val="single"/>
     </w:rPr>
   </w:style>
+  <w:style w:type="paragraph" w:styleId="Prrafodelista">
+    <w:name w:val="List Paragraph"/>
+    <w:basedOn w:val="Normal"/>
+    <w:uiPriority w:val="34"/>
+    <w:qFormat/>
+    <w:rsid w:val="00CA40F5"/>
+    <w:pPr>
+      <w:ind w:left="720"/>
+      <w:contextualSpacing/>
+    </w:pPr>
+  </w:style>
 </w:styles>
 </file>
 

</xml_diff>

<commit_message>
Upload method of enginnering
</commit_message>
<xml_diff>
--- a/Taller GMaps/Taller GMaps/Documents/MÉTODO DE LA INGENIERÍA.docx
+++ b/Taller GMaps/Taller GMaps/Documents/MÉTODO DE LA INGENIERÍA.docx
@@ -1,6 +1,6 @@
 
 <file path=word/document.xml><?xml version="1.0" encoding="utf-8"?>
-<w:document xmlns:wpc="http://schemas.microsoft.com/office/word/2010/wordprocessingCanvas" xmlns:mc="http://schemas.openxmlformats.org/markup-compatibility/2006" xmlns:o="urn:schemas-microsoft-com:office:office" xmlns:r="http://schemas.openxmlformats.org/officeDocument/2006/relationships" xmlns:m="http://schemas.openxmlformats.org/officeDocument/2006/math" xmlns:v="urn:schemas-microsoft-com:vml" xmlns:wp14="http://schemas.microsoft.com/office/word/2010/wordprocessingDrawing" xmlns:wp="http://schemas.openxmlformats.org/drawingml/2006/wordprocessingDrawing" xmlns:w10="urn:schemas-microsoft-com:office:word" xmlns:w="http://schemas.openxmlformats.org/wordprocessingml/2006/main" xmlns:w14="http://schemas.microsoft.com/office/word/2010/wordml" xmlns:w15="http://schemas.microsoft.com/office/word/2012/wordml" xmlns:wpg="http://schemas.microsoft.com/office/word/2010/wordprocessingGroup" xmlns:wpi="http://schemas.microsoft.com/office/word/2010/wordprocessingInk" xmlns:wne="http://schemas.microsoft.com/office/word/2006/wordml" xmlns:wps="http://schemas.microsoft.com/office/word/2010/wordprocessingShape" mc:Ignorable="w14 w15 wp14">
+<w:document xmlns:wpc="http://schemas.microsoft.com/office/word/2010/wordprocessingCanvas" xmlns:cx="http://schemas.microsoft.com/office/drawing/2014/chartex" xmlns:cx1="http://schemas.microsoft.com/office/drawing/2015/9/8/chartex" xmlns:cx2="http://schemas.microsoft.com/office/drawing/2015/10/21/chartex" xmlns:cx3="http://schemas.microsoft.com/office/drawing/2016/5/9/chartex" xmlns:cx4="http://schemas.microsoft.com/office/drawing/2016/5/10/chartex" xmlns:cx5="http://schemas.microsoft.com/office/drawing/2016/5/11/chartex" xmlns:cx6="http://schemas.microsoft.com/office/drawing/2016/5/12/chartex" xmlns:cx7="http://schemas.microsoft.com/office/drawing/2016/5/13/chartex" xmlns:cx8="http://schemas.microsoft.com/office/drawing/2016/5/14/chartex" xmlns:mc="http://schemas.openxmlformats.org/markup-compatibility/2006" xmlns:aink="http://schemas.microsoft.com/office/drawing/2016/ink" xmlns:am3d="http://schemas.microsoft.com/office/drawing/2017/model3d" xmlns:o="urn:schemas-microsoft-com:office:office" xmlns:r="http://schemas.openxmlformats.org/officeDocument/2006/relationships" xmlns:m="http://schemas.openxmlformats.org/officeDocument/2006/math" xmlns:v="urn:schemas-microsoft-com:vml" xmlns:wp14="http://schemas.microsoft.com/office/word/2010/wordprocessingDrawing" xmlns:wp="http://schemas.openxmlformats.org/drawingml/2006/wordprocessingDrawing" xmlns:w10="urn:schemas-microsoft-com:office:word" xmlns:w="http://schemas.openxmlformats.org/wordprocessingml/2006/main" xmlns:w14="http://schemas.microsoft.com/office/word/2010/wordml" xmlns:w15="http://schemas.microsoft.com/office/word/2012/wordml" xmlns:w16cid="http://schemas.microsoft.com/office/word/2016/wordml/cid" xmlns:w16se="http://schemas.microsoft.com/office/word/2015/wordml/symex" xmlns:wpg="http://schemas.microsoft.com/office/word/2010/wordprocessingGroup" xmlns:wpi="http://schemas.microsoft.com/office/word/2010/wordprocessingInk" xmlns:wne="http://schemas.microsoft.com/office/word/2006/wordml" xmlns:wps="http://schemas.microsoft.com/office/word/2010/wordprocessingShape" mc:Ignorable="w14 w15 w16se w16cid wp14">
   <w:body>
     <w:p>
       <w:pPr>
@@ -130,33 +130,15 @@
           <w:sz w:val="24"/>
           <w:lang w:val="es-ES"/>
         </w:rPr>
-        <w:t xml:space="preserve"> </w:t>
-      </w:r>
-      <w:proofErr w:type="gramStart"/>
-      <w:r>
-        <w:rPr>
-          <w:rFonts w:ascii="Arial" w:hAnsi="Arial" w:cs="Arial"/>
-          <w:sz w:val="24"/>
-          <w:lang w:val="es-ES"/>
-        </w:rPr>
-        <w:t xml:space="preserve">del </w:t>
-      </w:r>
-      <w:r>
-        <w:rPr>
-          <w:rFonts w:ascii="Arial" w:hAnsi="Arial" w:cs="Arial"/>
-          <w:sz w:val="24"/>
-          <w:lang w:val="es-ES"/>
-        </w:rPr>
-        <w:t xml:space="preserve"> país</w:t>
-      </w:r>
-      <w:proofErr w:type="gramEnd"/>
-      <w:r>
-        <w:rPr>
-          <w:rFonts w:ascii="Arial" w:hAnsi="Arial" w:cs="Arial"/>
-          <w:sz w:val="24"/>
-          <w:lang w:val="es-ES"/>
-        </w:rPr>
-        <w:t>, departamento y ciudad.</w:t>
+        <w:t xml:space="preserve"> del </w:t>
+      </w:r>
+      <w:r>
+        <w:rPr>
+          <w:rFonts w:ascii="Arial" w:hAnsi="Arial" w:cs="Arial"/>
+          <w:sz w:val="24"/>
+          <w:lang w:val="es-ES"/>
+        </w:rPr>
+        <w:t xml:space="preserve"> país, departamento y ciudad.</w:t>
       </w:r>
     </w:p>
     <w:p>
@@ -331,20 +313,41 @@
         <w:jc w:val="both"/>
         <w:rPr>
           <w:rFonts w:ascii="Arial" w:hAnsi="Arial" w:cs="Arial"/>
-          <w:b/>
-          <w:sz w:val="24"/>
-          <w:lang w:val="es-ES"/>
-        </w:rPr>
-      </w:pPr>
-      <w:r>
-        <w:rPr>
-          <w:rFonts w:ascii="Arial" w:hAnsi="Arial" w:cs="Arial"/>
-          <w:sz w:val="24"/>
-          <w:szCs w:val="24"/>
-          <w:lang w:val="es-ES"/>
-        </w:rPr>
-        <w:t xml:space="preserve"> </w:t>
-      </w:r>
+          <w:sz w:val="24"/>
+          <w:szCs w:val="24"/>
+          <w:lang w:val="es-ES"/>
+        </w:rPr>
+      </w:pPr>
+    </w:p>
+    <w:p>
+      <w:pPr>
+        <w:tabs>
+          <w:tab w:val="left" w:pos="1415"/>
+        </w:tabs>
+        <w:spacing w:after="0"/>
+        <w:jc w:val="both"/>
+        <w:rPr>
+          <w:rFonts w:ascii="Arial" w:hAnsi="Arial" w:cs="Arial"/>
+          <w:sz w:val="24"/>
+          <w:szCs w:val="24"/>
+          <w:lang w:val="es-ES"/>
+        </w:rPr>
+      </w:pPr>
+    </w:p>
+    <w:p>
+      <w:pPr>
+        <w:tabs>
+          <w:tab w:val="left" w:pos="1415"/>
+        </w:tabs>
+        <w:spacing w:after="0"/>
+        <w:jc w:val="center"/>
+        <w:rPr>
+          <w:rFonts w:ascii="Arial" w:hAnsi="Arial" w:cs="Arial"/>
+          <w:b/>
+          <w:sz w:val="24"/>
+          <w:lang w:val="es-ES"/>
+        </w:rPr>
+      </w:pPr>
       <w:r>
         <w:rPr>
           <w:rFonts w:ascii="Arial" w:hAnsi="Arial" w:cs="Arial"/>
@@ -403,10 +406,33 @@
         <w:jc w:val="center"/>
         <w:rPr>
           <w:rFonts w:ascii="Arial" w:hAnsi="Arial" w:cs="Arial"/>
-          <w:sz w:val="24"/>
-          <w:lang w:val="es-ES"/>
-        </w:rPr>
-      </w:pPr>
+          <w:b/>
+          <w:sz w:val="24"/>
+          <w:lang w:val="es-ES"/>
+        </w:rPr>
+      </w:pPr>
+    </w:p>
+    <w:p>
+      <w:pPr>
+        <w:tabs>
+          <w:tab w:val="left" w:pos="1415"/>
+        </w:tabs>
+        <w:spacing w:after="0"/>
+        <w:jc w:val="both"/>
+        <w:rPr>
+          <w:rFonts w:ascii="Arial" w:hAnsi="Arial" w:cs="Arial"/>
+          <w:sz w:val="24"/>
+          <w:lang w:val="es-ES"/>
+        </w:rPr>
+      </w:pPr>
+      <w:r>
+        <w:rPr>
+          <w:rFonts w:ascii="Arial" w:hAnsi="Arial" w:cs="Arial"/>
+          <w:sz w:val="24"/>
+          <w:lang w:val="es-ES"/>
+        </w:rPr>
+        <w:t>La solución del problema:</w:t>
+      </w:r>
     </w:p>
     <w:p>
       <w:pPr>
@@ -435,23 +461,38 @@
           <w:lang w:val="es-ES"/>
         </w:rPr>
       </w:pPr>
-      <w:proofErr w:type="gramStart"/>
-      <w:r>
-        <w:rPr>
-          <w:rFonts w:ascii="Arial" w:hAnsi="Arial" w:cs="Arial"/>
-          <w:sz w:val="24"/>
-          <w:lang w:val="es-ES"/>
-        </w:rPr>
-        <w:t>R1 :</w:t>
-      </w:r>
-      <w:proofErr w:type="gramEnd"/>
-      <w:r>
-        <w:rPr>
-          <w:rFonts w:ascii="Arial" w:hAnsi="Arial" w:cs="Arial"/>
-          <w:sz w:val="24"/>
-          <w:lang w:val="es-ES"/>
-        </w:rPr>
-        <w:t xml:space="preserve"> El sistema debe permitir visualizar el mapa de google y ver las locaciones que requiere la problemática.</w:t>
+      <w:r>
+        <w:rPr>
+          <w:rFonts w:ascii="Arial" w:hAnsi="Arial" w:cs="Arial"/>
+          <w:b/>
+          <w:sz w:val="24"/>
+          <w:lang w:val="es-ES"/>
+        </w:rPr>
+        <w:t>R1</w:t>
+      </w:r>
+      <w:r>
+        <w:rPr>
+          <w:rFonts w:ascii="Arial" w:hAnsi="Arial" w:cs="Arial"/>
+          <w:sz w:val="24"/>
+          <w:lang w:val="es-ES"/>
+        </w:rPr>
+        <w:t xml:space="preserve"> : </w:t>
+      </w:r>
+      <w:r>
+        <w:rPr>
+          <w:rFonts w:ascii="Arial" w:hAnsi="Arial" w:cs="Arial"/>
+          <w:sz w:val="24"/>
+          <w:lang w:val="es-ES"/>
+        </w:rPr>
+        <w:t>Requiere</w:t>
+      </w:r>
+      <w:r>
+        <w:rPr>
+          <w:rFonts w:ascii="Arial" w:hAnsi="Arial" w:cs="Arial"/>
+          <w:sz w:val="24"/>
+          <w:lang w:val="es-ES"/>
+        </w:rPr>
+        <w:t xml:space="preserve"> visualizar el mapa de google y ver las locaciones que requiere la problemática.</w:t>
       </w:r>
     </w:p>
     <w:p>
@@ -467,24 +508,6 @@
           <w:lang w:val="es-ES"/>
         </w:rPr>
       </w:pPr>
-      <w:proofErr w:type="gramStart"/>
-      <w:r>
-        <w:rPr>
-          <w:rFonts w:ascii="Arial" w:hAnsi="Arial" w:cs="Arial"/>
-          <w:sz w:val="24"/>
-          <w:lang w:val="es-ES"/>
-        </w:rPr>
-        <w:t>R2 :</w:t>
-      </w:r>
-      <w:proofErr w:type="gramEnd"/>
-      <w:r>
-        <w:rPr>
-          <w:rFonts w:ascii="Arial" w:hAnsi="Arial" w:cs="Arial"/>
-          <w:sz w:val="24"/>
-          <w:lang w:val="es-ES"/>
-        </w:rPr>
-        <w:t xml:space="preserve"> El sistema debe permitir leer los datos sacados de una base de real por medio de archivos planos.</w:t>
-      </w:r>
     </w:p>
     <w:p>
       <w:pPr>
@@ -499,23 +522,123 @@
           <w:lang w:val="es-ES"/>
         </w:rPr>
       </w:pPr>
-      <w:proofErr w:type="gramStart"/>
-      <w:r>
-        <w:rPr>
-          <w:rFonts w:ascii="Arial" w:hAnsi="Arial" w:cs="Arial"/>
-          <w:sz w:val="24"/>
-          <w:lang w:val="es-ES"/>
-        </w:rPr>
-        <w:t>R3 :</w:t>
-      </w:r>
-      <w:proofErr w:type="gramEnd"/>
-      <w:r>
-        <w:rPr>
-          <w:rFonts w:ascii="Arial" w:hAnsi="Arial" w:cs="Arial"/>
-          <w:sz w:val="24"/>
-          <w:lang w:val="es-ES"/>
-        </w:rPr>
-        <w:t xml:space="preserve"> El sistema debe permitir graficar los datos .</w:t>
+      <w:r>
+        <w:rPr>
+          <w:rFonts w:ascii="Arial" w:hAnsi="Arial" w:cs="Arial"/>
+          <w:b/>
+          <w:sz w:val="24"/>
+          <w:lang w:val="es-ES"/>
+        </w:rPr>
+        <w:t>R2</w:t>
+      </w:r>
+      <w:r>
+        <w:rPr>
+          <w:rFonts w:ascii="Arial" w:hAnsi="Arial" w:cs="Arial"/>
+          <w:sz w:val="24"/>
+          <w:lang w:val="es-ES"/>
+        </w:rPr>
+        <w:t xml:space="preserve"> : </w:t>
+      </w:r>
+      <w:r>
+        <w:rPr>
+          <w:rFonts w:ascii="Arial" w:hAnsi="Arial" w:cs="Arial"/>
+          <w:sz w:val="24"/>
+          <w:lang w:val="es-ES"/>
+        </w:rPr>
+        <w:t xml:space="preserve">Requiere </w:t>
+      </w:r>
+      <w:r>
+        <w:rPr>
+          <w:rFonts w:ascii="Arial" w:hAnsi="Arial" w:cs="Arial"/>
+          <w:sz w:val="24"/>
+          <w:lang w:val="es-ES"/>
+        </w:rPr>
+        <w:t>permitir leer los datos sacados de una base de</w:t>
+      </w:r>
+      <w:r>
+        <w:rPr>
+          <w:rFonts w:ascii="Arial" w:hAnsi="Arial" w:cs="Arial"/>
+          <w:sz w:val="24"/>
+          <w:lang w:val="es-ES"/>
+        </w:rPr>
+        <w:t xml:space="preserve"> datos</w:t>
+      </w:r>
+      <w:r>
+        <w:rPr>
+          <w:rFonts w:ascii="Arial" w:hAnsi="Arial" w:cs="Arial"/>
+          <w:sz w:val="24"/>
+          <w:lang w:val="es-ES"/>
+        </w:rPr>
+        <w:t xml:space="preserve"> real por medio de archivos planos.</w:t>
+      </w:r>
+    </w:p>
+    <w:p>
+      <w:pPr>
+        <w:tabs>
+          <w:tab w:val="left" w:pos="990"/>
+        </w:tabs>
+        <w:spacing w:after="0"/>
+        <w:jc w:val="both"/>
+        <w:rPr>
+          <w:rFonts w:ascii="Arial" w:hAnsi="Arial" w:cs="Arial"/>
+          <w:sz w:val="24"/>
+          <w:lang w:val="es-ES"/>
+        </w:rPr>
+      </w:pPr>
+    </w:p>
+    <w:p>
+      <w:pPr>
+        <w:tabs>
+          <w:tab w:val="left" w:pos="990"/>
+        </w:tabs>
+        <w:spacing w:after="0"/>
+        <w:jc w:val="both"/>
+        <w:rPr>
+          <w:rFonts w:ascii="Arial" w:hAnsi="Arial" w:cs="Arial"/>
+          <w:sz w:val="24"/>
+          <w:lang w:val="es-ES"/>
+        </w:rPr>
+      </w:pPr>
+      <w:r>
+        <w:rPr>
+          <w:rFonts w:ascii="Arial" w:hAnsi="Arial" w:cs="Arial"/>
+          <w:b/>
+          <w:sz w:val="24"/>
+          <w:lang w:val="es-ES"/>
+        </w:rPr>
+        <w:t>R3</w:t>
+      </w:r>
+      <w:r>
+        <w:rPr>
+          <w:rFonts w:ascii="Arial" w:hAnsi="Arial" w:cs="Arial"/>
+          <w:sz w:val="24"/>
+          <w:lang w:val="es-ES"/>
+        </w:rPr>
+        <w:t xml:space="preserve"> : </w:t>
+      </w:r>
+      <w:r>
+        <w:rPr>
+          <w:rFonts w:ascii="Arial" w:hAnsi="Arial" w:cs="Arial"/>
+          <w:sz w:val="24"/>
+          <w:lang w:val="es-ES"/>
+        </w:rPr>
+        <w:t xml:space="preserve">Requiere </w:t>
+      </w:r>
+      <w:r>
+        <w:rPr>
+          <w:rFonts w:ascii="Arial" w:hAnsi="Arial" w:cs="Arial"/>
+          <w:sz w:val="24"/>
+          <w:lang w:val="es-ES"/>
+        </w:rPr>
+        <w:t xml:space="preserve">graficar </w:t>
+      </w:r>
+      <w:r>
+        <w:rPr>
+          <w:rFonts w:ascii="Arial" w:hAnsi="Arial" w:cs="Arial"/>
+          <w:sz w:val="24"/>
+          <w:lang w:val="es-ES"/>
+        </w:rPr>
+        <w:t>todos los datos extraídos de la base de datos.</w:t>
       </w:r>
     </w:p>
     <w:p>
@@ -539,76 +662,6 @@
         </w:rPr>
         <w:tab/>
       </w:r>
-    </w:p>
-    <w:p>
-      <w:pPr>
-        <w:tabs>
-          <w:tab w:val="left" w:pos="1415"/>
-        </w:tabs>
-        <w:spacing w:after="0"/>
-        <w:jc w:val="both"/>
-        <w:rPr>
-          <w:rFonts w:ascii="Arial" w:hAnsi="Arial" w:cs="Arial"/>
-          <w:sz w:val="24"/>
-          <w:lang w:val="es-ES"/>
-        </w:rPr>
-      </w:pPr>
-    </w:p>
-    <w:p>
-      <w:pPr>
-        <w:tabs>
-          <w:tab w:val="left" w:pos="1415"/>
-        </w:tabs>
-        <w:spacing w:after="0"/>
-        <w:jc w:val="both"/>
-        <w:rPr>
-          <w:rFonts w:ascii="Arial" w:hAnsi="Arial" w:cs="Arial"/>
-          <w:sz w:val="24"/>
-          <w:lang w:val="es-ES"/>
-        </w:rPr>
-      </w:pPr>
-    </w:p>
-    <w:p>
-      <w:pPr>
-        <w:tabs>
-          <w:tab w:val="left" w:pos="1415"/>
-        </w:tabs>
-        <w:spacing w:after="0"/>
-        <w:jc w:val="both"/>
-        <w:rPr>
-          <w:rFonts w:ascii="Arial" w:hAnsi="Arial" w:cs="Arial"/>
-          <w:sz w:val="24"/>
-          <w:lang w:val="es-ES"/>
-        </w:rPr>
-      </w:pPr>
-    </w:p>
-    <w:p>
-      <w:pPr>
-        <w:tabs>
-          <w:tab w:val="left" w:pos="1415"/>
-        </w:tabs>
-        <w:spacing w:after="0"/>
-        <w:jc w:val="both"/>
-        <w:rPr>
-          <w:rFonts w:ascii="Arial" w:hAnsi="Arial" w:cs="Arial"/>
-          <w:sz w:val="24"/>
-          <w:lang w:val="es-ES"/>
-        </w:rPr>
-      </w:pPr>
-    </w:p>
-    <w:p>
-      <w:pPr>
-        <w:tabs>
-          <w:tab w:val="left" w:pos="1415"/>
-        </w:tabs>
-        <w:spacing w:after="0"/>
-        <w:jc w:val="both"/>
-        <w:rPr>
-          <w:rFonts w:ascii="Arial" w:hAnsi="Arial" w:cs="Arial"/>
-          <w:sz w:val="24"/>
-          <w:lang w:val="es-ES"/>
-        </w:rPr>
-      </w:pPr>
     </w:p>
     <w:p>
       <w:pPr>
@@ -1109,61 +1162,7 @@
           <w:sz w:val="24"/>
           <w:lang w:val="es-ES"/>
         </w:rPr>
-        <w:t>Medellín y otros 9 municipios vecinos conforman un área metropolitana densamente poblada concentrada en un hábitat geográficamente estrecho y poco ventilado. Las múltiples actividades industriales y de transporte que se realizan en la ciudad arrojan a la atmósfera cantidades de contaminantes que podrían estar afectando desfavorablemente la calidad del aire que respiran sus habitantes. Analizar la calidad del aire en Medellín y su área metropolitana período 2001-07</w:t>
-      </w:r>
-      <w:proofErr w:type="gramStart"/>
-      <w:r>
-        <w:rPr>
-          <w:rFonts w:ascii="Arial" w:hAnsi="Arial" w:cs="Arial"/>
-          <w:sz w:val="24"/>
-          <w:lang w:val="es-ES"/>
-        </w:rPr>
-        <w:t>..</w:t>
-      </w:r>
-      <w:proofErr w:type="gramEnd"/>
-      <w:r>
-        <w:rPr>
-          <w:rFonts w:ascii="Arial" w:hAnsi="Arial" w:cs="Arial"/>
-          <w:sz w:val="24"/>
-          <w:lang w:val="es-ES"/>
-        </w:rPr>
-        <w:t xml:space="preserve"> Se explora el comportamiento de los contaminantes atmosféricos en el área Metropolitana del valle de </w:t>
-      </w:r>
-      <w:proofErr w:type="spellStart"/>
-      <w:r>
-        <w:rPr>
-          <w:rFonts w:ascii="Arial" w:hAnsi="Arial" w:cs="Arial"/>
-          <w:sz w:val="24"/>
-          <w:lang w:val="es-ES"/>
-        </w:rPr>
-        <w:t>Aburrá</w:t>
-      </w:r>
-      <w:proofErr w:type="spellEnd"/>
-      <w:r>
-        <w:rPr>
-          <w:rFonts w:ascii="Arial" w:hAnsi="Arial" w:cs="Arial"/>
-          <w:sz w:val="24"/>
-          <w:lang w:val="es-ES"/>
-        </w:rPr>
-        <w:t xml:space="preserve">, con base en los datos primarios recolectados por la Red de Monitoreo de la Calidad del Aire. Se confirma la información con mediciones actualizadas realizadas con rigor de precisión y reproducibilidad para garantizar la calidad y consistencia de los datos. Las concentraciones de partículas en suspensión total (PST) y de partículas respirables (PM10) se encuentran elevadas a niveles que exceden en 200- 400% los límites de precaución definidos por la Organización Mundial de la Salud y la tendencia es al empeoramiento a medida que crece la densidad vehicular. También hay presencia de otros gases contaminantes en concentraciones menores. La contaminación del aire por material </w:t>
-      </w:r>
-      <w:proofErr w:type="spellStart"/>
-      <w:r>
-        <w:rPr>
-          <w:rFonts w:ascii="Arial" w:hAnsi="Arial" w:cs="Arial"/>
-          <w:sz w:val="24"/>
-          <w:lang w:val="es-ES"/>
-        </w:rPr>
-        <w:t>particulado</w:t>
-      </w:r>
-      <w:proofErr w:type="spellEnd"/>
-      <w:r>
-        <w:rPr>
-          <w:rFonts w:ascii="Arial" w:hAnsi="Arial" w:cs="Arial"/>
-          <w:sz w:val="24"/>
-          <w:lang w:val="es-ES"/>
-        </w:rPr>
-        <w:t xml:space="preserve"> en Medellín y su área metropolitana es alta, y ha de estar generando consecuencias indeseables en la salud de sus habitantes.</w:t>
+        <w:t>Medellín y otros 9 municipios vecinos conforman un área metropolitana densamente poblada concentrada en un hábitat geográficamente estrecho y poco ventilado. Las múltiples actividades industriales y de transporte que se realizan en la ciudad arrojan a la atmósfera cantidades de contaminantes que podrían estar afectando desfavorablemente la calidad del aire que respiran sus habitantes. Analizar la calidad del aire en Medellín y su área metropolitana período 2001-07.. Se explora el comportamiento de los contaminantes atmosféricos en el área Metropolitana del valle de Aburrá, con base en los datos primarios recolectados por la Red de Monitoreo de la Calidad del Aire. Se confirma la información con mediciones actualizadas realizadas con rigor de precisión y reproducibilidad para garantizar la calidad y consistencia de los datos. Las concentraciones de partículas en suspensión total (PST) y de partículas respirables (PM10) se encuentran elevadas a niveles que exceden en 200- 400% los límites de precaución definidos por la Organización Mundial de la Salud y la tendencia es al empeoramiento a medida que crece la densidad vehicular. También hay presencia de otros gases contaminantes en concentraciones menores. La contaminación del aire por material particulado en Medellín y su área metropolitana es alta, y ha de estar generando consecuencias indeseables en la salud de sus habitantes.</w:t>
       </w:r>
     </w:p>
     <w:p>
@@ -1269,6 +1268,24 @@
           <w:lang w:val="es-ES"/>
         </w:rPr>
       </w:pPr>
+      <w:r>
+        <w:rPr>
+          <w:rFonts w:ascii="Arial" w:hAnsi="Arial" w:cs="Arial"/>
+          <w:sz w:val="24"/>
+          <w:lang w:val="es-ES"/>
+        </w:rPr>
+        <w:t>Utilizando la metodología de lluvia de ideas:</w:t>
+      </w:r>
+    </w:p>
+    <w:p>
+      <w:pPr>
+        <w:pStyle w:val="Prrafodelista"/>
+        <w:rPr>
+          <w:rFonts w:ascii="Arial" w:hAnsi="Arial" w:cs="Arial"/>
+          <w:sz w:val="24"/>
+          <w:lang w:val="es-ES"/>
+        </w:rPr>
+      </w:pPr>
     </w:p>
     <w:p>
       <w:pPr>
@@ -1291,27 +1308,7 @@
           <w:szCs w:val="24"/>
           <w:lang w:val="es-ES"/>
         </w:rPr>
-        <w:t xml:space="preserve">Usar </w:t>
-      </w:r>
-      <w:proofErr w:type="spellStart"/>
-      <w:r>
-        <w:rPr>
-          <w:rFonts w:ascii="Arial" w:hAnsi="Arial" w:cs="Arial"/>
-          <w:sz w:val="24"/>
-          <w:szCs w:val="24"/>
-          <w:lang w:val="es-ES"/>
-        </w:rPr>
-        <w:t>GMaps</w:t>
-      </w:r>
-      <w:proofErr w:type="spellEnd"/>
-      <w:r>
-        <w:rPr>
-          <w:rFonts w:ascii="Arial" w:hAnsi="Arial" w:cs="Arial"/>
-          <w:sz w:val="24"/>
-          <w:szCs w:val="24"/>
-          <w:lang w:val="es-ES"/>
-        </w:rPr>
-        <w:t xml:space="preserve"> para visualizar los sitios donde se presenta más contaminación del aire</w:t>
+        <w:t>Usar GMaps para visualizar los sitios donde se presenta más contaminación del aire</w:t>
       </w:r>
     </w:p>
     <w:p>
@@ -1453,7 +1450,9 @@
           <w:lang w:val="es-ES"/>
         </w:rPr>
       </w:pPr>
-      <w:r>
+    </w:p>
+    <w:p>
+      <w:pPr>
         <w:rPr>
           <w:rFonts w:ascii="Arial" w:hAnsi="Arial" w:cs="Arial"/>
           <w:b/>
@@ -1461,7 +1460,15 @@
           <w:szCs w:val="24"/>
           <w:lang w:val="es-ES"/>
         </w:rPr>
-        <w:lastRenderedPageBreak/>
+      </w:pPr>
+      <w:r>
+        <w:rPr>
+          <w:rFonts w:ascii="Arial" w:hAnsi="Arial" w:cs="Arial"/>
+          <w:b/>
+          <w:sz w:val="28"/>
+          <w:szCs w:val="24"/>
+          <w:lang w:val="es-ES"/>
+        </w:rPr>
         <w:t xml:space="preserve">      </w:t>
       </w:r>
       <w:r>
@@ -1477,61 +1484,184 @@
     </w:p>
     <w:p>
       <w:pPr>
-        <w:rPr>
-          <w:rFonts w:ascii="Arial" w:hAnsi="Arial" w:cs="Arial"/>
-          <w:b/>
-          <w:sz w:val="24"/>
-          <w:szCs w:val="24"/>
-          <w:lang w:val="es-ES"/>
-        </w:rPr>
-      </w:pPr>
-      <w:r>
-        <w:rPr>
-          <w:rFonts w:ascii="Arial" w:hAnsi="Arial" w:cs="Arial"/>
-          <w:b/>
-          <w:sz w:val="24"/>
-          <w:szCs w:val="24"/>
-          <w:lang w:val="es-ES"/>
-        </w:rPr>
-        <w:t>Ideas descartadas:</w:t>
-      </w:r>
-    </w:p>
-    <w:p>
-      <w:pPr>
-        <w:rPr>
-          <w:rFonts w:ascii="Arial" w:hAnsi="Arial" w:cs="Arial"/>
-          <w:sz w:val="24"/>
-          <w:szCs w:val="24"/>
-          <w:lang w:val="es-ES"/>
-        </w:rPr>
-      </w:pPr>
-      <w:r>
-        <w:rPr>
-          <w:rFonts w:ascii="Arial" w:hAnsi="Arial" w:cs="Arial"/>
-          <w:sz w:val="24"/>
-          <w:szCs w:val="24"/>
-          <w:lang w:val="es-ES"/>
-        </w:rPr>
-        <w:t>3: Gráfica de torta o pastel</w:t>
-      </w:r>
-    </w:p>
-    <w:p>
-      <w:pPr>
-        <w:rPr>
-          <w:rFonts w:ascii="Arial" w:hAnsi="Arial" w:cs="Arial"/>
-          <w:sz w:val="24"/>
-          <w:szCs w:val="24"/>
-          <w:lang w:val="es-ES"/>
-        </w:rPr>
-      </w:pPr>
-      <w:r>
-        <w:rPr>
-          <w:rFonts w:ascii="Arial" w:hAnsi="Arial" w:cs="Arial"/>
-          <w:sz w:val="24"/>
-          <w:szCs w:val="24"/>
-          <w:lang w:val="es-ES"/>
-        </w:rPr>
-        <w:t>4: Diagrama de cajas y alambres</w:t>
+        <w:spacing w:line="240" w:lineRule="auto"/>
+        <w:jc w:val="both"/>
+        <w:rPr>
+          <w:rFonts w:ascii="Arial" w:hAnsi="Arial" w:cs="Arial"/>
+          <w:sz w:val="24"/>
+        </w:rPr>
+      </w:pPr>
+      <w:r>
+        <w:rPr>
+          <w:rFonts w:ascii="Arial" w:hAnsi="Arial" w:cs="Arial"/>
+          <w:sz w:val="24"/>
+        </w:rPr>
+        <w:t>Las siguientes ideas las descartaremos tomando como base de criterio el desarrollo por completo y de forma efectiva lo que se nos está pidiendo en este caso con el desarrollo de la factorización de polinomios para hallar sus raíces, no obstante, en cada una de las ideas descartadas que daremos a continuación argumentaremos por qué se tomó la decisión.</w:t>
+      </w:r>
+    </w:p>
+    <w:p>
+      <w:pPr>
+        <w:rPr>
+          <w:sz w:val="24"/>
+        </w:rPr>
+      </w:pPr>
+    </w:p>
+    <w:p>
+      <w:pPr>
+        <w:rPr>
+          <w:rFonts w:ascii="Arial" w:hAnsi="Arial" w:cs="Arial"/>
+          <w:sz w:val="24"/>
+          <w:szCs w:val="24"/>
+          <w:lang w:val="es-ES"/>
+        </w:rPr>
+      </w:pPr>
+      <w:r>
+        <w:rPr>
+          <w:rFonts w:ascii="Arial" w:hAnsi="Arial" w:cs="Arial"/>
+          <w:sz w:val="24"/>
+          <w:szCs w:val="24"/>
+          <w:lang w:val="es-ES"/>
+        </w:rPr>
+        <w:t xml:space="preserve">Alternativa </w:t>
+      </w:r>
+      <w:r>
+        <w:rPr>
+          <w:rFonts w:ascii="Arial" w:hAnsi="Arial" w:cs="Arial"/>
+          <w:sz w:val="24"/>
+          <w:szCs w:val="24"/>
+          <w:lang w:val="es-ES"/>
+        </w:rPr>
+        <w:t xml:space="preserve">3: </w:t>
+      </w:r>
+      <w:r>
+        <w:rPr>
+          <w:rFonts w:ascii="Arial" w:hAnsi="Arial" w:cs="Arial"/>
+          <w:sz w:val="24"/>
+          <w:szCs w:val="24"/>
+          <w:lang w:val="es-ES"/>
+        </w:rPr>
+        <w:t>Realizar Graficas</w:t>
+      </w:r>
+      <w:r>
+        <w:rPr>
+          <w:rFonts w:ascii="Arial" w:hAnsi="Arial" w:cs="Arial"/>
+          <w:sz w:val="24"/>
+          <w:szCs w:val="24"/>
+          <w:lang w:val="es-ES"/>
+        </w:rPr>
+        <w:t xml:space="preserve"> de torta o pastel</w:t>
+      </w:r>
+    </w:p>
+    <w:p>
+      <w:pPr>
+        <w:rPr>
+          <w:rFonts w:ascii="Arial" w:hAnsi="Arial" w:cs="Arial"/>
+          <w:sz w:val="24"/>
+          <w:szCs w:val="24"/>
+          <w:lang w:val="es-ES"/>
+        </w:rPr>
+      </w:pPr>
+      <w:r>
+        <w:rPr>
+          <w:rFonts w:ascii="Arial" w:hAnsi="Arial" w:cs="Arial"/>
+          <w:sz w:val="24"/>
+          <w:szCs w:val="24"/>
+          <w:lang w:val="es-ES"/>
+        </w:rPr>
+        <w:t>-Aunque sería muy interesante graficar los datos en el tipo de graficas pastel o torta, no sería pertinentes acorde al manejo de datos, ya que no estamos manejando porcentajes específicos, y son muchas ciudades, y sitios los cuales habría que colocar en el diagrama y no es lo mejor.</w:t>
+      </w:r>
+    </w:p>
+    <w:p>
+      <w:pPr>
+        <w:rPr>
+          <w:rFonts w:ascii="Arial" w:hAnsi="Arial" w:cs="Arial"/>
+          <w:sz w:val="24"/>
+          <w:szCs w:val="24"/>
+          <w:lang w:val="es-ES"/>
+        </w:rPr>
+      </w:pPr>
+    </w:p>
+    <w:p>
+      <w:pPr>
+        <w:rPr>
+          <w:rFonts w:ascii="Arial" w:hAnsi="Arial" w:cs="Arial"/>
+          <w:sz w:val="24"/>
+          <w:szCs w:val="24"/>
+          <w:lang w:val="es-ES"/>
+        </w:rPr>
+      </w:pPr>
+      <w:r>
+        <w:rPr>
+          <w:rFonts w:ascii="Arial" w:hAnsi="Arial" w:cs="Arial"/>
+          <w:sz w:val="24"/>
+          <w:szCs w:val="24"/>
+          <w:lang w:val="es-ES"/>
+        </w:rPr>
+        <w:t xml:space="preserve">Alternativa </w:t>
+      </w:r>
+      <w:r>
+        <w:rPr>
+          <w:rFonts w:ascii="Arial" w:hAnsi="Arial" w:cs="Arial"/>
+          <w:sz w:val="24"/>
+          <w:szCs w:val="24"/>
+          <w:lang w:val="es-ES"/>
+        </w:rPr>
+        <w:t>4:</w:t>
+      </w:r>
+      <w:r>
+        <w:rPr>
+          <w:rFonts w:ascii="Arial" w:hAnsi="Arial" w:cs="Arial"/>
+          <w:sz w:val="24"/>
+          <w:szCs w:val="24"/>
+          <w:lang w:val="es-ES"/>
+        </w:rPr>
+        <w:t xml:space="preserve"> Realizar</w:t>
+      </w:r>
+      <w:r>
+        <w:rPr>
+          <w:rFonts w:ascii="Arial" w:hAnsi="Arial" w:cs="Arial"/>
+          <w:sz w:val="24"/>
+          <w:szCs w:val="24"/>
+          <w:lang w:val="es-ES"/>
+        </w:rPr>
+        <w:t xml:space="preserve"> </w:t>
+      </w:r>
+      <w:r>
+        <w:rPr>
+          <w:rFonts w:ascii="Arial" w:hAnsi="Arial" w:cs="Arial"/>
+          <w:sz w:val="24"/>
+          <w:szCs w:val="24"/>
+          <w:lang w:val="es-ES"/>
+        </w:rPr>
+        <w:t>d</w:t>
+      </w:r>
+      <w:r>
+        <w:rPr>
+          <w:rFonts w:ascii="Arial" w:hAnsi="Arial" w:cs="Arial"/>
+          <w:sz w:val="24"/>
+          <w:szCs w:val="24"/>
+          <w:lang w:val="es-ES"/>
+        </w:rPr>
+        <w:t>iagrama de cajas y alambres</w:t>
+      </w:r>
+    </w:p>
+    <w:p>
+      <w:pPr>
+        <w:rPr>
+          <w:rFonts w:ascii="Arial" w:hAnsi="Arial" w:cs="Arial"/>
+          <w:sz w:val="24"/>
+          <w:szCs w:val="24"/>
+          <w:lang w:val="es-ES"/>
+        </w:rPr>
+      </w:pPr>
+      <w:r>
+        <w:rPr>
+          <w:rFonts w:ascii="Arial" w:hAnsi="Arial" w:cs="Arial"/>
+          <w:sz w:val="24"/>
+          <w:szCs w:val="24"/>
+          <w:lang w:val="es-ES"/>
+        </w:rPr>
+        <w:t>-Al igual que con la alternativa anterior el uso de este diagrama sería muy interesante con los datos que se están manejando, sin embargo no es la mejor opción.</w:t>
       </w:r>
     </w:p>
     <w:p>
@@ -1581,6 +1711,431 @@
           <w:lang w:val="es-ES"/>
         </w:rPr>
         <w:t>Fase 5: Evaluación y Selección de la Mejor Solución</w:t>
+      </w:r>
+    </w:p>
+    <w:p>
+      <w:pPr>
+        <w:rPr>
+          <w:rFonts w:ascii="Arial" w:hAnsi="Arial" w:cs="Arial"/>
+          <w:b/>
+          <w:sz w:val="28"/>
+          <w:lang w:val="es-ES"/>
+        </w:rPr>
+      </w:pPr>
+    </w:p>
+    <w:p>
+      <w:pPr>
+        <w:rPr>
+          <w:rFonts w:ascii="Arial" w:hAnsi="Arial" w:cs="Arial"/>
+          <w:b/>
+          <w:sz w:val="28"/>
+          <w:lang w:val="es-ES"/>
+        </w:rPr>
+      </w:pPr>
+      <w:r>
+        <w:rPr>
+          <w:rFonts w:ascii="Arial" w:hAnsi="Arial" w:cs="Arial"/>
+          <w:b/>
+          <w:sz w:val="28"/>
+          <w:lang w:val="es-ES"/>
+        </w:rPr>
+        <w:t>Criterios</w:t>
+      </w:r>
+    </w:p>
+    <w:p>
+      <w:pPr>
+        <w:rPr>
+          <w:rFonts w:ascii="Arial" w:hAnsi="Arial" w:cs="Arial"/>
+          <w:sz w:val="24"/>
+          <w:lang w:val="es-ES"/>
+        </w:rPr>
+      </w:pPr>
+      <w:r>
+        <w:rPr>
+          <w:rFonts w:ascii="Arial" w:hAnsi="Arial" w:cs="Arial"/>
+          <w:sz w:val="24"/>
+          <w:lang w:val="es-ES"/>
+        </w:rPr>
+        <w:t>Estos son los principios por los cuales serán evaluadas las ideas y donde escogeremos las apropiadas para el desarrollo de la solución del problema de forma definitiva.</w:t>
+      </w:r>
+    </w:p>
+    <w:p>
+      <w:pPr>
+        <w:rPr>
+          <w:rFonts w:ascii="Arial" w:hAnsi="Arial" w:cs="Arial"/>
+          <w:sz w:val="24"/>
+          <w:lang w:val="es-ES"/>
+        </w:rPr>
+      </w:pPr>
+    </w:p>
+    <w:p>
+      <w:pPr>
+        <w:rPr>
+          <w:rFonts w:ascii="Arial" w:hAnsi="Arial" w:cs="Arial"/>
+          <w:sz w:val="24"/>
+          <w:lang w:val="es-ES"/>
+        </w:rPr>
+      </w:pPr>
+      <w:r>
+        <w:rPr>
+          <w:rFonts w:ascii="Arial" w:hAnsi="Arial" w:cs="Arial"/>
+          <w:sz w:val="24"/>
+          <w:lang w:val="es-ES"/>
+        </w:rPr>
+        <w:t>Criterio A: Complejidad</w:t>
+      </w:r>
+    </w:p>
+    <w:p>
+      <w:pPr>
+        <w:rPr>
+          <w:rFonts w:ascii="Arial" w:hAnsi="Arial" w:cs="Arial"/>
+          <w:sz w:val="24"/>
+          <w:lang w:val="es-ES"/>
+        </w:rPr>
+      </w:pPr>
+      <w:r>
+        <w:rPr>
+          <w:rFonts w:ascii="Arial" w:hAnsi="Arial" w:cs="Arial"/>
+          <w:sz w:val="24"/>
+          <w:lang w:val="es-ES"/>
+        </w:rPr>
+        <w:t>• [8] Complejidad constante</w:t>
+      </w:r>
+    </w:p>
+    <w:p>
+      <w:pPr>
+        <w:rPr>
+          <w:rFonts w:ascii="Arial" w:hAnsi="Arial" w:cs="Arial"/>
+          <w:sz w:val="24"/>
+          <w:lang w:val="es-ES"/>
+        </w:rPr>
+      </w:pPr>
+      <w:r>
+        <w:rPr>
+          <w:rFonts w:ascii="Arial" w:hAnsi="Arial" w:cs="Arial"/>
+          <w:sz w:val="24"/>
+          <w:lang w:val="es-ES"/>
+        </w:rPr>
+        <w:t>• [7] Complejidad logarítmica</w:t>
+      </w:r>
+    </w:p>
+    <w:p>
+      <w:pPr>
+        <w:rPr>
+          <w:rFonts w:ascii="Arial" w:hAnsi="Arial" w:cs="Arial"/>
+          <w:sz w:val="24"/>
+          <w:lang w:val="es-ES"/>
+        </w:rPr>
+      </w:pPr>
+      <w:r>
+        <w:rPr>
+          <w:rFonts w:ascii="Arial" w:hAnsi="Arial" w:cs="Arial"/>
+          <w:sz w:val="24"/>
+          <w:lang w:val="es-ES"/>
+        </w:rPr>
+        <w:t>• [6] Complejidad raíz</w:t>
+      </w:r>
+    </w:p>
+    <w:p>
+      <w:pPr>
+        <w:rPr>
+          <w:rFonts w:ascii="Arial" w:hAnsi="Arial" w:cs="Arial"/>
+          <w:sz w:val="24"/>
+          <w:lang w:val="es-ES"/>
+        </w:rPr>
+      </w:pPr>
+    </w:p>
+    <w:p>
+      <w:pPr>
+        <w:rPr>
+          <w:rFonts w:ascii="Arial" w:hAnsi="Arial" w:cs="Arial"/>
+          <w:sz w:val="24"/>
+          <w:lang w:val="es-ES"/>
+        </w:rPr>
+      </w:pPr>
+    </w:p>
+    <w:p>
+      <w:pPr>
+        <w:rPr>
+          <w:rFonts w:ascii="Arial" w:hAnsi="Arial" w:cs="Arial"/>
+          <w:sz w:val="24"/>
+          <w:lang w:val="es-ES"/>
+        </w:rPr>
+      </w:pPr>
+      <w:r>
+        <w:rPr>
+          <w:rFonts w:ascii="Arial" w:hAnsi="Arial" w:cs="Arial"/>
+          <w:sz w:val="24"/>
+          <w:lang w:val="es-ES"/>
+        </w:rPr>
+        <w:t>• [5] Complejidad lineal</w:t>
+      </w:r>
+    </w:p>
+    <w:p>
+      <w:pPr>
+        <w:rPr>
+          <w:rFonts w:ascii="Arial" w:hAnsi="Arial" w:cs="Arial"/>
+          <w:sz w:val="24"/>
+          <w:lang w:val="es-ES"/>
+        </w:rPr>
+      </w:pPr>
+      <w:r>
+        <w:rPr>
+          <w:rFonts w:ascii="Arial" w:hAnsi="Arial" w:cs="Arial"/>
+          <w:sz w:val="24"/>
+          <w:lang w:val="es-ES"/>
+        </w:rPr>
+        <w:t xml:space="preserve">• [4] Complejidad </w:t>
+      </w:r>
+      <w:proofErr w:type="spellStart"/>
+      <w:r>
+        <w:rPr>
+          <w:rFonts w:ascii="Arial" w:hAnsi="Arial" w:cs="Arial"/>
+          <w:sz w:val="24"/>
+          <w:lang w:val="es-ES"/>
+        </w:rPr>
+        <w:t>nlogn</w:t>
+      </w:r>
+      <w:proofErr w:type="spellEnd"/>
+    </w:p>
+    <w:p>
+      <w:pPr>
+        <w:rPr>
+          <w:rFonts w:ascii="Arial" w:hAnsi="Arial" w:cs="Arial"/>
+          <w:sz w:val="24"/>
+          <w:lang w:val="es-ES"/>
+        </w:rPr>
+      </w:pPr>
+      <w:r>
+        <w:rPr>
+          <w:rFonts w:ascii="Arial" w:hAnsi="Arial" w:cs="Arial"/>
+          <w:sz w:val="24"/>
+          <w:lang w:val="es-ES"/>
+        </w:rPr>
+        <w:t>• [3] Complejidad polinómica</w:t>
+      </w:r>
+    </w:p>
+    <w:p>
+      <w:pPr>
+        <w:rPr>
+          <w:rFonts w:ascii="Arial" w:hAnsi="Arial" w:cs="Arial"/>
+          <w:sz w:val="24"/>
+          <w:lang w:val="es-ES"/>
+        </w:rPr>
+      </w:pPr>
+      <w:r>
+        <w:rPr>
+          <w:rFonts w:ascii="Arial" w:hAnsi="Arial" w:cs="Arial"/>
+          <w:sz w:val="24"/>
+          <w:lang w:val="es-ES"/>
+        </w:rPr>
+        <w:t>• [2] Complejidad exponencial</w:t>
+      </w:r>
+    </w:p>
+    <w:p>
+      <w:pPr>
+        <w:rPr>
+          <w:rFonts w:ascii="Arial" w:hAnsi="Arial" w:cs="Arial"/>
+          <w:sz w:val="24"/>
+          <w:lang w:val="es-ES"/>
+        </w:rPr>
+      </w:pPr>
+      <w:r>
+        <w:rPr>
+          <w:rFonts w:ascii="Arial" w:hAnsi="Arial" w:cs="Arial"/>
+          <w:sz w:val="24"/>
+          <w:lang w:val="es-ES"/>
+        </w:rPr>
+        <w:t>• [1] Complejidad factorial</w:t>
+      </w:r>
+    </w:p>
+    <w:p>
+      <w:pPr>
+        <w:rPr>
+          <w:rFonts w:ascii="Arial" w:hAnsi="Arial" w:cs="Arial"/>
+          <w:sz w:val="24"/>
+          <w:lang w:val="es-ES"/>
+        </w:rPr>
+      </w:pPr>
+    </w:p>
+    <w:p>
+      <w:pPr>
+        <w:rPr>
+          <w:rFonts w:ascii="Arial" w:hAnsi="Arial" w:cs="Arial"/>
+          <w:sz w:val="24"/>
+          <w:lang w:val="es-ES"/>
+        </w:rPr>
+      </w:pPr>
+      <w:r>
+        <w:rPr>
+          <w:rFonts w:ascii="Arial" w:hAnsi="Arial" w:cs="Arial"/>
+          <w:sz w:val="24"/>
+          <w:lang w:val="es-ES"/>
+        </w:rPr>
+        <w:t>Criterio B: Eficiencia</w:t>
+      </w:r>
+    </w:p>
+    <w:p>
+      <w:pPr>
+        <w:rPr>
+          <w:rFonts w:ascii="Arial" w:hAnsi="Arial" w:cs="Arial"/>
+          <w:sz w:val="24"/>
+          <w:lang w:val="es-ES"/>
+        </w:rPr>
+      </w:pPr>
+      <w:r>
+        <w:rPr>
+          <w:rFonts w:ascii="Arial" w:hAnsi="Arial" w:cs="Arial"/>
+          <w:sz w:val="24"/>
+          <w:lang w:val="es-ES"/>
+        </w:rPr>
+        <w:t>• [3] Muy eficiente</w:t>
+      </w:r>
+    </w:p>
+    <w:p>
+      <w:pPr>
+        <w:rPr>
+          <w:rFonts w:ascii="Arial" w:hAnsi="Arial" w:cs="Arial"/>
+          <w:sz w:val="24"/>
+          <w:lang w:val="es-ES"/>
+        </w:rPr>
+      </w:pPr>
+      <w:r>
+        <w:rPr>
+          <w:rFonts w:ascii="Arial" w:hAnsi="Arial" w:cs="Arial"/>
+          <w:sz w:val="24"/>
+          <w:lang w:val="es-ES"/>
+        </w:rPr>
+        <w:t>• [2] Eficiente</w:t>
+      </w:r>
+    </w:p>
+    <w:p>
+      <w:pPr>
+        <w:rPr>
+          <w:rFonts w:ascii="Arial" w:hAnsi="Arial" w:cs="Arial"/>
+          <w:sz w:val="24"/>
+          <w:lang w:val="es-ES"/>
+        </w:rPr>
+      </w:pPr>
+      <w:r>
+        <w:rPr>
+          <w:rFonts w:ascii="Arial" w:hAnsi="Arial" w:cs="Arial"/>
+          <w:sz w:val="24"/>
+          <w:lang w:val="es-ES"/>
+        </w:rPr>
+        <w:t>• [1] Nada eficiente</w:t>
+      </w:r>
+    </w:p>
+    <w:p>
+      <w:pPr>
+        <w:rPr>
+          <w:rFonts w:ascii="Arial" w:hAnsi="Arial" w:cs="Arial"/>
+          <w:sz w:val="24"/>
+          <w:lang w:val="es-ES"/>
+        </w:rPr>
+      </w:pPr>
+    </w:p>
+    <w:p>
+      <w:pPr>
+        <w:rPr>
+          <w:rFonts w:ascii="Arial" w:hAnsi="Arial" w:cs="Arial"/>
+          <w:sz w:val="24"/>
+          <w:lang w:val="es-ES"/>
+        </w:rPr>
+      </w:pPr>
+      <w:r>
+        <w:rPr>
+          <w:rFonts w:ascii="Arial" w:hAnsi="Arial" w:cs="Arial"/>
+          <w:sz w:val="24"/>
+          <w:lang w:val="es-ES"/>
+        </w:rPr>
+        <w:t>Criterio C: Facilidad implementación</w:t>
+      </w:r>
+    </w:p>
+    <w:p>
+      <w:pPr>
+        <w:rPr>
+          <w:rFonts w:ascii="Arial" w:hAnsi="Arial" w:cs="Arial"/>
+          <w:sz w:val="24"/>
+          <w:lang w:val="es-ES"/>
+        </w:rPr>
+      </w:pPr>
+      <w:r>
+        <w:rPr>
+          <w:rFonts w:ascii="Arial" w:hAnsi="Arial" w:cs="Arial"/>
+          <w:sz w:val="24"/>
+          <w:lang w:val="es-ES"/>
+        </w:rPr>
+        <w:t>• [2] Fácil</w:t>
+      </w:r>
+    </w:p>
+    <w:p>
+      <w:pPr>
+        <w:rPr>
+          <w:rFonts w:ascii="Arial" w:hAnsi="Arial" w:cs="Arial"/>
+          <w:sz w:val="24"/>
+          <w:lang w:val="es-ES"/>
+        </w:rPr>
+      </w:pPr>
+      <w:r>
+        <w:rPr>
+          <w:rFonts w:ascii="Arial" w:hAnsi="Arial" w:cs="Arial"/>
+          <w:sz w:val="24"/>
+          <w:lang w:val="es-ES"/>
+        </w:rPr>
+        <w:t>• [1] Difícil</w:t>
+      </w:r>
+    </w:p>
+    <w:p>
+      <w:pPr>
+        <w:rPr>
+          <w:rFonts w:ascii="Arial" w:hAnsi="Arial" w:cs="Arial"/>
+          <w:sz w:val="24"/>
+          <w:lang w:val="es-ES"/>
+        </w:rPr>
+      </w:pPr>
+    </w:p>
+    <w:p>
+      <w:pPr>
+        <w:rPr>
+          <w:rFonts w:ascii="Arial" w:hAnsi="Arial" w:cs="Arial"/>
+          <w:sz w:val="24"/>
+          <w:lang w:val="es-ES"/>
+        </w:rPr>
+      </w:pPr>
+      <w:r>
+        <w:rPr>
+          <w:rFonts w:ascii="Arial" w:hAnsi="Arial" w:cs="Arial"/>
+          <w:sz w:val="24"/>
+          <w:lang w:val="es-ES"/>
+        </w:rPr>
+        <w:t>Evaluación</w:t>
+      </w:r>
+    </w:p>
+    <w:p>
+      <w:pPr>
+        <w:rPr>
+          <w:rFonts w:ascii="Arial" w:hAnsi="Arial" w:cs="Arial"/>
+          <w:sz w:val="24"/>
+          <w:lang w:val="es-ES"/>
+        </w:rPr>
+      </w:pPr>
+    </w:p>
+    <w:p>
+      <w:pPr>
+        <w:rPr>
+          <w:rFonts w:ascii="Arial" w:hAnsi="Arial" w:cs="Arial"/>
+          <w:sz w:val="24"/>
+          <w:lang w:val="es-ES"/>
+        </w:rPr>
+      </w:pPr>
+      <w:r>
+        <w:rPr>
+          <w:rFonts w:ascii="Arial" w:hAnsi="Arial" w:cs="Arial"/>
+          <w:sz w:val="24"/>
+          <w:lang w:val="es-ES"/>
+        </w:rPr>
+        <w:t>Evaluando los criterios anteriores en las alternativas que se mantienen, obtenemos la siguiente tabla:</w:t>
       </w:r>
     </w:p>
     <w:tbl>
@@ -1590,13 +2145,35 @@
         <w:tblLook w:val="04A0" w:firstRow="1" w:lastRow="0" w:firstColumn="1" w:lastColumn="0" w:noHBand="0" w:noVBand="1"/>
       </w:tblPr>
       <w:tblGrid>
-        <w:gridCol w:w="3539"/>
-        <w:gridCol w:w="5289"/>
+        <w:gridCol w:w="1899"/>
+        <w:gridCol w:w="1733"/>
+        <w:gridCol w:w="1732"/>
+        <w:gridCol w:w="1732"/>
+        <w:gridCol w:w="1732"/>
       </w:tblGrid>
       <w:tr>
         <w:tc>
           <w:tcPr>
-            <w:tcW w:w="3539" w:type="dxa"/>
+            <w:tcW w:w="1899" w:type="dxa"/>
+          </w:tcPr>
+          <w:p>
+            <w:pPr>
+              <w:tabs>
+                <w:tab w:val="left" w:pos="1415"/>
+              </w:tabs>
+              <w:jc w:val="center"/>
+              <w:rPr>
+                <w:rFonts w:ascii="Arial" w:hAnsi="Arial" w:cs="Arial"/>
+                <w:b/>
+                <w:sz w:val="24"/>
+                <w:lang w:val="es-ES"/>
+              </w:rPr>
+            </w:pPr>
+          </w:p>
+        </w:tc>
+        <w:tc>
+          <w:tcPr>
+            <w:tcW w:w="1733" w:type="dxa"/>
           </w:tcPr>
           <w:p>
             <w:pPr>
@@ -1618,24 +2195,13 @@
                 <w:sz w:val="24"/>
                 <w:lang w:val="es-ES"/>
               </w:rPr>
-              <w:t>Criterio</w:t>
+              <w:t>Criterio A</w:t>
             </w:r>
-            <w:r>
-              <w:rPr>
-                <w:rFonts w:ascii="Arial" w:hAnsi="Arial" w:cs="Arial"/>
-                <w:b/>
-                <w:sz w:val="24"/>
-                <w:lang w:val="es-ES"/>
-              </w:rPr>
-              <w:t>s</w:t>
-            </w:r>
-            <w:bookmarkStart w:id="0" w:name="_GoBack"/>
-            <w:bookmarkEnd w:id="0"/>
           </w:p>
         </w:tc>
         <w:tc>
           <w:tcPr>
-            <w:tcW w:w="5289" w:type="dxa"/>
+            <w:tcW w:w="1732" w:type="dxa"/>
           </w:tcPr>
           <w:p>
             <w:pPr>
@@ -1650,13 +2216,78 @@
                 <w:lang w:val="es-ES"/>
               </w:rPr>
             </w:pPr>
+            <w:r>
+              <w:rPr>
+                <w:rFonts w:ascii="Arial" w:hAnsi="Arial" w:cs="Arial"/>
+                <w:b/>
+                <w:sz w:val="24"/>
+                <w:lang w:val="es-ES"/>
+              </w:rPr>
+              <w:t>Criterio B</w:t>
+            </w:r>
+          </w:p>
+        </w:tc>
+        <w:tc>
+          <w:tcPr>
+            <w:tcW w:w="1732" w:type="dxa"/>
+          </w:tcPr>
+          <w:p>
+            <w:pPr>
+              <w:tabs>
+                <w:tab w:val="left" w:pos="1415"/>
+              </w:tabs>
+              <w:jc w:val="center"/>
+              <w:rPr>
+                <w:rFonts w:ascii="Arial" w:hAnsi="Arial" w:cs="Arial"/>
+                <w:b/>
+                <w:sz w:val="24"/>
+                <w:lang w:val="es-ES"/>
+              </w:rPr>
+            </w:pPr>
+            <w:r>
+              <w:rPr>
+                <w:rFonts w:ascii="Arial" w:hAnsi="Arial" w:cs="Arial"/>
+                <w:b/>
+                <w:sz w:val="24"/>
+                <w:lang w:val="es-ES"/>
+              </w:rPr>
+              <w:t>Criterio C</w:t>
+            </w:r>
+          </w:p>
+        </w:tc>
+        <w:tc>
+          <w:tcPr>
+            <w:tcW w:w="1732" w:type="dxa"/>
+          </w:tcPr>
+          <w:p>
+            <w:pPr>
+              <w:tabs>
+                <w:tab w:val="left" w:pos="1415"/>
+              </w:tabs>
+              <w:jc w:val="center"/>
+              <w:rPr>
+                <w:rFonts w:ascii="Arial" w:hAnsi="Arial" w:cs="Arial"/>
+                <w:b/>
+                <w:sz w:val="24"/>
+                <w:lang w:val="es-ES"/>
+              </w:rPr>
+            </w:pPr>
+            <w:r>
+              <w:rPr>
+                <w:rFonts w:ascii="Arial" w:hAnsi="Arial" w:cs="Arial"/>
+                <w:b/>
+                <w:sz w:val="24"/>
+                <w:lang w:val="es-ES"/>
+              </w:rPr>
+              <w:t>Total</w:t>
+            </w:r>
           </w:p>
         </w:tc>
       </w:tr>
       <w:tr>
         <w:tc>
           <w:tcPr>
-            <w:tcW w:w="3539" w:type="dxa"/>
+            <w:tcW w:w="1899" w:type="dxa"/>
           </w:tcPr>
           <w:p>
             <w:pPr>
@@ -1670,11 +2301,19 @@
                 <w:lang w:val="es-ES"/>
               </w:rPr>
             </w:pPr>
+            <w:r>
+              <w:rPr>
+                <w:rFonts w:ascii="Arial" w:hAnsi="Arial" w:cs="Arial"/>
+                <w:sz w:val="24"/>
+                <w:lang w:val="es-ES"/>
+              </w:rPr>
+              <w:t>Alternativa 1: Uso de GMaps</w:t>
+            </w:r>
           </w:p>
         </w:tc>
         <w:tc>
           <w:tcPr>
-            <w:tcW w:w="5289" w:type="dxa"/>
+            <w:tcW w:w="1733" w:type="dxa"/>
           </w:tcPr>
           <w:p>
             <w:pPr>
@@ -1688,13 +2327,19 @@
                 <w:lang w:val="es-ES"/>
               </w:rPr>
             </w:pPr>
+            <w:r>
+              <w:rPr>
+                <w:rFonts w:ascii="Arial" w:hAnsi="Arial" w:cs="Arial"/>
+                <w:sz w:val="24"/>
+                <w:lang w:val="es-ES"/>
+              </w:rPr>
+              <w:t>Logarítmica - 7</w:t>
+            </w:r>
           </w:p>
         </w:tc>
-      </w:tr>
-      <w:tr>
         <w:tc>
           <w:tcPr>
-            <w:tcW w:w="3539" w:type="dxa"/>
+            <w:tcW w:w="1732" w:type="dxa"/>
           </w:tcPr>
           <w:p>
             <w:pPr>
@@ -1708,11 +2353,19 @@
                 <w:lang w:val="es-ES"/>
               </w:rPr>
             </w:pPr>
+            <w:r>
+              <w:rPr>
+                <w:rFonts w:ascii="Arial" w:hAnsi="Arial" w:cs="Arial"/>
+                <w:sz w:val="24"/>
+                <w:lang w:val="es-ES"/>
+              </w:rPr>
+              <w:t>Eficiente - 2</w:t>
+            </w:r>
           </w:p>
         </w:tc>
         <w:tc>
           <w:tcPr>
-            <w:tcW w:w="5289" w:type="dxa"/>
+            <w:tcW w:w="1732" w:type="dxa"/>
           </w:tcPr>
           <w:p>
             <w:pPr>
@@ -1726,6 +2379,172 @@
                 <w:lang w:val="es-ES"/>
               </w:rPr>
             </w:pPr>
+            <w:r>
+              <w:rPr>
+                <w:rFonts w:ascii="Arial" w:hAnsi="Arial" w:cs="Arial"/>
+                <w:sz w:val="24"/>
+                <w:lang w:val="es-ES"/>
+              </w:rPr>
+              <w:t>Fácil - 2</w:t>
+            </w:r>
+          </w:p>
+        </w:tc>
+        <w:tc>
+          <w:tcPr>
+            <w:tcW w:w="1732" w:type="dxa"/>
+          </w:tcPr>
+          <w:p>
+            <w:pPr>
+              <w:tabs>
+                <w:tab w:val="left" w:pos="1415"/>
+              </w:tabs>
+              <w:jc w:val="center"/>
+              <w:rPr>
+                <w:rFonts w:ascii="Arial" w:hAnsi="Arial" w:cs="Arial"/>
+                <w:sz w:val="24"/>
+                <w:lang w:val="es-ES"/>
+              </w:rPr>
+            </w:pPr>
+            <w:r>
+              <w:rPr>
+                <w:rFonts w:ascii="Arial" w:hAnsi="Arial" w:cs="Arial"/>
+                <w:sz w:val="24"/>
+                <w:lang w:val="es-ES"/>
+              </w:rPr>
+              <w:t>11</w:t>
+            </w:r>
+          </w:p>
+        </w:tc>
+      </w:tr>
+      <w:tr>
+        <w:tc>
+          <w:tcPr>
+            <w:tcW w:w="1899" w:type="dxa"/>
+          </w:tcPr>
+          <w:p>
+            <w:pPr>
+              <w:tabs>
+                <w:tab w:val="left" w:pos="1415"/>
+              </w:tabs>
+              <w:jc w:val="center"/>
+              <w:rPr>
+                <w:rFonts w:ascii="Arial" w:hAnsi="Arial" w:cs="Arial"/>
+                <w:sz w:val="24"/>
+                <w:lang w:val="es-ES"/>
+              </w:rPr>
+            </w:pPr>
+            <w:r>
+              <w:rPr>
+                <w:rFonts w:ascii="Arial" w:hAnsi="Arial" w:cs="Arial"/>
+                <w:sz w:val="24"/>
+                <w:lang w:val="es-ES"/>
+              </w:rPr>
+              <w:t>Alternativa 2: Gráficas de barras</w:t>
+            </w:r>
+          </w:p>
+        </w:tc>
+        <w:tc>
+          <w:tcPr>
+            <w:tcW w:w="1733" w:type="dxa"/>
+          </w:tcPr>
+          <w:p>
+            <w:pPr>
+              <w:tabs>
+                <w:tab w:val="left" w:pos="1415"/>
+              </w:tabs>
+              <w:jc w:val="center"/>
+              <w:rPr>
+                <w:rFonts w:ascii="Arial" w:hAnsi="Arial" w:cs="Arial"/>
+                <w:sz w:val="24"/>
+                <w:lang w:val="es-ES"/>
+              </w:rPr>
+            </w:pPr>
+            <w:r>
+              <w:rPr>
+                <w:rFonts w:ascii="Arial" w:hAnsi="Arial" w:cs="Arial"/>
+                <w:sz w:val="24"/>
+                <w:lang w:val="es-ES"/>
+              </w:rPr>
+              <w:t>7 Logarítmica</w:t>
+            </w:r>
+          </w:p>
+        </w:tc>
+        <w:tc>
+          <w:tcPr>
+            <w:tcW w:w="1732" w:type="dxa"/>
+          </w:tcPr>
+          <w:p>
+            <w:pPr>
+              <w:tabs>
+                <w:tab w:val="left" w:pos="1415"/>
+              </w:tabs>
+              <w:jc w:val="center"/>
+              <w:rPr>
+                <w:rFonts w:ascii="Arial" w:hAnsi="Arial" w:cs="Arial"/>
+                <w:sz w:val="24"/>
+                <w:lang w:val="es-ES"/>
+              </w:rPr>
+            </w:pPr>
+            <w:r>
+              <w:rPr>
+                <w:rFonts w:ascii="Arial" w:hAnsi="Arial" w:cs="Arial"/>
+                <w:sz w:val="24"/>
+                <w:lang w:val="es-ES"/>
+              </w:rPr>
+              <w:t>Muy eficiente - 3</w:t>
+            </w:r>
+          </w:p>
+        </w:tc>
+        <w:tc>
+          <w:tcPr>
+            <w:tcW w:w="1732" w:type="dxa"/>
+          </w:tcPr>
+          <w:p>
+            <w:pPr>
+              <w:tabs>
+                <w:tab w:val="left" w:pos="1415"/>
+              </w:tabs>
+              <w:jc w:val="center"/>
+              <w:rPr>
+                <w:rFonts w:ascii="Arial" w:hAnsi="Arial" w:cs="Arial"/>
+                <w:sz w:val="24"/>
+                <w:lang w:val="es-ES"/>
+              </w:rPr>
+            </w:pPr>
+            <w:r>
+              <w:rPr>
+                <w:rFonts w:ascii="Arial" w:hAnsi="Arial" w:cs="Arial"/>
+                <w:sz w:val="24"/>
+                <w:lang w:val="es-ES"/>
+              </w:rPr>
+              <w:t>Fácil – 2</w:t>
+            </w:r>
+          </w:p>
+        </w:tc>
+        <w:tc>
+          <w:tcPr>
+            <w:tcW w:w="1732" w:type="dxa"/>
+          </w:tcPr>
+          <w:p>
+            <w:pPr>
+              <w:tabs>
+                <w:tab w:val="left" w:pos="1415"/>
+              </w:tabs>
+              <w:jc w:val="center"/>
+              <w:rPr>
+                <w:rFonts w:ascii="Arial" w:hAnsi="Arial" w:cs="Arial"/>
+                <w:sz w:val="24"/>
+                <w:lang w:val="es-ES"/>
+              </w:rPr>
+            </w:pPr>
+            <w:r>
+              <w:rPr>
+                <w:rFonts w:ascii="Arial" w:hAnsi="Arial" w:cs="Arial"/>
+                <w:sz w:val="24"/>
+                <w:lang w:val="es-ES"/>
+              </w:rPr>
+              <w:t>11</w:t>
+            </w:r>
           </w:p>
         </w:tc>
       </w:tr>
@@ -1753,172 +2572,125 @@
         <w:jc w:val="both"/>
         <w:rPr>
           <w:rFonts w:ascii="Arial" w:hAnsi="Arial" w:cs="Arial"/>
-          <w:sz w:val="24"/>
-          <w:lang w:val="es-ES"/>
-        </w:rPr>
-      </w:pPr>
-    </w:p>
-    <w:p>
-      <w:pPr>
-        <w:tabs>
-          <w:tab w:val="left" w:pos="1415"/>
-        </w:tabs>
-        <w:spacing w:after="0"/>
-        <w:jc w:val="both"/>
-        <w:rPr>
-          <w:rFonts w:ascii="Arial" w:hAnsi="Arial" w:cs="Arial"/>
-          <w:b/>
-          <w:sz w:val="24"/>
-          <w:lang w:val="es-ES"/>
-        </w:rPr>
-      </w:pPr>
-      <w:r>
-        <w:rPr>
-          <w:rFonts w:ascii="Arial" w:hAnsi="Arial" w:cs="Arial"/>
-          <w:b/>
-          <w:sz w:val="24"/>
-          <w:lang w:val="es-ES"/>
-        </w:rPr>
-        <w:t>DISEÑO:</w:t>
-      </w:r>
-    </w:p>
-    <w:p>
-      <w:pPr>
-        <w:tabs>
-          <w:tab w:val="left" w:pos="1415"/>
-        </w:tabs>
-        <w:spacing w:after="0"/>
-        <w:jc w:val="both"/>
-        <w:rPr>
-          <w:rFonts w:ascii="Arial" w:hAnsi="Arial" w:cs="Arial"/>
-          <w:b/>
-          <w:sz w:val="24"/>
-          <w:lang w:val="es-ES"/>
-        </w:rPr>
-      </w:pPr>
-    </w:p>
-    <w:p>
-      <w:pPr>
-        <w:tabs>
-          <w:tab w:val="left" w:pos="1415"/>
-        </w:tabs>
-        <w:spacing w:after="0"/>
-        <w:jc w:val="both"/>
-        <w:rPr>
-          <w:rFonts w:ascii="Arial" w:hAnsi="Arial" w:cs="Arial"/>
-          <w:b/>
-          <w:sz w:val="24"/>
-          <w:lang w:val="es-ES"/>
-        </w:rPr>
-      </w:pPr>
-    </w:p>
-    <w:p>
-      <w:pPr>
-        <w:tabs>
-          <w:tab w:val="left" w:pos="1415"/>
-        </w:tabs>
-        <w:spacing w:after="0"/>
-        <w:jc w:val="center"/>
-        <w:rPr>
-          <w:rFonts w:ascii="Arial" w:hAnsi="Arial" w:cs="Arial"/>
-          <w:b/>
-          <w:sz w:val="24"/>
-          <w:lang w:val="es-ES"/>
-        </w:rPr>
-      </w:pPr>
-      <w:r>
-        <w:rPr>
-          <w:rFonts w:ascii="Arial" w:hAnsi="Arial" w:cs="Arial"/>
-          <w:b/>
-          <w:sz w:val="24"/>
-          <w:lang w:val="es-ES"/>
-        </w:rPr>
-        <w:t>Diagrama de clases</w:t>
-      </w:r>
-    </w:p>
-    <w:p>
-      <w:pPr>
-        <w:tabs>
-          <w:tab w:val="left" w:pos="1415"/>
-        </w:tabs>
-        <w:spacing w:after="0"/>
-        <w:jc w:val="center"/>
-        <w:rPr>
-          <w:rFonts w:ascii="Arial" w:hAnsi="Arial" w:cs="Arial"/>
-          <w:b/>
-          <w:sz w:val="24"/>
-          <w:lang w:val="es-ES"/>
-        </w:rPr>
-      </w:pPr>
-    </w:p>
-    <w:p>
-      <w:pPr>
-        <w:tabs>
-          <w:tab w:val="left" w:pos="1415"/>
-        </w:tabs>
-        <w:spacing w:after="0"/>
-        <w:jc w:val="center"/>
-        <w:rPr>
-          <w:rFonts w:ascii="Arial" w:hAnsi="Arial" w:cs="Arial"/>
-          <w:b/>
-          <w:sz w:val="24"/>
-          <w:lang w:val="es-ES"/>
-        </w:rPr>
-      </w:pPr>
-    </w:p>
-    <w:p>
-      <w:pPr>
-        <w:tabs>
-          <w:tab w:val="left" w:pos="1415"/>
-        </w:tabs>
-        <w:spacing w:after="0"/>
-        <w:jc w:val="center"/>
-        <w:rPr>
-          <w:rFonts w:ascii="Arial" w:hAnsi="Arial" w:cs="Arial"/>
-          <w:b/>
-          <w:sz w:val="24"/>
-          <w:lang w:val="es-ES"/>
-        </w:rPr>
-      </w:pPr>
-      <w:r>
-        <w:rPr>
-          <w:rFonts w:ascii="Arial" w:hAnsi="Arial" w:cs="Arial"/>
-          <w:b/>
-          <w:sz w:val="24"/>
-          <w:lang w:val="es-ES"/>
-        </w:rPr>
-        <w:t>Diagrama de Objetos</w:t>
-      </w:r>
-    </w:p>
-    <w:p>
-      <w:pPr>
-        <w:tabs>
-          <w:tab w:val="left" w:pos="1415"/>
-        </w:tabs>
-        <w:spacing w:after="0"/>
-        <w:jc w:val="center"/>
-        <w:rPr>
-          <w:rFonts w:ascii="Arial" w:hAnsi="Arial" w:cs="Arial"/>
-          <w:b/>
-          <w:sz w:val="24"/>
-          <w:lang w:val="es-ES"/>
-        </w:rPr>
-      </w:pPr>
-    </w:p>
-    <w:p>
-      <w:pPr>
-        <w:tabs>
-          <w:tab w:val="left" w:pos="1415"/>
-        </w:tabs>
-        <w:spacing w:after="0"/>
-        <w:jc w:val="center"/>
-        <w:rPr>
-          <w:rFonts w:ascii="Arial" w:hAnsi="Arial" w:cs="Arial"/>
-          <w:b/>
-          <w:sz w:val="24"/>
-          <w:lang w:val="es-ES"/>
-        </w:rPr>
-      </w:pPr>
+          <w:sz w:val="28"/>
+          <w:lang w:val="es-ES"/>
+        </w:rPr>
+      </w:pPr>
+    </w:p>
+    <w:p>
+      <w:pPr>
+        <w:tabs>
+          <w:tab w:val="left" w:pos="1415"/>
+        </w:tabs>
+        <w:spacing w:after="0"/>
+        <w:jc w:val="both"/>
+        <w:rPr>
+          <w:rFonts w:ascii="Arial" w:hAnsi="Arial" w:cs="Arial"/>
+          <w:b/>
+          <w:sz w:val="24"/>
+          <w:lang w:val="es-ES"/>
+        </w:rPr>
+      </w:pPr>
+      <w:r>
+        <w:rPr>
+          <w:rFonts w:ascii="Arial" w:hAnsi="Arial" w:cs="Arial"/>
+          <w:b/>
+          <w:sz w:val="24"/>
+          <w:lang w:val="es-ES"/>
+        </w:rPr>
+        <w:t>Selección</w:t>
+      </w:r>
+    </w:p>
+    <w:p>
+      <w:pPr>
+        <w:tabs>
+          <w:tab w:val="left" w:pos="1415"/>
+        </w:tabs>
+        <w:spacing w:after="0"/>
+        <w:jc w:val="both"/>
+        <w:rPr>
+          <w:rFonts w:ascii="Arial" w:hAnsi="Arial" w:cs="Arial"/>
+          <w:b/>
+          <w:sz w:val="24"/>
+          <w:lang w:val="es-ES"/>
+        </w:rPr>
+      </w:pPr>
+    </w:p>
+    <w:p>
+      <w:pPr>
+        <w:tabs>
+          <w:tab w:val="left" w:pos="1415"/>
+        </w:tabs>
+        <w:spacing w:after="0"/>
+        <w:jc w:val="both"/>
+        <w:rPr>
+          <w:rFonts w:ascii="Arial" w:hAnsi="Arial" w:cs="Arial"/>
+          <w:sz w:val="24"/>
+          <w:lang w:val="es-ES"/>
+        </w:rPr>
+      </w:pPr>
+      <w:r>
+        <w:rPr>
+          <w:rFonts w:ascii="Arial" w:hAnsi="Arial" w:cs="Arial"/>
+          <w:sz w:val="24"/>
+          <w:lang w:val="es-ES"/>
+        </w:rPr>
+        <w:t xml:space="preserve">Teniendo en cuenta la tabla anterior, las alternativas 1 y </w:t>
+      </w:r>
+      <w:r>
+        <w:rPr>
+          <w:rFonts w:ascii="Arial" w:hAnsi="Arial" w:cs="Arial"/>
+          <w:sz w:val="24"/>
+          <w:lang w:val="es-ES"/>
+        </w:rPr>
+        <w:t>2</w:t>
+      </w:r>
+      <w:r>
+        <w:rPr>
+          <w:rFonts w:ascii="Arial" w:hAnsi="Arial" w:cs="Arial"/>
+          <w:sz w:val="24"/>
+          <w:lang w:val="es-ES"/>
+        </w:rPr>
+        <w:t xml:space="preserve"> deben ser escogidas ya que tuvieron mayor puntuación dados los criterios de evaluación</w:t>
+      </w:r>
+      <w:r>
+        <w:rPr>
+          <w:rFonts w:ascii="Arial" w:hAnsi="Arial" w:cs="Arial"/>
+          <w:sz w:val="24"/>
+          <w:lang w:val="es-ES"/>
+        </w:rPr>
+        <w:t xml:space="preserve">. </w:t>
+      </w:r>
+    </w:p>
+    <w:p>
+      <w:pPr>
+        <w:tabs>
+          <w:tab w:val="left" w:pos="1415"/>
+        </w:tabs>
+        <w:spacing w:after="0"/>
+        <w:rPr>
+          <w:rFonts w:ascii="Arial" w:hAnsi="Arial" w:cs="Arial"/>
+          <w:b/>
+          <w:sz w:val="24"/>
+          <w:lang w:val="es-ES"/>
+        </w:rPr>
+      </w:pPr>
+    </w:p>
+    <w:p>
+      <w:pPr>
+        <w:tabs>
+          <w:tab w:val="left" w:pos="1415"/>
+        </w:tabs>
+        <w:spacing w:after="0"/>
+        <w:rPr>
+          <w:rFonts w:ascii="Arial" w:hAnsi="Arial" w:cs="Arial"/>
+          <w:b/>
+          <w:sz w:val="24"/>
+          <w:lang w:val="es-ES"/>
+        </w:rPr>
+      </w:pPr>
+      <w:bookmarkStart w:id="0" w:name="_GoBack"/>
+      <w:bookmarkEnd w:id="0"/>
     </w:p>
     <w:p>
       <w:pPr>
@@ -2059,73 +2831,6 @@
           <w:tab w:val="left" w:pos="1415"/>
         </w:tabs>
         <w:spacing w:after="0"/>
-      </w:pPr>
-    </w:p>
-    <w:p>
-      <w:pPr>
-        <w:tabs>
-          <w:tab w:val="left" w:pos="1415"/>
-        </w:tabs>
-        <w:spacing w:after="0"/>
-        <w:rPr>
-          <w:rFonts w:ascii="Arial" w:hAnsi="Arial" w:cs="Arial"/>
-          <w:b/>
-          <w:sz w:val="24"/>
-        </w:rPr>
-      </w:pPr>
-    </w:p>
-    <w:p>
-      <w:pPr>
-        <w:tabs>
-          <w:tab w:val="left" w:pos="1415"/>
-        </w:tabs>
-        <w:spacing w:after="0"/>
-        <w:jc w:val="center"/>
-        <w:rPr>
-          <w:rFonts w:ascii="Arial" w:hAnsi="Arial" w:cs="Arial"/>
-          <w:b/>
-          <w:sz w:val="24"/>
-          <w:lang w:val="es-ES"/>
-        </w:rPr>
-      </w:pPr>
-    </w:p>
-    <w:p>
-      <w:pPr>
-        <w:tabs>
-          <w:tab w:val="left" w:pos="1415"/>
-        </w:tabs>
-        <w:spacing w:after="0"/>
-        <w:jc w:val="center"/>
-        <w:rPr>
-          <w:rFonts w:ascii="Arial" w:hAnsi="Arial" w:cs="Arial"/>
-          <w:b/>
-          <w:sz w:val="24"/>
-          <w:lang w:val="es-ES"/>
-        </w:rPr>
-      </w:pPr>
-      <w:r>
-        <w:rPr>
-          <w:rFonts w:ascii="Arial" w:hAnsi="Arial" w:cs="Arial"/>
-          <w:b/>
-          <w:sz w:val="24"/>
-          <w:lang w:val="es-ES"/>
-        </w:rPr>
-        <w:t>Bibliografía</w:t>
-      </w:r>
-    </w:p>
-    <w:p>
-      <w:pPr>
-        <w:tabs>
-          <w:tab w:val="left" w:pos="1415"/>
-        </w:tabs>
-        <w:spacing w:after="0"/>
-        <w:jc w:val="center"/>
-        <w:rPr>
-          <w:rFonts w:ascii="Arial" w:hAnsi="Arial" w:cs="Arial"/>
-          <w:b/>
-          <w:sz w:val="24"/>
-          <w:lang w:val="es-ES"/>
-        </w:rPr>
       </w:pPr>
     </w:p>
     <w:p>
@@ -2178,7 +2883,7 @@
 </file>
 
 <file path=word/endnotes.xml><?xml version="1.0" encoding="utf-8"?>
-<w:endnotes xmlns:wpc="http://schemas.microsoft.com/office/word/2010/wordprocessingCanvas" xmlns:mc="http://schemas.openxmlformats.org/markup-compatibility/2006" xmlns:o="urn:schemas-microsoft-com:office:office" xmlns:r="http://schemas.openxmlformats.org/officeDocument/2006/relationships" xmlns:m="http://schemas.openxmlformats.org/officeDocument/2006/math" xmlns:v="urn:schemas-microsoft-com:vml" xmlns:wp14="http://schemas.microsoft.com/office/word/2010/wordprocessingDrawing" xmlns:wp="http://schemas.openxmlformats.org/drawingml/2006/wordprocessingDrawing" xmlns:w10="urn:schemas-microsoft-com:office:word" xmlns:w="http://schemas.openxmlformats.org/wordprocessingml/2006/main" xmlns:w14="http://schemas.microsoft.com/office/word/2010/wordml" xmlns:w15="http://schemas.microsoft.com/office/word/2012/wordml" xmlns:wpg="http://schemas.microsoft.com/office/word/2010/wordprocessingGroup" xmlns:wpi="http://schemas.microsoft.com/office/word/2010/wordprocessingInk" xmlns:wne="http://schemas.microsoft.com/office/word/2006/wordml" xmlns:wps="http://schemas.microsoft.com/office/word/2010/wordprocessingShape" mc:Ignorable="w14 w15 wp14">
+<w:endnotes xmlns:wpc="http://schemas.microsoft.com/office/word/2010/wordprocessingCanvas" xmlns:cx="http://schemas.microsoft.com/office/drawing/2014/chartex" xmlns:cx1="http://schemas.microsoft.com/office/drawing/2015/9/8/chartex" xmlns:cx2="http://schemas.microsoft.com/office/drawing/2015/10/21/chartex" xmlns:cx3="http://schemas.microsoft.com/office/drawing/2016/5/9/chartex" xmlns:cx4="http://schemas.microsoft.com/office/drawing/2016/5/10/chartex" xmlns:cx5="http://schemas.microsoft.com/office/drawing/2016/5/11/chartex" xmlns:cx6="http://schemas.microsoft.com/office/drawing/2016/5/12/chartex" xmlns:cx7="http://schemas.microsoft.com/office/drawing/2016/5/13/chartex" xmlns:cx8="http://schemas.microsoft.com/office/drawing/2016/5/14/chartex" xmlns:mc="http://schemas.openxmlformats.org/markup-compatibility/2006" xmlns:aink="http://schemas.microsoft.com/office/drawing/2016/ink" xmlns:am3d="http://schemas.microsoft.com/office/drawing/2017/model3d" xmlns:o="urn:schemas-microsoft-com:office:office" xmlns:r="http://schemas.openxmlformats.org/officeDocument/2006/relationships" xmlns:m="http://schemas.openxmlformats.org/officeDocument/2006/math" xmlns:v="urn:schemas-microsoft-com:vml" xmlns:wp14="http://schemas.microsoft.com/office/word/2010/wordprocessingDrawing" xmlns:wp="http://schemas.openxmlformats.org/drawingml/2006/wordprocessingDrawing" xmlns:w10="urn:schemas-microsoft-com:office:word" xmlns:w="http://schemas.openxmlformats.org/wordprocessingml/2006/main" xmlns:w14="http://schemas.microsoft.com/office/word/2010/wordml" xmlns:w15="http://schemas.microsoft.com/office/word/2012/wordml" xmlns:w16cid="http://schemas.microsoft.com/office/word/2016/wordml/cid" xmlns:w16se="http://schemas.microsoft.com/office/word/2015/wordml/symex" xmlns:wpg="http://schemas.microsoft.com/office/word/2010/wordprocessingGroup" xmlns:wpi="http://schemas.microsoft.com/office/word/2010/wordprocessingInk" xmlns:wne="http://schemas.microsoft.com/office/word/2006/wordml" xmlns:wps="http://schemas.microsoft.com/office/word/2010/wordprocessingShape" mc:Ignorable="w14 w15 w16se w16cid wp14">
   <w:endnote w:type="separator" w:id="-1">
     <w:p>
       <w:pPr>
@@ -2203,7 +2908,7 @@
 </file>
 
 <file path=word/footnotes.xml><?xml version="1.0" encoding="utf-8"?>
-<w:footnotes xmlns:wpc="http://schemas.microsoft.com/office/word/2010/wordprocessingCanvas" xmlns:mc="http://schemas.openxmlformats.org/markup-compatibility/2006" xmlns:o="urn:schemas-microsoft-com:office:office" xmlns:r="http://schemas.openxmlformats.org/officeDocument/2006/relationships" xmlns:m="http://schemas.openxmlformats.org/officeDocument/2006/math" xmlns:v="urn:schemas-microsoft-com:vml" xmlns:wp14="http://schemas.microsoft.com/office/word/2010/wordprocessingDrawing" xmlns:wp="http://schemas.openxmlformats.org/drawingml/2006/wordprocessingDrawing" xmlns:w10="urn:schemas-microsoft-com:office:word" xmlns:w="http://schemas.openxmlformats.org/wordprocessingml/2006/main" xmlns:w14="http://schemas.microsoft.com/office/word/2010/wordml" xmlns:w15="http://schemas.microsoft.com/office/word/2012/wordml" xmlns:wpg="http://schemas.microsoft.com/office/word/2010/wordprocessingGroup" xmlns:wpi="http://schemas.microsoft.com/office/word/2010/wordprocessingInk" xmlns:wne="http://schemas.microsoft.com/office/word/2006/wordml" xmlns:wps="http://schemas.microsoft.com/office/word/2010/wordprocessingShape" mc:Ignorable="w14 w15 wp14">
+<w:footnotes xmlns:wpc="http://schemas.microsoft.com/office/word/2010/wordprocessingCanvas" xmlns:cx="http://schemas.microsoft.com/office/drawing/2014/chartex" xmlns:cx1="http://schemas.microsoft.com/office/drawing/2015/9/8/chartex" xmlns:cx2="http://schemas.microsoft.com/office/drawing/2015/10/21/chartex" xmlns:cx3="http://schemas.microsoft.com/office/drawing/2016/5/9/chartex" xmlns:cx4="http://schemas.microsoft.com/office/drawing/2016/5/10/chartex" xmlns:cx5="http://schemas.microsoft.com/office/drawing/2016/5/11/chartex" xmlns:cx6="http://schemas.microsoft.com/office/drawing/2016/5/12/chartex" xmlns:cx7="http://schemas.microsoft.com/office/drawing/2016/5/13/chartex" xmlns:cx8="http://schemas.microsoft.com/office/drawing/2016/5/14/chartex" xmlns:mc="http://schemas.openxmlformats.org/markup-compatibility/2006" xmlns:aink="http://schemas.microsoft.com/office/drawing/2016/ink" xmlns:am3d="http://schemas.microsoft.com/office/drawing/2017/model3d" xmlns:o="urn:schemas-microsoft-com:office:office" xmlns:r="http://schemas.openxmlformats.org/officeDocument/2006/relationships" xmlns:m="http://schemas.openxmlformats.org/officeDocument/2006/math" xmlns:v="urn:schemas-microsoft-com:vml" xmlns:wp14="http://schemas.microsoft.com/office/word/2010/wordprocessingDrawing" xmlns:wp="http://schemas.openxmlformats.org/drawingml/2006/wordprocessingDrawing" xmlns:w10="urn:schemas-microsoft-com:office:word" xmlns:w="http://schemas.openxmlformats.org/wordprocessingml/2006/main" xmlns:w14="http://schemas.microsoft.com/office/word/2010/wordml" xmlns:w15="http://schemas.microsoft.com/office/word/2012/wordml" xmlns:w16cid="http://schemas.microsoft.com/office/word/2016/wordml/cid" xmlns:w16se="http://schemas.microsoft.com/office/word/2015/wordml/symex" xmlns:wpg="http://schemas.microsoft.com/office/word/2010/wordprocessingGroup" xmlns:wpi="http://schemas.microsoft.com/office/word/2010/wordprocessingInk" xmlns:wne="http://schemas.microsoft.com/office/word/2006/wordml" xmlns:wps="http://schemas.microsoft.com/office/word/2010/wordprocessingShape" mc:Ignorable="w14 w15 w16se w16cid wp14">
   <w:footnote w:type="separator" w:id="-1">
     <w:p>
       <w:pPr>
@@ -2228,18 +2933,13 @@
 </file>
 
 <file path=word/header1.xml><?xml version="1.0" encoding="utf-8"?>
-<w:hdr xmlns:wpc="http://schemas.microsoft.com/office/word/2010/wordprocessingCanvas" xmlns:mc="http://schemas.openxmlformats.org/markup-compatibility/2006" xmlns:o="urn:schemas-microsoft-com:office:office" xmlns:r="http://schemas.openxmlformats.org/officeDocument/2006/relationships" xmlns:m="http://schemas.openxmlformats.org/officeDocument/2006/math" xmlns:v="urn:schemas-microsoft-com:vml" xmlns:wp14="http://schemas.microsoft.com/office/word/2010/wordprocessingDrawing" xmlns:wp="http://schemas.openxmlformats.org/drawingml/2006/wordprocessingDrawing" xmlns:w10="urn:schemas-microsoft-com:office:word" xmlns:w="http://schemas.openxmlformats.org/wordprocessingml/2006/main" xmlns:w14="http://schemas.microsoft.com/office/word/2010/wordml" xmlns:w15="http://schemas.microsoft.com/office/word/2012/wordml" xmlns:wpg="http://schemas.microsoft.com/office/word/2010/wordprocessingGroup" xmlns:wpi="http://schemas.microsoft.com/office/word/2010/wordprocessingInk" xmlns:wne="http://schemas.microsoft.com/office/word/2006/wordml" xmlns:wps="http://schemas.microsoft.com/office/word/2010/wordprocessingShape" mc:Ignorable="w14 w15 wp14">
+<w:hdr xmlns:wpc="http://schemas.microsoft.com/office/word/2010/wordprocessingCanvas" xmlns:cx="http://schemas.microsoft.com/office/drawing/2014/chartex" xmlns:cx1="http://schemas.microsoft.com/office/drawing/2015/9/8/chartex" xmlns:cx2="http://schemas.microsoft.com/office/drawing/2015/10/21/chartex" xmlns:cx3="http://schemas.microsoft.com/office/drawing/2016/5/9/chartex" xmlns:cx4="http://schemas.microsoft.com/office/drawing/2016/5/10/chartex" xmlns:cx5="http://schemas.microsoft.com/office/drawing/2016/5/11/chartex" xmlns:cx6="http://schemas.microsoft.com/office/drawing/2016/5/12/chartex" xmlns:cx7="http://schemas.microsoft.com/office/drawing/2016/5/13/chartex" xmlns:cx8="http://schemas.microsoft.com/office/drawing/2016/5/14/chartex" xmlns:mc="http://schemas.openxmlformats.org/markup-compatibility/2006" xmlns:aink="http://schemas.microsoft.com/office/drawing/2016/ink" xmlns:am3d="http://schemas.microsoft.com/office/drawing/2017/model3d" xmlns:o="urn:schemas-microsoft-com:office:office" xmlns:r="http://schemas.openxmlformats.org/officeDocument/2006/relationships" xmlns:m="http://schemas.openxmlformats.org/officeDocument/2006/math" xmlns:v="urn:schemas-microsoft-com:vml" xmlns:wp14="http://schemas.microsoft.com/office/word/2010/wordprocessingDrawing" xmlns:wp="http://schemas.openxmlformats.org/drawingml/2006/wordprocessingDrawing" xmlns:w10="urn:schemas-microsoft-com:office:word" xmlns:w="http://schemas.openxmlformats.org/wordprocessingml/2006/main" xmlns:w14="http://schemas.microsoft.com/office/word/2010/wordml" xmlns:w15="http://schemas.microsoft.com/office/word/2012/wordml" xmlns:w16cid="http://schemas.microsoft.com/office/word/2016/wordml/cid" xmlns:w16se="http://schemas.microsoft.com/office/word/2015/wordml/symex" xmlns:wpg="http://schemas.microsoft.com/office/word/2010/wordprocessingGroup" xmlns:wpi="http://schemas.microsoft.com/office/word/2010/wordprocessingInk" xmlns:wne="http://schemas.microsoft.com/office/word/2006/wordml" xmlns:wps="http://schemas.microsoft.com/office/word/2010/wordprocessingShape" mc:Ignorable="w14 w15 w16se w16cid wp14">
   <w:p>
     <w:pPr>
       <w:pStyle w:val="Encabezado"/>
     </w:pPr>
-    <w:proofErr w:type="spellStart"/>
     <w:r>
-      <w:t>Dilan</w:t>
-    </w:r>
-    <w:proofErr w:type="spellEnd"/>
-    <w:r>
-      <w:t xml:space="preserve"> Bustamante</w:t>
+      <w:t>Dilan Bustamante</w:t>
     </w:r>
   </w:p>
   <w:p>
@@ -2262,7 +2962,7 @@
 </file>
 
 <file path=word/numbering.xml><?xml version="1.0" encoding="utf-8"?>
-<w:numbering xmlns:wpc="http://schemas.microsoft.com/office/word/2010/wordprocessingCanvas" xmlns:mc="http://schemas.openxmlformats.org/markup-compatibility/2006" xmlns:o="urn:schemas-microsoft-com:office:office" xmlns:r="http://schemas.openxmlformats.org/officeDocument/2006/relationships" xmlns:m="http://schemas.openxmlformats.org/officeDocument/2006/math" xmlns:v="urn:schemas-microsoft-com:vml" xmlns:wp14="http://schemas.microsoft.com/office/word/2010/wordprocessingDrawing" xmlns:wp="http://schemas.openxmlformats.org/drawingml/2006/wordprocessingDrawing" xmlns:w10="urn:schemas-microsoft-com:office:word" xmlns:w="http://schemas.openxmlformats.org/wordprocessingml/2006/main" xmlns:w14="http://schemas.microsoft.com/office/word/2010/wordml" xmlns:w15="http://schemas.microsoft.com/office/word/2012/wordml" xmlns:wpg="http://schemas.microsoft.com/office/word/2010/wordprocessingGroup" xmlns:wpi="http://schemas.microsoft.com/office/word/2010/wordprocessingInk" xmlns:wne="http://schemas.microsoft.com/office/word/2006/wordml" xmlns:wps="http://schemas.microsoft.com/office/word/2010/wordprocessingShape" mc:Ignorable="w14 w15 wp14">
+<w:numbering xmlns:wpc="http://schemas.microsoft.com/office/word/2010/wordprocessingCanvas" xmlns:cx="http://schemas.microsoft.com/office/drawing/2014/chartex" xmlns:cx1="http://schemas.microsoft.com/office/drawing/2015/9/8/chartex" xmlns:cx2="http://schemas.microsoft.com/office/drawing/2015/10/21/chartex" xmlns:cx3="http://schemas.microsoft.com/office/drawing/2016/5/9/chartex" xmlns:cx4="http://schemas.microsoft.com/office/drawing/2016/5/10/chartex" xmlns:cx5="http://schemas.microsoft.com/office/drawing/2016/5/11/chartex" xmlns:cx6="http://schemas.microsoft.com/office/drawing/2016/5/12/chartex" xmlns:cx7="http://schemas.microsoft.com/office/drawing/2016/5/13/chartex" xmlns:cx8="http://schemas.microsoft.com/office/drawing/2016/5/14/chartex" xmlns:mc="http://schemas.openxmlformats.org/markup-compatibility/2006" xmlns:aink="http://schemas.microsoft.com/office/drawing/2016/ink" xmlns:am3d="http://schemas.microsoft.com/office/drawing/2017/model3d" xmlns:o="urn:schemas-microsoft-com:office:office" xmlns:r="http://schemas.openxmlformats.org/officeDocument/2006/relationships" xmlns:m="http://schemas.openxmlformats.org/officeDocument/2006/math" xmlns:v="urn:schemas-microsoft-com:vml" xmlns:wp14="http://schemas.microsoft.com/office/word/2010/wordprocessingDrawing" xmlns:wp="http://schemas.openxmlformats.org/drawingml/2006/wordprocessingDrawing" xmlns:w10="urn:schemas-microsoft-com:office:word" xmlns:w="http://schemas.openxmlformats.org/wordprocessingml/2006/main" xmlns:w14="http://schemas.microsoft.com/office/word/2010/wordml" xmlns:w15="http://schemas.microsoft.com/office/word/2012/wordml" xmlns:w16cid="http://schemas.microsoft.com/office/word/2016/wordml/cid" xmlns:w16se="http://schemas.microsoft.com/office/word/2015/wordml/symex" xmlns:wpg="http://schemas.microsoft.com/office/word/2010/wordprocessingGroup" xmlns:wpi="http://schemas.microsoft.com/office/word/2010/wordprocessingInk" xmlns:wne="http://schemas.microsoft.com/office/word/2006/wordml" xmlns:wps="http://schemas.microsoft.com/office/word/2010/wordprocessingShape" mc:Ignorable="w14 w15 w16se w16cid wp14">
   <w:abstractNum w:abstractNumId="0" w15:restartNumberingAfterBreak="0">
     <w:nsid w:val="3477085F"/>
     <w:multiLevelType w:val="hybridMultilevel"/>
@@ -2591,7 +3291,7 @@
 </file>
 
 <file path=word/styles.xml><?xml version="1.0" encoding="utf-8"?>
-<w:styles xmlns:mc="http://schemas.openxmlformats.org/markup-compatibility/2006" xmlns:r="http://schemas.openxmlformats.org/officeDocument/2006/relationships" xmlns:w="http://schemas.openxmlformats.org/wordprocessingml/2006/main" xmlns:w14="http://schemas.microsoft.com/office/word/2010/wordml" xmlns:w15="http://schemas.microsoft.com/office/word/2012/wordml" mc:Ignorable="w14 w15">
+<w:styles xmlns:mc="http://schemas.openxmlformats.org/markup-compatibility/2006" xmlns:r="http://schemas.openxmlformats.org/officeDocument/2006/relationships" xmlns:w="http://schemas.openxmlformats.org/wordprocessingml/2006/main" xmlns:w14="http://schemas.microsoft.com/office/word/2010/wordml" xmlns:w15="http://schemas.microsoft.com/office/word/2012/wordml" xmlns:w16cid="http://schemas.microsoft.com/office/word/2016/wordml/cid" xmlns:w16se="http://schemas.microsoft.com/office/word/2015/wordml/symex" mc:Ignorable="w14 w15 w16se w16cid">
   <w:docDefaults>
     <w:rPrDefault>
       <w:rPr>
@@ -2607,7 +3307,7 @@
       </w:pPr>
     </w:pPrDefault>
   </w:docDefaults>
-  <w:latentStyles w:defLockedState="0" w:defUIPriority="99" w:defSemiHidden="0" w:defUnhideWhenUsed="0" w:defQFormat="0" w:count="371">
+  <w:latentStyles w:defLockedState="0" w:defUIPriority="99" w:defSemiHidden="0" w:defUnhideWhenUsed="0" w:defQFormat="0" w:count="376">
     <w:lsdException w:name="Normal" w:uiPriority="0" w:qFormat="1"/>
     <w:lsdException w:name="heading 1" w:uiPriority="9" w:qFormat="1"/>
     <w:lsdException w:name="heading 2" w:semiHidden="1" w:uiPriority="9" w:unhideWhenUsed="1" w:qFormat="1"/>
@@ -2713,7 +3413,6 @@
     <w:lsdException w:name="HTML Sample" w:semiHidden="1" w:unhideWhenUsed="1"/>
     <w:lsdException w:name="HTML Typewriter" w:semiHidden="1" w:unhideWhenUsed="1"/>
     <w:lsdException w:name="HTML Variable" w:semiHidden="1" w:unhideWhenUsed="1"/>
-    <w:lsdException w:name="Normal Table" w:semiHidden="1" w:unhideWhenUsed="1"/>
     <w:lsdException w:name="annotation subject" w:semiHidden="1" w:unhideWhenUsed="1"/>
     <w:lsdException w:name="No List" w:semiHidden="1" w:unhideWhenUsed="1"/>
     <w:lsdException w:name="Outline List 1" w:semiHidden="1" w:unhideWhenUsed="1"/>
@@ -2756,11 +3455,8 @@
     <w:lsdException w:name="Table Contemporary" w:semiHidden="1" w:unhideWhenUsed="1"/>
     <w:lsdException w:name="Table Elegant" w:semiHidden="1" w:unhideWhenUsed="1"/>
     <w:lsdException w:name="Table Professional" w:semiHidden="1" w:unhideWhenUsed="1"/>
-    <w:lsdException w:name="Table Subtle 1" w:semiHidden="1" w:unhideWhenUsed="1"/>
     <w:lsdException w:name="Table Subtle 2" w:semiHidden="1" w:unhideWhenUsed="1"/>
     <w:lsdException w:name="Table Web 1" w:semiHidden="1" w:unhideWhenUsed="1"/>
-    <w:lsdException w:name="Table Web 2" w:semiHidden="1" w:unhideWhenUsed="1"/>
-    <w:lsdException w:name="Table Web 3" w:semiHidden="1" w:unhideWhenUsed="1"/>
     <w:lsdException w:name="Balloon Text" w:semiHidden="1" w:unhideWhenUsed="1"/>
     <w:lsdException w:name="Table Grid" w:uiPriority="39"/>
     <w:lsdException w:name="Table Theme" w:semiHidden="1" w:unhideWhenUsed="1"/>
@@ -2979,6 +3675,11 @@
     <w:lsdException w:name="List Table 5 Dark Accent 6" w:uiPriority="50"/>
     <w:lsdException w:name="List Table 6 Colorful Accent 6" w:uiPriority="51"/>
     <w:lsdException w:name="List Table 7 Colorful Accent 6" w:uiPriority="52"/>
+    <w:lsdException w:name="Mention" w:semiHidden="1" w:unhideWhenUsed="1"/>
+    <w:lsdException w:name="Smart Hyperlink" w:semiHidden="1" w:unhideWhenUsed="1"/>
+    <w:lsdException w:name="Hashtag" w:semiHidden="1" w:unhideWhenUsed="1"/>
+    <w:lsdException w:name="Unresolved Mention" w:semiHidden="1" w:unhideWhenUsed="1"/>
+    <w:lsdException w:name="Smart Link" w:semiHidden="1" w:unhideWhenUsed="1"/>
   </w:latentStyles>
   <w:style w:type="paragraph" w:default="1" w:styleId="Normal">
     <w:name w:val="Normal"/>
@@ -3078,7 +3779,6 @@
     <w:name w:val="Hyperlink"/>
     <w:basedOn w:val="Fuentedeprrafopredeter"/>
     <w:uiPriority w:val="99"/>
-    <w:semiHidden/>
     <w:unhideWhenUsed/>
     <w:rsid w:val="00B579F5"/>
     <w:rPr>
@@ -3096,6 +3796,48 @@
       <w:ind w:left="720"/>
       <w:contextualSpacing/>
     </w:pPr>
+  </w:style>
+  <w:style w:type="paragraph" w:styleId="Textodeglobo">
+    <w:name w:val="Balloon Text"/>
+    <w:basedOn w:val="Normal"/>
+    <w:link w:val="TextodegloboCar"/>
+    <w:uiPriority w:val="99"/>
+    <w:semiHidden/>
+    <w:unhideWhenUsed/>
+    <w:rsid w:val="00354E99"/>
+    <w:pPr>
+      <w:spacing w:after="0" w:line="240" w:lineRule="auto"/>
+    </w:pPr>
+    <w:rPr>
+      <w:rFonts w:ascii="Segoe UI" w:hAnsi="Segoe UI" w:cs="Segoe UI"/>
+      <w:sz w:val="18"/>
+      <w:szCs w:val="18"/>
+    </w:rPr>
+  </w:style>
+  <w:style w:type="character" w:customStyle="1" w:styleId="TextodegloboCar">
+    <w:name w:val="Texto de globo Car"/>
+    <w:basedOn w:val="Fuentedeprrafopredeter"/>
+    <w:link w:val="Textodeglobo"/>
+    <w:uiPriority w:val="99"/>
+    <w:semiHidden/>
+    <w:rsid w:val="00354E99"/>
+    <w:rPr>
+      <w:rFonts w:ascii="Segoe UI" w:hAnsi="Segoe UI" w:cs="Segoe UI"/>
+      <w:sz w:val="18"/>
+      <w:szCs w:val="18"/>
+    </w:rPr>
+  </w:style>
+  <w:style w:type="character" w:styleId="Mencinsinresolver">
+    <w:name w:val="Unresolved Mention"/>
+    <w:basedOn w:val="Fuentedeprrafopredeter"/>
+    <w:uiPriority w:val="99"/>
+    <w:semiHidden/>
+    <w:unhideWhenUsed/>
+    <w:rsid w:val="00B901EE"/>
+    <w:rPr>
+      <w:color w:val="605E5C"/>
+      <w:shd w:val="clear" w:color="auto" w:fill="E1DFDD"/>
+    </w:rPr>
   </w:style>
 </w:styles>
 </file>

</xml_diff>